<commit_message>
added functional requirements table
</commit_message>
<xml_diff>
--- a/Design_Document/Design_Document.docx
+++ b/Design_Document/Design_Document.docx
@@ -6,7 +6,7 @@
       <w:pPr>
         <w:numPr>
           <w:ilvl w:val="0"/>
-          <w:numId w:val="1"/>
+          <w:numId w:val="6"/>
         </w:numPr>
         <w:spacing w:line="240" w:lineRule="auto"/>
         <w:ind w:left="720" w:hanging="360"/>
@@ -31,7 +31,7 @@
       <w:pPr>
         <w:numPr>
           <w:ilvl w:val="1"/>
-          <w:numId w:val="1"/>
+          <w:numId w:val="6"/>
         </w:numPr>
         <w:spacing w:line="240" w:lineRule="auto"/>
         <w:ind w:left="1440" w:hanging="360"/>
@@ -94,7 +94,7 @@
       <w:pPr>
         <w:numPr>
           <w:ilvl w:val="1"/>
-          <w:numId w:val="1"/>
+          <w:numId w:val="6"/>
         </w:numPr>
         <w:spacing w:line="240" w:lineRule="auto"/>
         <w:ind w:left="1440" w:hanging="360"/>
@@ -133,7 +133,7 @@
           <w:szCs w:val="24"/>
           <w:rtl w:val="0"/>
         </w:rPr>
-        <w:t xml:space="preserve">There are over 73,000 games are published in the Steam and the number of games released in Steam is increasing every years. Team have to represent a model that is following public interest in general, but have to be unique in a way so that the game is attractive. Some contents in the game must be regulated before publishing such as hate-speech, copy right, and more. </w:t>
+        <w:t xml:space="preserve">There are over 73,000 games published on Steam and the number of games released on Steam is increasing every year. Team have to represent a model that is following public interest in general, but have to be unique in a way so that the game is attractive. Some contents in the game must be regulated before publishing such as hate-speech, copyright, and more. </w:t>
       </w:r>
     </w:p>
     <w:p>
@@ -174,7 +174,7 @@
       <w:pPr>
         <w:numPr>
           <w:ilvl w:val="0"/>
-          <w:numId w:val="1"/>
+          <w:numId w:val="6"/>
         </w:numPr>
         <w:spacing w:line="240" w:lineRule="auto"/>
         <w:ind w:left="720" w:hanging="360"/>
@@ -199,7 +199,7 @@
       <w:pPr>
         <w:numPr>
           <w:ilvl w:val="1"/>
-          <w:numId w:val="1"/>
+          <w:numId w:val="6"/>
         </w:numPr>
         <w:spacing w:line="240" w:lineRule="auto"/>
         <w:ind w:left="1440" w:hanging="360"/>
@@ -440,7 +440,7 @@
               <w:widowControl w:val="0"/>
               <w:numPr>
                 <w:ilvl w:val="0"/>
-                <w:numId w:val="4"/>
+                <w:numId w:val="1"/>
               </w:numPr>
               <w:spacing w:line="240" w:lineRule="auto"/>
               <w:ind w:left="720" w:hanging="360"/>
@@ -457,7 +457,7 @@
                 <w:szCs w:val="24"/>
                 <w:rtl w:val="0"/>
               </w:rPr>
-              <w:t xml:space="preserve">Trun-Based Combat</w:t>
+              <w:t xml:space="preserve">Turn-Based Combat</w:t>
             </w:r>
           </w:p>
           <w:p>
@@ -465,7 +465,7 @@
               <w:widowControl w:val="0"/>
               <w:numPr>
                 <w:ilvl w:val="0"/>
-                <w:numId w:val="4"/>
+                <w:numId w:val="1"/>
               </w:numPr>
               <w:spacing w:line="240" w:lineRule="auto"/>
               <w:ind w:left="720" w:hanging="360"/>
@@ -490,7 +490,7 @@
               <w:widowControl w:val="0"/>
               <w:numPr>
                 <w:ilvl w:val="0"/>
-                <w:numId w:val="4"/>
+                <w:numId w:val="1"/>
               </w:numPr>
               <w:spacing w:line="240" w:lineRule="auto"/>
               <w:ind w:left="720" w:hanging="360"/>
@@ -515,7 +515,7 @@
               <w:widowControl w:val="0"/>
               <w:numPr>
                 <w:ilvl w:val="0"/>
-                <w:numId w:val="4"/>
+                <w:numId w:val="1"/>
               </w:numPr>
               <w:spacing w:line="240" w:lineRule="auto"/>
               <w:ind w:left="720" w:hanging="360"/>
@@ -572,12 +572,12 @@
                 <wp:inline distB="114300" distT="114300" distL="114300" distR="114300">
                   <wp:extent cx="1295749" cy="1311846"/>
                   <wp:effectExtent b="0" l="0" r="0" t="0"/>
-                  <wp:docPr id="3" name="image1.png"/>
+                  <wp:docPr id="1" name="image2.png"/>
                   <a:graphic>
                     <a:graphicData uri="http://schemas.openxmlformats.org/drawingml/2006/picture">
                       <pic:pic>
                         <pic:nvPicPr>
-                          <pic:cNvPr id="0" name="image1.png"/>
+                          <pic:cNvPr id="0" name="image2.png"/>
                           <pic:cNvPicPr preferRelativeResize="0"/>
                         </pic:nvPicPr>
                         <pic:blipFill>
@@ -645,16 +645,7 @@
           <w:szCs w:val="24"/>
           <w:rtl w:val="0"/>
         </w:rPr>
-        <w:t xml:space="preserve">The </w:t>
-      </w:r>
-      <w:r>
-        <w:rPr>
-          <w:rFonts w:ascii="Times New Roman" w:cs="Times New Roman" w:eastAsia="Times New Roman" w:hAnsi="Times New Roman"/>
-          <w:sz w:val="24"/>
-          <w:szCs w:val="24"/>
-          <w:rtl w:val="0"/>
-        </w:rPr>
-        <w:t xml:space="preserve">Darkest Dungeon is a challenging roguelike turn-based RPG with unique gothic 2D drawings. The successful feature of the game is psychological stat system in the game such as  horror, stress, and disease that increase and sometimes decrease difficulty of the game. This feature helped the game to gain popularity as difficult game but also upset players because of too much unfair randomness that leads to mostly negative events. Thus, it is recommended to think a model that is more fair and not too random. </w:t>
+        <w:t xml:space="preserve">The Darkest Dungeon is a challenging roguelike turn-based RPG with unique gothic 2D drawings. The successful feature of the game is the psychological stat system in the game such as  horror, stress, and disease that increase and sometimes decrease the difficulty of the game. This feature helped the game to gain popularity as difficult game but also upset players because of too much unfair randomness that leads to mostly negative events. Thus, it is recommended to think a model that is more fair and not too random. </w:t>
       </w:r>
     </w:p>
     <w:p>
@@ -895,7 +886,7 @@
               <w:widowControl w:val="0"/>
               <w:numPr>
                 <w:ilvl w:val="0"/>
-                <w:numId w:val="4"/>
+                <w:numId w:val="1"/>
               </w:numPr>
               <w:spacing w:line="240" w:lineRule="auto"/>
               <w:ind w:left="720" w:hanging="360"/>
@@ -912,7 +903,7 @@
                 <w:szCs w:val="24"/>
                 <w:rtl w:val="0"/>
               </w:rPr>
-              <w:t xml:space="preserve">Trun-Based Combat</w:t>
+              <w:t xml:space="preserve">Turn-Based Combat</w:t>
             </w:r>
           </w:p>
           <w:p>
@@ -920,7 +911,7 @@
               <w:widowControl w:val="0"/>
               <w:numPr>
                 <w:ilvl w:val="0"/>
-                <w:numId w:val="4"/>
+                <w:numId w:val="1"/>
               </w:numPr>
               <w:spacing w:line="240" w:lineRule="auto"/>
               <w:ind w:left="720" w:hanging="360"/>
@@ -945,7 +936,7 @@
               <w:widowControl w:val="0"/>
               <w:numPr>
                 <w:ilvl w:val="0"/>
-                <w:numId w:val="4"/>
+                <w:numId w:val="1"/>
               </w:numPr>
               <w:spacing w:line="240" w:lineRule="auto"/>
               <w:ind w:left="720" w:hanging="360"/>
@@ -970,7 +961,7 @@
               <w:widowControl w:val="0"/>
               <w:numPr>
                 <w:ilvl w:val="0"/>
-                <w:numId w:val="4"/>
+                <w:numId w:val="1"/>
               </w:numPr>
               <w:spacing w:line="240" w:lineRule="auto"/>
               <w:ind w:left="720" w:hanging="360"/>
@@ -995,7 +986,7 @@
               <w:widowControl w:val="0"/>
               <w:numPr>
                 <w:ilvl w:val="0"/>
-                <w:numId w:val="4"/>
+                <w:numId w:val="1"/>
               </w:numPr>
               <w:spacing w:line="240" w:lineRule="auto"/>
               <w:ind w:left="720" w:hanging="360"/>
@@ -1003,7 +994,6 @@
                 <w:rFonts w:ascii="Times New Roman" w:cs="Times New Roman" w:eastAsia="Times New Roman" w:hAnsi="Times New Roman"/>
                 <w:sz w:val="24"/>
                 <w:szCs w:val="24"/>
-                <w:u w:val="none"/>
               </w:rPr>
             </w:pPr>
             <w:r>
@@ -1014,6 +1004,11 @@
                 <w:rtl w:val="0"/>
               </w:rPr>
               <w:t xml:space="preserve">Comedy</w:t>
+            </w:r>
+            <w:r>
+              <w:rPr>
+                <w:rtl w:val="0"/>
+              </w:rPr>
             </w:r>
           </w:p>
         </w:tc>
@@ -1053,12 +1048,12 @@
                 <wp:inline distB="114300" distT="114300" distL="114300" distR="114300">
                   <wp:extent cx="1281113" cy="1308762"/>
                   <wp:effectExtent b="0" l="0" r="0" t="0"/>
-                  <wp:docPr id="2" name="image2.png"/>
+                  <wp:docPr id="3" name="image1.png"/>
                   <a:graphic>
                     <a:graphicData uri="http://schemas.openxmlformats.org/drawingml/2006/picture">
                       <pic:pic>
                         <pic:nvPicPr>
-                          <pic:cNvPr id="0" name="image2.png"/>
+                          <pic:cNvPr id="0" name="image1.png"/>
                           <pic:cNvPicPr preferRelativeResize="0"/>
                         </pic:nvPicPr>
                         <pic:blipFill>
@@ -1125,12 +1120,7 @@
           <w:szCs w:val="24"/>
           <w:rtl w:val="0"/>
         </w:rPr>
-        <w:t xml:space="preserve">The Warriors: Rise to Glory! is rogue-like turn-based combat game. In the game, you create a gladiators with different styles and fight against enemy in the arena. The successful feature of the game is customizable character with various items and meme to entertain players, but some memes are outdated and arkward. It is encouraged to add adding more items to customize the character as free as possible, and put more recent parody to entertain players.</w:t>
-      </w:r>
-      <w:r>
-        <w:rPr>
-          <w:rtl w:val="0"/>
-        </w:rPr>
+        <w:t xml:space="preserve">The Warriors: Rise to Glory! is a rogue-like turn-based combat game. In the game, you create a gladiators with different styles and fight against enemy in the arena. The successful feature of the game is customizable character with various items and meme to entertain players, but some memes are outdated and arkward. It is encouraged to add adding more items to customize the character as free as possible, and put more recent parody to entertain players.</w:t>
       </w:r>
     </w:p>
     <w:p>
@@ -1392,7 +1382,7 @@
               <w:widowControl w:val="0"/>
               <w:numPr>
                 <w:ilvl w:val="0"/>
-                <w:numId w:val="4"/>
+                <w:numId w:val="1"/>
               </w:numPr>
               <w:spacing w:line="240" w:lineRule="auto"/>
               <w:ind w:left="720" w:hanging="360"/>
@@ -1417,7 +1407,7 @@
               <w:widowControl w:val="0"/>
               <w:numPr>
                 <w:ilvl w:val="0"/>
-                <w:numId w:val="4"/>
+                <w:numId w:val="1"/>
               </w:numPr>
               <w:spacing w:line="240" w:lineRule="auto"/>
               <w:ind w:left="720" w:hanging="360"/>
@@ -1442,7 +1432,7 @@
               <w:widowControl w:val="0"/>
               <w:numPr>
                 <w:ilvl w:val="0"/>
-                <w:numId w:val="4"/>
+                <w:numId w:val="1"/>
               </w:numPr>
               <w:spacing w:line="240" w:lineRule="auto"/>
               <w:ind w:left="720" w:hanging="360"/>
@@ -1467,7 +1457,7 @@
               <w:widowControl w:val="0"/>
               <w:numPr>
                 <w:ilvl w:val="0"/>
-                <w:numId w:val="4"/>
+                <w:numId w:val="1"/>
               </w:numPr>
               <w:spacing w:line="240" w:lineRule="auto"/>
               <w:ind w:left="720" w:hanging="360"/>
@@ -1492,7 +1482,7 @@
               <w:widowControl w:val="0"/>
               <w:numPr>
                 <w:ilvl w:val="0"/>
-                <w:numId w:val="4"/>
+                <w:numId w:val="1"/>
               </w:numPr>
               <w:spacing w:line="240" w:lineRule="auto"/>
               <w:ind w:left="720" w:hanging="360"/>
@@ -1549,7 +1539,7 @@
                 <wp:inline distB="114300" distT="114300" distL="114300" distR="114300">
                   <wp:extent cx="1506066" cy="1506066"/>
                   <wp:effectExtent b="0" l="0" r="0" t="0"/>
-                  <wp:docPr id="1" name="image3.png"/>
+                  <wp:docPr id="2" name="image3.png"/>
                   <a:graphic>
                     <a:graphicData uri="http://schemas.openxmlformats.org/drawingml/2006/picture">
                       <pic:pic>
@@ -1621,21 +1611,7 @@
           <w:szCs w:val="24"/>
           <w:rtl w:val="0"/>
         </w:rPr>
-        <w:t xml:space="preserve">Monster Hunter: World, is real-time combat game. The game is open world </w:t>
-      </w:r>
-      <w:r>
-        <w:rPr>
-          <w:rFonts w:ascii="Times New Roman" w:cs="Times New Roman" w:eastAsia="Times New Roman" w:hAnsi="Times New Roman"/>
-          <w:sz w:val="24"/>
-          <w:szCs w:val="24"/>
-          <w:rtl w:val="0"/>
-        </w:rPr>
-        <w:t xml:space="preserve">using everything from disposal of the monsters to hunt down stronger monsters in the world by teaming up with other players. The successful feature of the game is great action with vivid combat effects and smooth movement. The downside of this game is too much repetition to gather items for upgrade. If possible, it is promise to reference the movement and effects in this game to improve combat effects in team’s game.</w:t>
-      </w:r>
-      <w:r>
-        <w:rPr>
-          <w:rtl w:val="0"/>
-        </w:rPr>
+        <w:t xml:space="preserve">Monster Hunter: World, is a real-time combat game. The game is open world using everything from disposal of the monsters to hunting down stronger monsters in the world by teaming up with other players. The successful feature of the game is great action with vivid combat effects and smooth movement. The downside of this game is too much repetition to gather items for upgrade. If possible, it is promised to reference the movement and effects in this game to improve combat effects in the team's game.</w:t>
       </w:r>
     </w:p>
     <w:p>
@@ -1682,7 +1658,7 @@
       <w:pPr>
         <w:numPr>
           <w:ilvl w:val="1"/>
-          <w:numId w:val="1"/>
+          <w:numId w:val="6"/>
         </w:numPr>
         <w:spacing w:line="240" w:lineRule="auto"/>
         <w:ind w:left="1440" w:hanging="360"/>
@@ -1707,7 +1683,7 @@
       <w:pPr>
         <w:numPr>
           <w:ilvl w:val="0"/>
-          <w:numId w:val="2"/>
+          <w:numId w:val="7"/>
         </w:numPr>
         <w:spacing w:line="240" w:lineRule="auto"/>
         <w:ind w:left="2160" w:hanging="360"/>
@@ -1741,68 +1717,6 @@
       <w:pPr>
         <w:numPr>
           <w:ilvl w:val="0"/>
-          <w:numId w:val="5"/>
-        </w:numPr>
-        <w:spacing w:line="240" w:lineRule="auto"/>
-        <w:ind w:left="2160" w:hanging="360"/>
-        <w:jc w:val="both"/>
-        <w:rPr>
-          <w:rFonts w:ascii="Times New Roman" w:cs="Times New Roman" w:eastAsia="Times New Roman" w:hAnsi="Times New Roman"/>
-          <w:sz w:val="24"/>
-          <w:szCs w:val="24"/>
-        </w:rPr>
-      </w:pPr>
-      <w:r>
-        <w:rPr>
-          <w:rFonts w:ascii="Times New Roman" w:cs="Times New Roman" w:eastAsia="Times New Roman" w:hAnsi="Times New Roman"/>
-          <w:sz w:val="24"/>
-          <w:szCs w:val="24"/>
-          <w:rtl w:val="0"/>
-        </w:rPr>
-        <w:t xml:space="preserve">The author researched that there are about 8,362 games were published in Steam as of July 2024. </w:t>
-      </w:r>
-      <w:r>
-        <w:rPr>
-          <w:rFonts w:ascii="Times New Roman" w:cs="Times New Roman" w:eastAsia="Times New Roman" w:hAnsi="Times New Roman"/>
-          <w:sz w:val="24"/>
-          <w:szCs w:val="24"/>
-          <w:rtl w:val="0"/>
-        </w:rPr>
-        <w:t xml:space="preserve">It is important to follow trends to attract players within a month because the game will be deleted from list of steam algorithm which is based on earning 1000 reviews for recommandation. It is promising that </w:t>
-      </w:r>
-      <w:r>
-        <w:rPr>
-          <w:rFonts w:ascii="Times New Roman" w:cs="Times New Roman" w:eastAsia="Times New Roman" w:hAnsi="Times New Roman"/>
-          <w:sz w:val="24"/>
-          <w:szCs w:val="24"/>
-          <w:highlight w:val="white"/>
-          <w:rtl w:val="0"/>
-        </w:rPr>
-        <w:t xml:space="preserve">co-op (and other multiplayer games) are very popular in the industry but action roguelike games are decline after too many copies of game called, “Vampire Survivors”.</w:t>
-      </w:r>
-    </w:p>
-    <w:p>
-      <w:pPr>
-        <w:spacing w:line="240" w:lineRule="auto"/>
-        <w:ind w:left="2160" w:firstLine="0"/>
-        <w:jc w:val="both"/>
-        <w:rPr>
-          <w:rFonts w:ascii="Times New Roman" w:cs="Times New Roman" w:eastAsia="Times New Roman" w:hAnsi="Times New Roman"/>
-          <w:sz w:val="24"/>
-          <w:szCs w:val="24"/>
-          <w:highlight w:val="white"/>
-        </w:rPr>
-      </w:pPr>
-      <w:r>
-        <w:rPr>
-          <w:rtl w:val="0"/>
-        </w:rPr>
-      </w:r>
-    </w:p>
-    <w:p>
-      <w:pPr>
-        <w:numPr>
-          <w:ilvl w:val="0"/>
           <w:numId w:val="2"/>
         </w:numPr>
         <w:spacing w:line="240" w:lineRule="auto"/>
@@ -1812,8 +1726,65 @@
           <w:rFonts w:ascii="Times New Roman" w:cs="Times New Roman" w:eastAsia="Times New Roman" w:hAnsi="Times New Roman"/>
           <w:sz w:val="24"/>
           <w:szCs w:val="24"/>
+        </w:rPr>
+      </w:pPr>
+      <w:r>
+        <w:rPr>
+          <w:rFonts w:ascii="Times New Roman" w:cs="Times New Roman" w:eastAsia="Times New Roman" w:hAnsi="Times New Roman"/>
+          <w:sz w:val="24"/>
+          <w:szCs w:val="24"/>
+          <w:rtl w:val="0"/>
+        </w:rPr>
+        <w:t xml:space="preserve">The author researched that there are about 8,362 games published in Steam as of July 2024. It is important to follow trends to attract players within a month because the game will be deleted from the list of steam algorithms which is based on earning 1000 reviews for recommendation. It is promising that </w:t>
+      </w:r>
+      <w:r>
+        <w:rPr>
+          <w:rFonts w:ascii="Times New Roman" w:cs="Times New Roman" w:eastAsia="Times New Roman" w:hAnsi="Times New Roman"/>
+          <w:sz w:val="24"/>
+          <w:szCs w:val="24"/>
           <w:highlight w:val="white"/>
-          <w:u w:val="none"/>
+          <w:rtl w:val="0"/>
+        </w:rPr>
+        <w:t xml:space="preserve">co-op (and other multiplayer games) are very popular in the industry but action roguelike games are declining after too many copies of a game called, “Vampire Survivors”.</w:t>
+      </w:r>
+      <w:r>
+        <w:rPr>
+          <w:rtl w:val="0"/>
+        </w:rPr>
+      </w:r>
+    </w:p>
+    <w:p>
+      <w:pPr>
+        <w:spacing w:line="240" w:lineRule="auto"/>
+        <w:ind w:left="2160" w:firstLine="0"/>
+        <w:jc w:val="both"/>
+        <w:rPr>
+          <w:rFonts w:ascii="Times New Roman" w:cs="Times New Roman" w:eastAsia="Times New Roman" w:hAnsi="Times New Roman"/>
+          <w:sz w:val="24"/>
+          <w:szCs w:val="24"/>
+          <w:highlight w:val="white"/>
+        </w:rPr>
+      </w:pPr>
+      <w:r>
+        <w:rPr>
+          <w:rtl w:val="0"/>
+        </w:rPr>
+      </w:r>
+    </w:p>
+    <w:p>
+      <w:pPr>
+        <w:numPr>
+          <w:ilvl w:val="0"/>
+          <w:numId w:val="7"/>
+        </w:numPr>
+        <w:spacing w:line="240" w:lineRule="auto"/>
+        <w:ind w:left="2160" w:hanging="360"/>
+        <w:jc w:val="both"/>
+        <w:rPr>
+          <w:rFonts w:ascii="Times New Roman" w:cs="Times New Roman" w:eastAsia="Times New Roman" w:hAnsi="Times New Roman"/>
+          <w:sz w:val="24"/>
+          <w:szCs w:val="24"/>
+          <w:highlight w:val="white"/>
         </w:rPr>
       </w:pPr>
       <w:hyperlink r:id="rId13">
@@ -1840,7 +1811,7 @@
       <w:pPr>
         <w:numPr>
           <w:ilvl w:val="0"/>
-          <w:numId w:val="6"/>
+          <w:numId w:val="4"/>
         </w:numPr>
         <w:spacing w:line="240" w:lineRule="auto"/>
         <w:ind w:left="2160" w:hanging="360"/>
@@ -1850,7 +1821,6 @@
           <w:sz w:val="24"/>
           <w:szCs w:val="24"/>
           <w:highlight w:val="white"/>
-          <w:u w:val="none"/>
         </w:rPr>
       </w:pPr>
       <w:r>
@@ -1891,7 +1861,7 @@
       <w:pPr>
         <w:numPr>
           <w:ilvl w:val="0"/>
-          <w:numId w:val="2"/>
+          <w:numId w:val="7"/>
         </w:numPr>
         <w:spacing w:line="240" w:lineRule="auto"/>
         <w:ind w:left="2160" w:hanging="360"/>
@@ -1900,7 +1870,6 @@
           <w:rFonts w:ascii="Times New Roman" w:cs="Times New Roman" w:eastAsia="Times New Roman" w:hAnsi="Times New Roman"/>
           <w:sz w:val="24"/>
           <w:szCs w:val="24"/>
-          <w:u w:val="none"/>
         </w:rPr>
       </w:pPr>
       <w:hyperlink r:id="rId14">
@@ -1926,6 +1895,108 @@
       <w:pPr>
         <w:numPr>
           <w:ilvl w:val="0"/>
+          <w:numId w:val="8"/>
+        </w:numPr>
+        <w:spacing w:line="240" w:lineRule="auto"/>
+        <w:ind w:left="2160" w:hanging="360"/>
+        <w:jc w:val="both"/>
+        <w:rPr>
+          <w:rFonts w:ascii="Times New Roman" w:cs="Times New Roman" w:eastAsia="Times New Roman" w:hAnsi="Times New Roman"/>
+          <w:sz w:val="24"/>
+          <w:szCs w:val="24"/>
+        </w:rPr>
+      </w:pPr>
+      <w:r>
+        <w:rPr>
+          <w:rFonts w:ascii="Times New Roman" w:cs="Times New Roman" w:eastAsia="Times New Roman" w:hAnsi="Times New Roman"/>
+          <w:sz w:val="24"/>
+          <w:szCs w:val="24"/>
+          <w:rtl w:val="0"/>
+        </w:rPr>
+        <w:t xml:space="preserve">According to the statistics, surprisingly Chinese are mostly used in Steam. The top 5 most popular languages in Steam are Chinese, English, Russian, Spanish, and Portuguese. It would be idle to add one or more languages available in the game to localized. However, it does not guarantee to attract players in large numbers.</w:t>
+      </w:r>
+      <w:r>
+        <w:rPr>
+          <w:rtl w:val="0"/>
+        </w:rPr>
+      </w:r>
+    </w:p>
+    <w:p>
+      <w:pPr>
+        <w:spacing w:line="240" w:lineRule="auto"/>
+        <w:jc w:val="both"/>
+        <w:rPr>
+          <w:rFonts w:ascii="Times New Roman" w:cs="Times New Roman" w:eastAsia="Times New Roman" w:hAnsi="Times New Roman"/>
+          <w:sz w:val="24"/>
+          <w:szCs w:val="24"/>
+        </w:rPr>
+      </w:pPr>
+      <w:r>
+        <w:rPr>
+          <w:rFonts w:ascii="Times New Roman" w:cs="Times New Roman" w:eastAsia="Times New Roman" w:hAnsi="Times New Roman"/>
+          <w:sz w:val="24"/>
+          <w:szCs w:val="24"/>
+          <w:rtl w:val="0"/>
+        </w:rPr>
+        <w:tab/>
+        <w:tab/>
+      </w:r>
+    </w:p>
+    <w:p>
+      <w:pPr>
+        <w:numPr>
+          <w:ilvl w:val="0"/>
+          <w:numId w:val="6"/>
+        </w:numPr>
+        <w:spacing w:line="240" w:lineRule="auto"/>
+        <w:ind w:left="720" w:hanging="360"/>
+        <w:jc w:val="both"/>
+        <w:rPr>
+          <w:rFonts w:ascii="Times New Roman" w:cs="Times New Roman" w:eastAsia="Times New Roman" w:hAnsi="Times New Roman"/>
+          <w:sz w:val="24"/>
+          <w:szCs w:val="24"/>
+        </w:rPr>
+      </w:pPr>
+      <w:r>
+        <w:rPr>
+          <w:rFonts w:ascii="Times New Roman" w:cs="Times New Roman" w:eastAsia="Times New Roman" w:hAnsi="Times New Roman"/>
+          <w:sz w:val="24"/>
+          <w:szCs w:val="24"/>
+          <w:rtl w:val="0"/>
+        </w:rPr>
+        <w:t xml:space="preserve">Requirements</w:t>
+      </w:r>
+    </w:p>
+    <w:p>
+      <w:pPr>
+        <w:numPr>
+          <w:ilvl w:val="1"/>
+          <w:numId w:val="6"/>
+        </w:numPr>
+        <w:spacing w:line="240" w:lineRule="auto"/>
+        <w:ind w:left="1440" w:hanging="360"/>
+        <w:jc w:val="both"/>
+        <w:rPr>
+          <w:rFonts w:ascii="Times New Roman" w:cs="Times New Roman" w:eastAsia="Times New Roman" w:hAnsi="Times New Roman"/>
+          <w:sz w:val="24"/>
+          <w:szCs w:val="24"/>
+          <w:u w:val="none"/>
+        </w:rPr>
+      </w:pPr>
+      <w:r>
+        <w:rPr>
+          <w:rFonts w:ascii="Times New Roman" w:cs="Times New Roman" w:eastAsia="Times New Roman" w:hAnsi="Times New Roman"/>
+          <w:sz w:val="24"/>
+          <w:szCs w:val="24"/>
+          <w:rtl w:val="0"/>
+        </w:rPr>
+        <w:t xml:space="preserve">High-level Description: </w:t>
+      </w:r>
+    </w:p>
+    <w:p>
+      <w:pPr>
+        <w:numPr>
+          <w:ilvl w:val="0"/>
           <w:numId w:val="3"/>
         </w:numPr>
         <w:spacing w:line="240" w:lineRule="auto"/>
@@ -1940,22 +2011,18 @@
       </w:pPr>
       <w:r>
         <w:rPr>
-          <w:rFonts w:ascii="Times New Roman" w:cs="Times New Roman" w:eastAsia="Times New Roman" w:hAnsi="Times New Roman"/>
-          <w:sz w:val="24"/>
-          <w:szCs w:val="24"/>
-          <w:rtl w:val="0"/>
-        </w:rPr>
-        <w:t xml:space="preserve">According to the statistics, surprisingly Chinese are mostly used in Steam. The top 5 most popular languages in Steam are Chinese, English, Russian, Spanish, and Portuguese. It would be idle to add one or more languages available in the game to localized. However, it does not guarantee to attract players in large numbers.</w:t>
-      </w:r>
-      <w:r>
-        <w:rPr>
           <w:rtl w:val="0"/>
         </w:rPr>
       </w:r>
     </w:p>
     <w:p>
       <w:pPr>
+        <w:numPr>
+          <w:ilvl w:val="1"/>
+          <w:numId w:val="6"/>
+        </w:numPr>
         <w:spacing w:line="240" w:lineRule="auto"/>
+        <w:ind w:left="1440" w:hanging="360"/>
         <w:jc w:val="both"/>
         <w:rPr>
           <w:rFonts w:ascii="Times New Roman" w:cs="Times New Roman" w:eastAsia="Times New Roman" w:hAnsi="Times New Roman"/>
@@ -1970,15 +2037,2253 @@
           <w:szCs w:val="24"/>
           <w:rtl w:val="0"/>
         </w:rPr>
-        <w:tab/>
+        <w:t xml:space="preserve">Functional requirements table</w:t>
+      </w:r>
+    </w:p>
+    <w:tbl>
+      <w:tblPr>
+        <w:tblStyle w:val="Table4"/>
+        <w:tblW w:w="8850.0" w:type="dxa"/>
+        <w:jc w:val="left"/>
+        <w:tblInd w:w="465.0" w:type="dxa"/>
+        <w:tblBorders>
+          <w:top w:color="000000" w:space="0" w:sz="8" w:val="single"/>
+          <w:left w:color="000000" w:space="0" w:sz="8" w:val="single"/>
+          <w:bottom w:color="000000" w:space="0" w:sz="8" w:val="single"/>
+          <w:right w:color="000000" w:space="0" w:sz="8" w:val="single"/>
+          <w:insideH w:color="000000" w:space="0" w:sz="8" w:val="single"/>
+          <w:insideV w:color="000000" w:space="0" w:sz="8" w:val="single"/>
+        </w:tblBorders>
+        <w:tblLayout w:type="fixed"/>
+        <w:tblLook w:val="0600"/>
+      </w:tblPr>
+      <w:tblGrid>
+        <w:gridCol w:w="780"/>
+        <w:gridCol w:w="2430"/>
+        <w:gridCol w:w="3240"/>
+        <w:gridCol w:w="1545"/>
+        <w:gridCol w:w="855"/>
+        <w:tblGridChange w:id="0">
+          <w:tblGrid>
+            <w:gridCol w:w="780"/>
+            <w:gridCol w:w="2430"/>
+            <w:gridCol w:w="3240"/>
+            <w:gridCol w:w="1545"/>
+            <w:gridCol w:w="855"/>
+          </w:tblGrid>
+        </w:tblGridChange>
+      </w:tblGrid>
+      <w:tr>
+        <w:trPr>
+          <w:cantSplit w:val="0"/>
+          <w:trHeight w:val="521.953125" w:hRule="atLeast"/>
+          <w:tblHeader w:val="0"/>
+        </w:trPr>
+        <w:tc>
+          <w:tcPr>
+            <w:shd w:fill="auto" w:val="clear"/>
+            <w:tcMar>
+              <w:top w:w="100.0" w:type="dxa"/>
+              <w:left w:w="100.0" w:type="dxa"/>
+              <w:bottom w:w="100.0" w:type="dxa"/>
+              <w:right w:w="100.0" w:type="dxa"/>
+            </w:tcMar>
+            <w:vAlign w:val="top"/>
+          </w:tcPr>
+          <w:p>
+            <w:pPr>
+              <w:keepNext w:val="0"/>
+              <w:keepLines w:val="0"/>
+              <w:pageBreakBefore w:val="0"/>
+              <w:widowControl w:val="0"/>
+              <w:pBdr>
+                <w:top w:space="0" w:sz="0" w:val="nil"/>
+                <w:left w:space="0" w:sz="0" w:val="nil"/>
+                <w:bottom w:space="0" w:sz="0" w:val="nil"/>
+                <w:right w:space="0" w:sz="0" w:val="nil"/>
+                <w:between w:space="0" w:sz="0" w:val="nil"/>
+              </w:pBdr>
+              <w:shd w:fill="auto" w:val="clear"/>
+              <w:spacing w:after="0" w:before="0" w:line="240" w:lineRule="auto"/>
+              <w:ind w:left="0" w:right="0" w:firstLine="0"/>
+              <w:jc w:val="left"/>
+              <w:rPr>
+                <w:rFonts w:ascii="Times New Roman" w:cs="Times New Roman" w:eastAsia="Times New Roman" w:hAnsi="Times New Roman"/>
+                <w:b w:val="1"/>
+                <w:sz w:val="24"/>
+                <w:szCs w:val="24"/>
+              </w:rPr>
+            </w:pPr>
+            <w:r>
+              <w:rPr>
+                <w:rFonts w:ascii="Times New Roman" w:cs="Times New Roman" w:eastAsia="Times New Roman" w:hAnsi="Times New Roman"/>
+                <w:b w:val="1"/>
+                <w:sz w:val="24"/>
+                <w:szCs w:val="24"/>
+                <w:rtl w:val="0"/>
+              </w:rPr>
+              <w:t xml:space="preserve">ID</w:t>
+            </w:r>
+          </w:p>
+        </w:tc>
+        <w:tc>
+          <w:tcPr>
+            <w:shd w:fill="auto" w:val="clear"/>
+            <w:tcMar>
+              <w:top w:w="100.0" w:type="dxa"/>
+              <w:left w:w="100.0" w:type="dxa"/>
+              <w:bottom w:w="100.0" w:type="dxa"/>
+              <w:right w:w="100.0" w:type="dxa"/>
+            </w:tcMar>
+            <w:vAlign w:val="top"/>
+          </w:tcPr>
+          <w:p>
+            <w:pPr>
+              <w:keepNext w:val="0"/>
+              <w:keepLines w:val="0"/>
+              <w:pageBreakBefore w:val="0"/>
+              <w:widowControl w:val="0"/>
+              <w:pBdr>
+                <w:top w:space="0" w:sz="0" w:val="nil"/>
+                <w:left w:space="0" w:sz="0" w:val="nil"/>
+                <w:bottom w:space="0" w:sz="0" w:val="nil"/>
+                <w:right w:space="0" w:sz="0" w:val="nil"/>
+                <w:between w:space="0" w:sz="0" w:val="nil"/>
+              </w:pBdr>
+              <w:shd w:fill="auto" w:val="clear"/>
+              <w:spacing w:after="0" w:before="0" w:line="240" w:lineRule="auto"/>
+              <w:ind w:left="0" w:right="0" w:firstLine="0"/>
+              <w:jc w:val="left"/>
+              <w:rPr>
+                <w:rFonts w:ascii="Times New Roman" w:cs="Times New Roman" w:eastAsia="Times New Roman" w:hAnsi="Times New Roman"/>
+                <w:b w:val="1"/>
+                <w:sz w:val="24"/>
+                <w:szCs w:val="24"/>
+              </w:rPr>
+            </w:pPr>
+            <w:r>
+              <w:rPr>
+                <w:rFonts w:ascii="Times New Roman" w:cs="Times New Roman" w:eastAsia="Times New Roman" w:hAnsi="Times New Roman"/>
+                <w:b w:val="1"/>
+                <w:sz w:val="24"/>
+                <w:szCs w:val="24"/>
+                <w:rtl w:val="0"/>
+              </w:rPr>
+              <w:t xml:space="preserve">Title</w:t>
+            </w:r>
+          </w:p>
+        </w:tc>
+        <w:tc>
+          <w:tcPr>
+            <w:shd w:fill="auto" w:val="clear"/>
+            <w:tcMar>
+              <w:top w:w="100.0" w:type="dxa"/>
+              <w:left w:w="100.0" w:type="dxa"/>
+              <w:bottom w:w="100.0" w:type="dxa"/>
+              <w:right w:w="100.0" w:type="dxa"/>
+            </w:tcMar>
+            <w:vAlign w:val="top"/>
+          </w:tcPr>
+          <w:p>
+            <w:pPr>
+              <w:keepNext w:val="0"/>
+              <w:keepLines w:val="0"/>
+              <w:pageBreakBefore w:val="0"/>
+              <w:widowControl w:val="0"/>
+              <w:pBdr>
+                <w:top w:space="0" w:sz="0" w:val="nil"/>
+                <w:left w:space="0" w:sz="0" w:val="nil"/>
+                <w:bottom w:space="0" w:sz="0" w:val="nil"/>
+                <w:right w:space="0" w:sz="0" w:val="nil"/>
+                <w:between w:space="0" w:sz="0" w:val="nil"/>
+              </w:pBdr>
+              <w:shd w:fill="auto" w:val="clear"/>
+              <w:spacing w:after="0" w:before="0" w:line="240" w:lineRule="auto"/>
+              <w:ind w:left="0" w:right="0" w:firstLine="0"/>
+              <w:jc w:val="left"/>
+              <w:rPr>
+                <w:rFonts w:ascii="Times New Roman" w:cs="Times New Roman" w:eastAsia="Times New Roman" w:hAnsi="Times New Roman"/>
+                <w:b w:val="1"/>
+                <w:sz w:val="24"/>
+                <w:szCs w:val="24"/>
+              </w:rPr>
+            </w:pPr>
+            <w:r>
+              <w:rPr>
+                <w:rFonts w:ascii="Times New Roman" w:cs="Times New Roman" w:eastAsia="Times New Roman" w:hAnsi="Times New Roman"/>
+                <w:b w:val="1"/>
+                <w:sz w:val="24"/>
+                <w:szCs w:val="24"/>
+                <w:rtl w:val="0"/>
+              </w:rPr>
+              <w:t xml:space="preserve">Requirement Description</w:t>
+            </w:r>
+          </w:p>
+        </w:tc>
+        <w:tc>
+          <w:tcPr>
+            <w:shd w:fill="auto" w:val="clear"/>
+            <w:tcMar>
+              <w:top w:w="100.0" w:type="dxa"/>
+              <w:left w:w="100.0" w:type="dxa"/>
+              <w:bottom w:w="100.0" w:type="dxa"/>
+              <w:right w:w="100.0" w:type="dxa"/>
+            </w:tcMar>
+            <w:vAlign w:val="top"/>
+          </w:tcPr>
+          <w:p>
+            <w:pPr>
+              <w:keepNext w:val="0"/>
+              <w:keepLines w:val="0"/>
+              <w:pageBreakBefore w:val="0"/>
+              <w:widowControl w:val="0"/>
+              <w:pBdr>
+                <w:top w:space="0" w:sz="0" w:val="nil"/>
+                <w:left w:space="0" w:sz="0" w:val="nil"/>
+                <w:bottom w:space="0" w:sz="0" w:val="nil"/>
+                <w:right w:space="0" w:sz="0" w:val="nil"/>
+                <w:between w:space="0" w:sz="0" w:val="nil"/>
+              </w:pBdr>
+              <w:shd w:fill="auto" w:val="clear"/>
+              <w:spacing w:after="0" w:before="0" w:line="240" w:lineRule="auto"/>
+              <w:ind w:left="0" w:right="0" w:firstLine="0"/>
+              <w:jc w:val="left"/>
+              <w:rPr>
+                <w:rFonts w:ascii="Times New Roman" w:cs="Times New Roman" w:eastAsia="Times New Roman" w:hAnsi="Times New Roman"/>
+                <w:b w:val="1"/>
+                <w:sz w:val="24"/>
+                <w:szCs w:val="24"/>
+              </w:rPr>
+            </w:pPr>
+            <w:r>
+              <w:rPr>
+                <w:rFonts w:ascii="Times New Roman" w:cs="Times New Roman" w:eastAsia="Times New Roman" w:hAnsi="Times New Roman"/>
+                <w:b w:val="1"/>
+                <w:sz w:val="24"/>
+                <w:szCs w:val="24"/>
+                <w:rtl w:val="0"/>
+              </w:rPr>
+              <w:t xml:space="preserve">Date</w:t>
+            </w:r>
+          </w:p>
+        </w:tc>
+        <w:tc>
+          <w:tcPr>
+            <w:shd w:fill="auto" w:val="clear"/>
+            <w:tcMar>
+              <w:top w:w="100.0" w:type="dxa"/>
+              <w:left w:w="100.0" w:type="dxa"/>
+              <w:bottom w:w="100.0" w:type="dxa"/>
+              <w:right w:w="100.0" w:type="dxa"/>
+            </w:tcMar>
+            <w:vAlign w:val="top"/>
+          </w:tcPr>
+          <w:p>
+            <w:pPr>
+              <w:keepNext w:val="0"/>
+              <w:keepLines w:val="0"/>
+              <w:pageBreakBefore w:val="0"/>
+              <w:widowControl w:val="0"/>
+              <w:pBdr>
+                <w:top w:space="0" w:sz="0" w:val="nil"/>
+                <w:left w:space="0" w:sz="0" w:val="nil"/>
+                <w:bottom w:space="0" w:sz="0" w:val="nil"/>
+                <w:right w:space="0" w:sz="0" w:val="nil"/>
+                <w:between w:space="0" w:sz="0" w:val="nil"/>
+              </w:pBdr>
+              <w:shd w:fill="auto" w:val="clear"/>
+              <w:spacing w:after="0" w:before="0" w:line="240" w:lineRule="auto"/>
+              <w:ind w:left="0" w:right="0" w:firstLine="0"/>
+              <w:jc w:val="left"/>
+              <w:rPr>
+                <w:rFonts w:ascii="Times New Roman" w:cs="Times New Roman" w:eastAsia="Times New Roman" w:hAnsi="Times New Roman"/>
+                <w:b w:val="1"/>
+                <w:sz w:val="24"/>
+                <w:szCs w:val="24"/>
+              </w:rPr>
+            </w:pPr>
+            <w:r>
+              <w:rPr>
+                <w:rFonts w:ascii="Times New Roman" w:cs="Times New Roman" w:eastAsia="Times New Roman" w:hAnsi="Times New Roman"/>
+                <w:b w:val="1"/>
+                <w:sz w:val="24"/>
+                <w:szCs w:val="24"/>
+                <w:rtl w:val="0"/>
+              </w:rPr>
+              <w:t xml:space="preserve">Done</w:t>
+            </w:r>
+          </w:p>
+        </w:tc>
+      </w:tr>
+      <w:tr>
+        <w:trPr>
+          <w:cantSplit w:val="0"/>
+          <w:tblHeader w:val="0"/>
+        </w:trPr>
+        <w:tc>
+          <w:tcPr>
+            <w:shd w:fill="auto" w:val="clear"/>
+            <w:tcMar>
+              <w:top w:w="100.0" w:type="dxa"/>
+              <w:left w:w="100.0" w:type="dxa"/>
+              <w:bottom w:w="100.0" w:type="dxa"/>
+              <w:right w:w="100.0" w:type="dxa"/>
+            </w:tcMar>
+            <w:vAlign w:val="top"/>
+          </w:tcPr>
+          <w:p>
+            <w:pPr>
+              <w:keepNext w:val="0"/>
+              <w:keepLines w:val="0"/>
+              <w:pageBreakBefore w:val="0"/>
+              <w:widowControl w:val="0"/>
+              <w:pBdr>
+                <w:top w:space="0" w:sz="0" w:val="nil"/>
+                <w:left w:space="0" w:sz="0" w:val="nil"/>
+                <w:bottom w:space="0" w:sz="0" w:val="nil"/>
+                <w:right w:space="0" w:sz="0" w:val="nil"/>
+                <w:between w:space="0" w:sz="0" w:val="nil"/>
+              </w:pBdr>
+              <w:shd w:fill="auto" w:val="clear"/>
+              <w:spacing w:after="0" w:before="0" w:line="240" w:lineRule="auto"/>
+              <w:ind w:left="0" w:right="0" w:firstLine="0"/>
+              <w:jc w:val="left"/>
+              <w:rPr>
+                <w:rFonts w:ascii="Times New Roman" w:cs="Times New Roman" w:eastAsia="Times New Roman" w:hAnsi="Times New Roman"/>
+                <w:sz w:val="24"/>
+                <w:szCs w:val="24"/>
+              </w:rPr>
+            </w:pPr>
+            <w:r>
+              <w:rPr>
+                <w:rFonts w:ascii="Times New Roman" w:cs="Times New Roman" w:eastAsia="Times New Roman" w:hAnsi="Times New Roman"/>
+                <w:sz w:val="24"/>
+                <w:szCs w:val="24"/>
+                <w:rtl w:val="0"/>
+              </w:rPr>
+              <w:t xml:space="preserve">F1</w:t>
+            </w:r>
+          </w:p>
+        </w:tc>
+        <w:tc>
+          <w:tcPr>
+            <w:shd w:fill="auto" w:val="clear"/>
+            <w:tcMar>
+              <w:top w:w="100.0" w:type="dxa"/>
+              <w:left w:w="100.0" w:type="dxa"/>
+              <w:bottom w:w="100.0" w:type="dxa"/>
+              <w:right w:w="100.0" w:type="dxa"/>
+            </w:tcMar>
+            <w:vAlign w:val="top"/>
+          </w:tcPr>
+          <w:p>
+            <w:pPr>
+              <w:keepNext w:val="0"/>
+              <w:keepLines w:val="0"/>
+              <w:pageBreakBefore w:val="0"/>
+              <w:widowControl w:val="0"/>
+              <w:pBdr>
+                <w:top w:space="0" w:sz="0" w:val="nil"/>
+                <w:left w:space="0" w:sz="0" w:val="nil"/>
+                <w:bottom w:space="0" w:sz="0" w:val="nil"/>
+                <w:right w:space="0" w:sz="0" w:val="nil"/>
+                <w:between w:space="0" w:sz="0" w:val="nil"/>
+              </w:pBdr>
+              <w:shd w:fill="auto" w:val="clear"/>
+              <w:spacing w:after="0" w:before="0" w:line="240" w:lineRule="auto"/>
+              <w:ind w:left="0" w:right="0" w:firstLine="0"/>
+              <w:jc w:val="left"/>
+              <w:rPr>
+                <w:rFonts w:ascii="Times New Roman" w:cs="Times New Roman" w:eastAsia="Times New Roman" w:hAnsi="Times New Roman"/>
+                <w:sz w:val="24"/>
+                <w:szCs w:val="24"/>
+              </w:rPr>
+            </w:pPr>
+            <w:r>
+              <w:rPr>
+                <w:rFonts w:ascii="Times New Roman" w:cs="Times New Roman" w:eastAsia="Times New Roman" w:hAnsi="Times New Roman"/>
+                <w:sz w:val="24"/>
+                <w:szCs w:val="24"/>
+                <w:rtl w:val="0"/>
+              </w:rPr>
+              <w:t xml:space="preserve">User Interface</w:t>
+            </w:r>
+          </w:p>
+        </w:tc>
+        <w:tc>
+          <w:tcPr>
+            <w:shd w:fill="auto" w:val="clear"/>
+            <w:tcMar>
+              <w:top w:w="100.0" w:type="dxa"/>
+              <w:left w:w="100.0" w:type="dxa"/>
+              <w:bottom w:w="100.0" w:type="dxa"/>
+              <w:right w:w="100.0" w:type="dxa"/>
+            </w:tcMar>
+            <w:vAlign w:val="top"/>
+          </w:tcPr>
+          <w:p>
+            <w:pPr>
+              <w:keepNext w:val="0"/>
+              <w:keepLines w:val="0"/>
+              <w:pageBreakBefore w:val="0"/>
+              <w:widowControl w:val="0"/>
+              <w:pBdr>
+                <w:top w:space="0" w:sz="0" w:val="nil"/>
+                <w:left w:space="0" w:sz="0" w:val="nil"/>
+                <w:bottom w:space="0" w:sz="0" w:val="nil"/>
+                <w:right w:space="0" w:sz="0" w:val="nil"/>
+                <w:between w:space="0" w:sz="0" w:val="nil"/>
+              </w:pBdr>
+              <w:shd w:fill="auto" w:val="clear"/>
+              <w:spacing w:after="0" w:before="0" w:line="240" w:lineRule="auto"/>
+              <w:ind w:left="0" w:right="0" w:firstLine="0"/>
+              <w:jc w:val="left"/>
+              <w:rPr>
+                <w:rFonts w:ascii="Times New Roman" w:cs="Times New Roman" w:eastAsia="Times New Roman" w:hAnsi="Times New Roman"/>
+                <w:sz w:val="24"/>
+                <w:szCs w:val="24"/>
+              </w:rPr>
+            </w:pPr>
+            <w:r>
+              <w:rPr>
+                <w:rFonts w:ascii="Times New Roman" w:cs="Times New Roman" w:eastAsia="Times New Roman" w:hAnsi="Times New Roman"/>
+                <w:sz w:val="24"/>
+                <w:szCs w:val="24"/>
+                <w:rtl w:val="0"/>
+              </w:rPr>
+              <w:t xml:space="preserve">Users will interact with different interfaces in the game such as main menu screen, pause screen, options screen, etc. </w:t>
+            </w:r>
+          </w:p>
+        </w:tc>
+        <w:tc>
+          <w:tcPr>
+            <w:shd w:fill="auto" w:val="clear"/>
+            <w:tcMar>
+              <w:top w:w="100.0" w:type="dxa"/>
+              <w:left w:w="100.0" w:type="dxa"/>
+              <w:bottom w:w="100.0" w:type="dxa"/>
+              <w:right w:w="100.0" w:type="dxa"/>
+            </w:tcMar>
+            <w:vAlign w:val="top"/>
+          </w:tcPr>
+          <w:p>
+            <w:pPr>
+              <w:keepNext w:val="0"/>
+              <w:keepLines w:val="0"/>
+              <w:pageBreakBefore w:val="0"/>
+              <w:widowControl w:val="0"/>
+              <w:pBdr>
+                <w:top w:space="0" w:sz="0" w:val="nil"/>
+                <w:left w:space="0" w:sz="0" w:val="nil"/>
+                <w:bottom w:space="0" w:sz="0" w:val="nil"/>
+                <w:right w:space="0" w:sz="0" w:val="nil"/>
+                <w:between w:space="0" w:sz="0" w:val="nil"/>
+              </w:pBdr>
+              <w:shd w:fill="auto" w:val="clear"/>
+              <w:spacing w:after="0" w:before="0" w:line="240" w:lineRule="auto"/>
+              <w:ind w:left="0" w:right="0" w:firstLine="0"/>
+              <w:jc w:val="left"/>
+              <w:rPr>
+                <w:rFonts w:ascii="Times New Roman" w:cs="Times New Roman" w:eastAsia="Times New Roman" w:hAnsi="Times New Roman"/>
+                <w:sz w:val="24"/>
+                <w:szCs w:val="24"/>
+              </w:rPr>
+            </w:pPr>
+            <w:r>
+              <w:rPr>
+                <w:rFonts w:ascii="Times New Roman" w:cs="Times New Roman" w:eastAsia="Times New Roman" w:hAnsi="Times New Roman"/>
+                <w:sz w:val="24"/>
+                <w:szCs w:val="24"/>
+                <w:rtl w:val="0"/>
+              </w:rPr>
+              <w:t xml:space="preserve">9/17/2024</w:t>
+            </w:r>
+          </w:p>
+        </w:tc>
+        <w:tc>
+          <w:tcPr>
+            <w:shd w:fill="auto" w:val="clear"/>
+            <w:tcMar>
+              <w:top w:w="100.0" w:type="dxa"/>
+              <w:left w:w="100.0" w:type="dxa"/>
+              <w:bottom w:w="100.0" w:type="dxa"/>
+              <w:right w:w="100.0" w:type="dxa"/>
+            </w:tcMar>
+            <w:vAlign w:val="top"/>
+          </w:tcPr>
+          <w:p>
+            <w:pPr>
+              <w:keepNext w:val="0"/>
+              <w:keepLines w:val="0"/>
+              <w:pageBreakBefore w:val="0"/>
+              <w:widowControl w:val="0"/>
+              <w:pBdr>
+                <w:top w:space="0" w:sz="0" w:val="nil"/>
+                <w:left w:space="0" w:sz="0" w:val="nil"/>
+                <w:bottom w:space="0" w:sz="0" w:val="nil"/>
+                <w:right w:space="0" w:sz="0" w:val="nil"/>
+                <w:between w:space="0" w:sz="0" w:val="nil"/>
+              </w:pBdr>
+              <w:shd w:fill="auto" w:val="clear"/>
+              <w:spacing w:after="0" w:before="0" w:line="240" w:lineRule="auto"/>
+              <w:ind w:left="0" w:right="0" w:firstLine="0"/>
+              <w:jc w:val="left"/>
+              <w:rPr>
+                <w:rFonts w:ascii="Times New Roman" w:cs="Times New Roman" w:eastAsia="Times New Roman" w:hAnsi="Times New Roman"/>
+                <w:sz w:val="24"/>
+                <w:szCs w:val="24"/>
+              </w:rPr>
+            </w:pPr>
+            <w:r>
+              <w:rPr>
+                <w:rtl w:val="0"/>
+              </w:rPr>
+            </w:r>
+          </w:p>
+        </w:tc>
+      </w:tr>
+      <w:tr>
+        <w:trPr>
+          <w:cantSplit w:val="0"/>
+          <w:tblHeader w:val="0"/>
+        </w:trPr>
+        <w:tc>
+          <w:tcPr>
+            <w:shd w:fill="auto" w:val="clear"/>
+            <w:tcMar>
+              <w:top w:w="100.0" w:type="dxa"/>
+              <w:left w:w="100.0" w:type="dxa"/>
+              <w:bottom w:w="100.0" w:type="dxa"/>
+              <w:right w:w="100.0" w:type="dxa"/>
+            </w:tcMar>
+            <w:vAlign w:val="top"/>
+          </w:tcPr>
+          <w:p>
+            <w:pPr>
+              <w:keepNext w:val="0"/>
+              <w:keepLines w:val="0"/>
+              <w:pageBreakBefore w:val="0"/>
+              <w:widowControl w:val="0"/>
+              <w:pBdr>
+                <w:top w:space="0" w:sz="0" w:val="nil"/>
+                <w:left w:space="0" w:sz="0" w:val="nil"/>
+                <w:bottom w:space="0" w:sz="0" w:val="nil"/>
+                <w:right w:space="0" w:sz="0" w:val="nil"/>
+                <w:between w:space="0" w:sz="0" w:val="nil"/>
+              </w:pBdr>
+              <w:shd w:fill="auto" w:val="clear"/>
+              <w:spacing w:after="0" w:before="0" w:line="240" w:lineRule="auto"/>
+              <w:ind w:left="0" w:right="0" w:firstLine="0"/>
+              <w:jc w:val="left"/>
+              <w:rPr>
+                <w:rFonts w:ascii="Times New Roman" w:cs="Times New Roman" w:eastAsia="Times New Roman" w:hAnsi="Times New Roman"/>
+                <w:sz w:val="24"/>
+                <w:szCs w:val="24"/>
+              </w:rPr>
+            </w:pPr>
+            <w:r>
+              <w:rPr>
+                <w:rFonts w:ascii="Times New Roman" w:cs="Times New Roman" w:eastAsia="Times New Roman" w:hAnsi="Times New Roman"/>
+                <w:sz w:val="24"/>
+                <w:szCs w:val="24"/>
+                <w:rtl w:val="0"/>
+              </w:rPr>
+              <w:t xml:space="preserve">F2</w:t>
+            </w:r>
+          </w:p>
+        </w:tc>
+        <w:tc>
+          <w:tcPr>
+            <w:shd w:fill="auto" w:val="clear"/>
+            <w:tcMar>
+              <w:top w:w="100.0" w:type="dxa"/>
+              <w:left w:w="100.0" w:type="dxa"/>
+              <w:bottom w:w="100.0" w:type="dxa"/>
+              <w:right w:w="100.0" w:type="dxa"/>
+            </w:tcMar>
+            <w:vAlign w:val="top"/>
+          </w:tcPr>
+          <w:p>
+            <w:pPr>
+              <w:keepNext w:val="0"/>
+              <w:keepLines w:val="0"/>
+              <w:pageBreakBefore w:val="0"/>
+              <w:widowControl w:val="0"/>
+              <w:pBdr>
+                <w:top w:space="0" w:sz="0" w:val="nil"/>
+                <w:left w:space="0" w:sz="0" w:val="nil"/>
+                <w:bottom w:space="0" w:sz="0" w:val="nil"/>
+                <w:right w:space="0" w:sz="0" w:val="nil"/>
+                <w:between w:space="0" w:sz="0" w:val="nil"/>
+              </w:pBdr>
+              <w:shd w:fill="auto" w:val="clear"/>
+              <w:spacing w:after="0" w:before="0" w:line="240" w:lineRule="auto"/>
+              <w:ind w:left="0" w:right="0" w:firstLine="0"/>
+              <w:jc w:val="left"/>
+              <w:rPr>
+                <w:rFonts w:ascii="Times New Roman" w:cs="Times New Roman" w:eastAsia="Times New Roman" w:hAnsi="Times New Roman"/>
+                <w:sz w:val="24"/>
+                <w:szCs w:val="24"/>
+              </w:rPr>
+            </w:pPr>
+            <w:r>
+              <w:rPr>
+                <w:rFonts w:ascii="Times New Roman" w:cs="Times New Roman" w:eastAsia="Times New Roman" w:hAnsi="Times New Roman"/>
+                <w:sz w:val="24"/>
+                <w:szCs w:val="24"/>
+                <w:rtl w:val="0"/>
+              </w:rPr>
+              <w:t xml:space="preserve">Character Stats</w:t>
+            </w:r>
+          </w:p>
+        </w:tc>
+        <w:tc>
+          <w:tcPr>
+            <w:shd w:fill="auto" w:val="clear"/>
+            <w:tcMar>
+              <w:top w:w="100.0" w:type="dxa"/>
+              <w:left w:w="100.0" w:type="dxa"/>
+              <w:bottom w:w="100.0" w:type="dxa"/>
+              <w:right w:w="100.0" w:type="dxa"/>
+            </w:tcMar>
+            <w:vAlign w:val="top"/>
+          </w:tcPr>
+          <w:p>
+            <w:pPr>
+              <w:keepNext w:val="0"/>
+              <w:keepLines w:val="0"/>
+              <w:pageBreakBefore w:val="0"/>
+              <w:widowControl w:val="0"/>
+              <w:pBdr>
+                <w:top w:space="0" w:sz="0" w:val="nil"/>
+                <w:left w:space="0" w:sz="0" w:val="nil"/>
+                <w:bottom w:space="0" w:sz="0" w:val="nil"/>
+                <w:right w:space="0" w:sz="0" w:val="nil"/>
+                <w:between w:space="0" w:sz="0" w:val="nil"/>
+              </w:pBdr>
+              <w:shd w:fill="auto" w:val="clear"/>
+              <w:spacing w:after="0" w:before="0" w:line="240" w:lineRule="auto"/>
+              <w:ind w:left="0" w:right="0" w:firstLine="0"/>
+              <w:jc w:val="left"/>
+              <w:rPr>
+                <w:rFonts w:ascii="Times New Roman" w:cs="Times New Roman" w:eastAsia="Times New Roman" w:hAnsi="Times New Roman"/>
+                <w:sz w:val="24"/>
+                <w:szCs w:val="24"/>
+              </w:rPr>
+            </w:pPr>
+            <w:r>
+              <w:rPr>
+                <w:rFonts w:ascii="Times New Roman" w:cs="Times New Roman" w:eastAsia="Times New Roman" w:hAnsi="Times New Roman"/>
+                <w:sz w:val="24"/>
+                <w:szCs w:val="24"/>
+                <w:rtl w:val="0"/>
+              </w:rPr>
+              <w:t xml:space="preserve">The user has stats about their player such as health bar and attack and defense levels</w:t>
+            </w:r>
+          </w:p>
+        </w:tc>
+        <w:tc>
+          <w:tcPr>
+            <w:shd w:fill="auto" w:val="clear"/>
+            <w:tcMar>
+              <w:top w:w="100.0" w:type="dxa"/>
+              <w:left w:w="100.0" w:type="dxa"/>
+              <w:bottom w:w="100.0" w:type="dxa"/>
+              <w:right w:w="100.0" w:type="dxa"/>
+            </w:tcMar>
+            <w:vAlign w:val="top"/>
+          </w:tcPr>
+          <w:p>
+            <w:pPr>
+              <w:keepNext w:val="0"/>
+              <w:keepLines w:val="0"/>
+              <w:pageBreakBefore w:val="0"/>
+              <w:widowControl w:val="0"/>
+              <w:pBdr>
+                <w:top w:space="0" w:sz="0" w:val="nil"/>
+                <w:left w:space="0" w:sz="0" w:val="nil"/>
+                <w:bottom w:space="0" w:sz="0" w:val="nil"/>
+                <w:right w:space="0" w:sz="0" w:val="nil"/>
+                <w:between w:space="0" w:sz="0" w:val="nil"/>
+              </w:pBdr>
+              <w:shd w:fill="auto" w:val="clear"/>
+              <w:spacing w:after="0" w:before="0" w:line="240" w:lineRule="auto"/>
+              <w:ind w:left="0" w:right="0" w:firstLine="0"/>
+              <w:jc w:val="left"/>
+              <w:rPr>
+                <w:rFonts w:ascii="Times New Roman" w:cs="Times New Roman" w:eastAsia="Times New Roman" w:hAnsi="Times New Roman"/>
+                <w:sz w:val="24"/>
+                <w:szCs w:val="24"/>
+              </w:rPr>
+            </w:pPr>
+            <w:r>
+              <w:rPr>
+                <w:rFonts w:ascii="Times New Roman" w:cs="Times New Roman" w:eastAsia="Times New Roman" w:hAnsi="Times New Roman"/>
+                <w:sz w:val="24"/>
+                <w:szCs w:val="24"/>
+                <w:rtl w:val="0"/>
+              </w:rPr>
+              <w:t xml:space="preserve">9/17/2024</w:t>
+            </w:r>
+          </w:p>
+        </w:tc>
+        <w:tc>
+          <w:tcPr>
+            <w:shd w:fill="auto" w:val="clear"/>
+            <w:tcMar>
+              <w:top w:w="100.0" w:type="dxa"/>
+              <w:left w:w="100.0" w:type="dxa"/>
+              <w:bottom w:w="100.0" w:type="dxa"/>
+              <w:right w:w="100.0" w:type="dxa"/>
+            </w:tcMar>
+            <w:vAlign w:val="top"/>
+          </w:tcPr>
+          <w:p>
+            <w:pPr>
+              <w:keepNext w:val="0"/>
+              <w:keepLines w:val="0"/>
+              <w:pageBreakBefore w:val="0"/>
+              <w:widowControl w:val="0"/>
+              <w:pBdr>
+                <w:top w:space="0" w:sz="0" w:val="nil"/>
+                <w:left w:space="0" w:sz="0" w:val="nil"/>
+                <w:bottom w:space="0" w:sz="0" w:val="nil"/>
+                <w:right w:space="0" w:sz="0" w:val="nil"/>
+                <w:between w:space="0" w:sz="0" w:val="nil"/>
+              </w:pBdr>
+              <w:shd w:fill="auto" w:val="clear"/>
+              <w:spacing w:after="0" w:before="0" w:line="240" w:lineRule="auto"/>
+              <w:ind w:left="0" w:right="0" w:firstLine="0"/>
+              <w:jc w:val="left"/>
+              <w:rPr>
+                <w:rFonts w:ascii="Times New Roman" w:cs="Times New Roman" w:eastAsia="Times New Roman" w:hAnsi="Times New Roman"/>
+                <w:sz w:val="24"/>
+                <w:szCs w:val="24"/>
+              </w:rPr>
+            </w:pPr>
+            <w:r>
+              <w:rPr>
+                <w:rFonts w:ascii="Times New Roman" w:cs="Times New Roman" w:eastAsia="Times New Roman" w:hAnsi="Times New Roman"/>
+                <w:sz w:val="24"/>
+                <w:szCs w:val="24"/>
+                <w:rtl w:val="0"/>
+              </w:rPr>
+              <w:t xml:space="preserve">X</w:t>
+            </w:r>
+          </w:p>
+        </w:tc>
+      </w:tr>
+      <w:tr>
+        <w:trPr>
+          <w:cantSplit w:val="0"/>
+          <w:tblHeader w:val="0"/>
+        </w:trPr>
+        <w:tc>
+          <w:tcPr>
+            <w:shd w:fill="auto" w:val="clear"/>
+            <w:tcMar>
+              <w:top w:w="100.0" w:type="dxa"/>
+              <w:left w:w="100.0" w:type="dxa"/>
+              <w:bottom w:w="100.0" w:type="dxa"/>
+              <w:right w:w="100.0" w:type="dxa"/>
+            </w:tcMar>
+            <w:vAlign w:val="top"/>
+          </w:tcPr>
+          <w:p>
+            <w:pPr>
+              <w:keepNext w:val="0"/>
+              <w:keepLines w:val="0"/>
+              <w:pageBreakBefore w:val="0"/>
+              <w:widowControl w:val="0"/>
+              <w:pBdr>
+                <w:top w:space="0" w:sz="0" w:val="nil"/>
+                <w:left w:space="0" w:sz="0" w:val="nil"/>
+                <w:bottom w:space="0" w:sz="0" w:val="nil"/>
+                <w:right w:space="0" w:sz="0" w:val="nil"/>
+                <w:between w:space="0" w:sz="0" w:val="nil"/>
+              </w:pBdr>
+              <w:shd w:fill="auto" w:val="clear"/>
+              <w:spacing w:after="0" w:before="0" w:line="240" w:lineRule="auto"/>
+              <w:ind w:left="0" w:right="0" w:firstLine="0"/>
+              <w:jc w:val="left"/>
+              <w:rPr>
+                <w:rFonts w:ascii="Times New Roman" w:cs="Times New Roman" w:eastAsia="Times New Roman" w:hAnsi="Times New Roman"/>
+                <w:sz w:val="24"/>
+                <w:szCs w:val="24"/>
+              </w:rPr>
+            </w:pPr>
+            <w:r>
+              <w:rPr>
+                <w:rFonts w:ascii="Times New Roman" w:cs="Times New Roman" w:eastAsia="Times New Roman" w:hAnsi="Times New Roman"/>
+                <w:sz w:val="24"/>
+                <w:szCs w:val="24"/>
+                <w:rtl w:val="0"/>
+              </w:rPr>
+              <w:t xml:space="preserve">F3</w:t>
+            </w:r>
+          </w:p>
+        </w:tc>
+        <w:tc>
+          <w:tcPr>
+            <w:shd w:fill="auto" w:val="clear"/>
+            <w:tcMar>
+              <w:top w:w="100.0" w:type="dxa"/>
+              <w:left w:w="100.0" w:type="dxa"/>
+              <w:bottom w:w="100.0" w:type="dxa"/>
+              <w:right w:w="100.0" w:type="dxa"/>
+            </w:tcMar>
+            <w:vAlign w:val="top"/>
+          </w:tcPr>
+          <w:p>
+            <w:pPr>
+              <w:keepNext w:val="0"/>
+              <w:keepLines w:val="0"/>
+              <w:pageBreakBefore w:val="0"/>
+              <w:widowControl w:val="0"/>
+              <w:pBdr>
+                <w:top w:space="0" w:sz="0" w:val="nil"/>
+                <w:left w:space="0" w:sz="0" w:val="nil"/>
+                <w:bottom w:space="0" w:sz="0" w:val="nil"/>
+                <w:right w:space="0" w:sz="0" w:val="nil"/>
+                <w:between w:space="0" w:sz="0" w:val="nil"/>
+              </w:pBdr>
+              <w:shd w:fill="auto" w:val="clear"/>
+              <w:spacing w:after="0" w:before="0" w:line="240" w:lineRule="auto"/>
+              <w:ind w:left="0" w:right="0" w:firstLine="0"/>
+              <w:jc w:val="left"/>
+              <w:rPr>
+                <w:rFonts w:ascii="Times New Roman" w:cs="Times New Roman" w:eastAsia="Times New Roman" w:hAnsi="Times New Roman"/>
+                <w:sz w:val="24"/>
+                <w:szCs w:val="24"/>
+              </w:rPr>
+            </w:pPr>
+            <w:r>
+              <w:rPr>
+                <w:rFonts w:ascii="Times New Roman" w:cs="Times New Roman" w:eastAsia="Times New Roman" w:hAnsi="Times New Roman"/>
+                <w:sz w:val="24"/>
+                <w:szCs w:val="24"/>
+                <w:rtl w:val="0"/>
+              </w:rPr>
+              <w:t xml:space="preserve">Controllable Player</w:t>
+            </w:r>
+          </w:p>
+        </w:tc>
+        <w:tc>
+          <w:tcPr>
+            <w:shd w:fill="auto" w:val="clear"/>
+            <w:tcMar>
+              <w:top w:w="100.0" w:type="dxa"/>
+              <w:left w:w="100.0" w:type="dxa"/>
+              <w:bottom w:w="100.0" w:type="dxa"/>
+              <w:right w:w="100.0" w:type="dxa"/>
+            </w:tcMar>
+            <w:vAlign w:val="top"/>
+          </w:tcPr>
+          <w:p>
+            <w:pPr>
+              <w:keepNext w:val="0"/>
+              <w:keepLines w:val="0"/>
+              <w:pageBreakBefore w:val="0"/>
+              <w:widowControl w:val="0"/>
+              <w:pBdr>
+                <w:top w:space="0" w:sz="0" w:val="nil"/>
+                <w:left w:space="0" w:sz="0" w:val="nil"/>
+                <w:bottom w:space="0" w:sz="0" w:val="nil"/>
+                <w:right w:space="0" w:sz="0" w:val="nil"/>
+                <w:between w:space="0" w:sz="0" w:val="nil"/>
+              </w:pBdr>
+              <w:shd w:fill="auto" w:val="clear"/>
+              <w:spacing w:after="0" w:before="0" w:line="240" w:lineRule="auto"/>
+              <w:ind w:left="0" w:right="0" w:firstLine="0"/>
+              <w:jc w:val="left"/>
+              <w:rPr>
+                <w:rFonts w:ascii="Times New Roman" w:cs="Times New Roman" w:eastAsia="Times New Roman" w:hAnsi="Times New Roman"/>
+                <w:sz w:val="24"/>
+                <w:szCs w:val="24"/>
+              </w:rPr>
+            </w:pPr>
+            <w:r>
+              <w:rPr>
+                <w:rFonts w:ascii="Times New Roman" w:cs="Times New Roman" w:eastAsia="Times New Roman" w:hAnsi="Times New Roman"/>
+                <w:sz w:val="24"/>
+                <w:szCs w:val="24"/>
+                <w:rtl w:val="0"/>
+              </w:rPr>
+              <w:t xml:space="preserve">The user has an in-game character that they will be able to control by moving, attacking, and interacting with the in-game world </w:t>
+            </w:r>
+          </w:p>
+        </w:tc>
+        <w:tc>
+          <w:tcPr>
+            <w:shd w:fill="auto" w:val="clear"/>
+            <w:tcMar>
+              <w:top w:w="100.0" w:type="dxa"/>
+              <w:left w:w="100.0" w:type="dxa"/>
+              <w:bottom w:w="100.0" w:type="dxa"/>
+              <w:right w:w="100.0" w:type="dxa"/>
+            </w:tcMar>
+            <w:vAlign w:val="top"/>
+          </w:tcPr>
+          <w:p>
+            <w:pPr>
+              <w:keepNext w:val="0"/>
+              <w:keepLines w:val="0"/>
+              <w:pageBreakBefore w:val="0"/>
+              <w:widowControl w:val="0"/>
+              <w:pBdr>
+                <w:top w:space="0" w:sz="0" w:val="nil"/>
+                <w:left w:space="0" w:sz="0" w:val="nil"/>
+                <w:bottom w:space="0" w:sz="0" w:val="nil"/>
+                <w:right w:space="0" w:sz="0" w:val="nil"/>
+                <w:between w:space="0" w:sz="0" w:val="nil"/>
+              </w:pBdr>
+              <w:shd w:fill="auto" w:val="clear"/>
+              <w:spacing w:after="0" w:before="0" w:line="240" w:lineRule="auto"/>
+              <w:ind w:left="0" w:right="0" w:firstLine="0"/>
+              <w:jc w:val="left"/>
+              <w:rPr>
+                <w:rFonts w:ascii="Times New Roman" w:cs="Times New Roman" w:eastAsia="Times New Roman" w:hAnsi="Times New Roman"/>
+                <w:sz w:val="24"/>
+                <w:szCs w:val="24"/>
+              </w:rPr>
+            </w:pPr>
+            <w:r>
+              <w:rPr>
+                <w:rFonts w:ascii="Times New Roman" w:cs="Times New Roman" w:eastAsia="Times New Roman" w:hAnsi="Times New Roman"/>
+                <w:sz w:val="24"/>
+                <w:szCs w:val="24"/>
+                <w:rtl w:val="0"/>
+              </w:rPr>
+              <w:t xml:space="preserve">9/17/2024</w:t>
+            </w:r>
+          </w:p>
+        </w:tc>
+        <w:tc>
+          <w:tcPr>
+            <w:shd w:fill="auto" w:val="clear"/>
+            <w:tcMar>
+              <w:top w:w="100.0" w:type="dxa"/>
+              <w:left w:w="100.0" w:type="dxa"/>
+              <w:bottom w:w="100.0" w:type="dxa"/>
+              <w:right w:w="100.0" w:type="dxa"/>
+            </w:tcMar>
+            <w:vAlign w:val="top"/>
+          </w:tcPr>
+          <w:p>
+            <w:pPr>
+              <w:keepNext w:val="0"/>
+              <w:keepLines w:val="0"/>
+              <w:pageBreakBefore w:val="0"/>
+              <w:widowControl w:val="0"/>
+              <w:pBdr>
+                <w:top w:space="0" w:sz="0" w:val="nil"/>
+                <w:left w:space="0" w:sz="0" w:val="nil"/>
+                <w:bottom w:space="0" w:sz="0" w:val="nil"/>
+                <w:right w:space="0" w:sz="0" w:val="nil"/>
+                <w:between w:space="0" w:sz="0" w:val="nil"/>
+              </w:pBdr>
+              <w:shd w:fill="auto" w:val="clear"/>
+              <w:spacing w:after="0" w:before="0" w:line="240" w:lineRule="auto"/>
+              <w:ind w:left="0" w:right="0" w:firstLine="0"/>
+              <w:jc w:val="left"/>
+              <w:rPr>
+                <w:rFonts w:ascii="Times New Roman" w:cs="Times New Roman" w:eastAsia="Times New Roman" w:hAnsi="Times New Roman"/>
+                <w:sz w:val="24"/>
+                <w:szCs w:val="24"/>
+              </w:rPr>
+            </w:pPr>
+            <w:r>
+              <w:rPr>
+                <w:rFonts w:ascii="Times New Roman" w:cs="Times New Roman" w:eastAsia="Times New Roman" w:hAnsi="Times New Roman"/>
+                <w:sz w:val="24"/>
+                <w:szCs w:val="24"/>
+                <w:rtl w:val="0"/>
+              </w:rPr>
+              <w:t xml:space="preserve">X</w:t>
+            </w:r>
+          </w:p>
+        </w:tc>
+      </w:tr>
+      <w:tr>
+        <w:trPr>
+          <w:cantSplit w:val="0"/>
+          <w:tblHeader w:val="0"/>
+        </w:trPr>
+        <w:tc>
+          <w:tcPr>
+            <w:shd w:fill="auto" w:val="clear"/>
+            <w:tcMar>
+              <w:top w:w="100.0" w:type="dxa"/>
+              <w:left w:w="100.0" w:type="dxa"/>
+              <w:bottom w:w="100.0" w:type="dxa"/>
+              <w:right w:w="100.0" w:type="dxa"/>
+            </w:tcMar>
+            <w:vAlign w:val="top"/>
+          </w:tcPr>
+          <w:p>
+            <w:pPr>
+              <w:keepNext w:val="0"/>
+              <w:keepLines w:val="0"/>
+              <w:pageBreakBefore w:val="0"/>
+              <w:widowControl w:val="0"/>
+              <w:pBdr>
+                <w:top w:space="0" w:sz="0" w:val="nil"/>
+                <w:left w:space="0" w:sz="0" w:val="nil"/>
+                <w:bottom w:space="0" w:sz="0" w:val="nil"/>
+                <w:right w:space="0" w:sz="0" w:val="nil"/>
+                <w:between w:space="0" w:sz="0" w:val="nil"/>
+              </w:pBdr>
+              <w:shd w:fill="auto" w:val="clear"/>
+              <w:spacing w:after="0" w:before="0" w:line="240" w:lineRule="auto"/>
+              <w:ind w:left="0" w:right="0" w:firstLine="0"/>
+              <w:jc w:val="left"/>
+              <w:rPr>
+                <w:rFonts w:ascii="Times New Roman" w:cs="Times New Roman" w:eastAsia="Times New Roman" w:hAnsi="Times New Roman"/>
+                <w:sz w:val="24"/>
+                <w:szCs w:val="24"/>
+              </w:rPr>
+            </w:pPr>
+            <w:r>
+              <w:rPr>
+                <w:rFonts w:ascii="Times New Roman" w:cs="Times New Roman" w:eastAsia="Times New Roman" w:hAnsi="Times New Roman"/>
+                <w:sz w:val="24"/>
+                <w:szCs w:val="24"/>
+                <w:rtl w:val="0"/>
+              </w:rPr>
+              <w:t xml:space="preserve">F4</w:t>
+            </w:r>
+          </w:p>
+        </w:tc>
+        <w:tc>
+          <w:tcPr>
+            <w:shd w:fill="auto" w:val="clear"/>
+            <w:tcMar>
+              <w:top w:w="100.0" w:type="dxa"/>
+              <w:left w:w="100.0" w:type="dxa"/>
+              <w:bottom w:w="100.0" w:type="dxa"/>
+              <w:right w:w="100.0" w:type="dxa"/>
+            </w:tcMar>
+            <w:vAlign w:val="top"/>
+          </w:tcPr>
+          <w:p>
+            <w:pPr>
+              <w:keepNext w:val="0"/>
+              <w:keepLines w:val="0"/>
+              <w:pageBreakBefore w:val="0"/>
+              <w:widowControl w:val="0"/>
+              <w:pBdr>
+                <w:top w:space="0" w:sz="0" w:val="nil"/>
+                <w:left w:space="0" w:sz="0" w:val="nil"/>
+                <w:bottom w:space="0" w:sz="0" w:val="nil"/>
+                <w:right w:space="0" w:sz="0" w:val="nil"/>
+                <w:between w:space="0" w:sz="0" w:val="nil"/>
+              </w:pBdr>
+              <w:shd w:fill="auto" w:val="clear"/>
+              <w:spacing w:after="0" w:before="0" w:line="240" w:lineRule="auto"/>
+              <w:ind w:left="0" w:right="0" w:firstLine="0"/>
+              <w:jc w:val="left"/>
+              <w:rPr>
+                <w:rFonts w:ascii="Times New Roman" w:cs="Times New Roman" w:eastAsia="Times New Roman" w:hAnsi="Times New Roman"/>
+                <w:sz w:val="24"/>
+                <w:szCs w:val="24"/>
+              </w:rPr>
+            </w:pPr>
+            <w:r>
+              <w:rPr>
+                <w:rFonts w:ascii="Times New Roman" w:cs="Times New Roman" w:eastAsia="Times New Roman" w:hAnsi="Times New Roman"/>
+                <w:sz w:val="24"/>
+                <w:szCs w:val="24"/>
+                <w:rtl w:val="0"/>
+              </w:rPr>
+              <w:t xml:space="preserve">Enemy Characters</w:t>
+            </w:r>
+          </w:p>
+        </w:tc>
+        <w:tc>
+          <w:tcPr>
+            <w:shd w:fill="auto" w:val="clear"/>
+            <w:tcMar>
+              <w:top w:w="100.0" w:type="dxa"/>
+              <w:left w:w="100.0" w:type="dxa"/>
+              <w:bottom w:w="100.0" w:type="dxa"/>
+              <w:right w:w="100.0" w:type="dxa"/>
+            </w:tcMar>
+            <w:vAlign w:val="top"/>
+          </w:tcPr>
+          <w:p>
+            <w:pPr>
+              <w:keepNext w:val="0"/>
+              <w:keepLines w:val="0"/>
+              <w:pageBreakBefore w:val="0"/>
+              <w:widowControl w:val="0"/>
+              <w:pBdr>
+                <w:top w:space="0" w:sz="0" w:val="nil"/>
+                <w:left w:space="0" w:sz="0" w:val="nil"/>
+                <w:bottom w:space="0" w:sz="0" w:val="nil"/>
+                <w:right w:space="0" w:sz="0" w:val="nil"/>
+                <w:between w:space="0" w:sz="0" w:val="nil"/>
+              </w:pBdr>
+              <w:shd w:fill="auto" w:val="clear"/>
+              <w:spacing w:after="0" w:before="0" w:line="240" w:lineRule="auto"/>
+              <w:ind w:left="0" w:right="0" w:firstLine="0"/>
+              <w:jc w:val="left"/>
+              <w:rPr>
+                <w:rFonts w:ascii="Times New Roman" w:cs="Times New Roman" w:eastAsia="Times New Roman" w:hAnsi="Times New Roman"/>
+                <w:sz w:val="24"/>
+                <w:szCs w:val="24"/>
+              </w:rPr>
+            </w:pPr>
+            <w:r>
+              <w:rPr>
+                <w:rFonts w:ascii="Times New Roman" w:cs="Times New Roman" w:eastAsia="Times New Roman" w:hAnsi="Times New Roman"/>
+                <w:sz w:val="24"/>
+                <w:szCs w:val="24"/>
+                <w:rtl w:val="0"/>
+              </w:rPr>
+              <w:t xml:space="preserve">The user will have adversary characters that will try to attack the player and that the player will have to fight off during gameplay </w:t>
+            </w:r>
+          </w:p>
+        </w:tc>
+        <w:tc>
+          <w:tcPr>
+            <w:shd w:fill="auto" w:val="clear"/>
+            <w:tcMar>
+              <w:top w:w="100.0" w:type="dxa"/>
+              <w:left w:w="100.0" w:type="dxa"/>
+              <w:bottom w:w="100.0" w:type="dxa"/>
+              <w:right w:w="100.0" w:type="dxa"/>
+            </w:tcMar>
+            <w:vAlign w:val="top"/>
+          </w:tcPr>
+          <w:p>
+            <w:pPr>
+              <w:keepNext w:val="0"/>
+              <w:keepLines w:val="0"/>
+              <w:pageBreakBefore w:val="0"/>
+              <w:widowControl w:val="0"/>
+              <w:pBdr>
+                <w:top w:space="0" w:sz="0" w:val="nil"/>
+                <w:left w:space="0" w:sz="0" w:val="nil"/>
+                <w:bottom w:space="0" w:sz="0" w:val="nil"/>
+                <w:right w:space="0" w:sz="0" w:val="nil"/>
+                <w:between w:space="0" w:sz="0" w:val="nil"/>
+              </w:pBdr>
+              <w:shd w:fill="auto" w:val="clear"/>
+              <w:spacing w:after="0" w:before="0" w:line="240" w:lineRule="auto"/>
+              <w:ind w:left="0" w:right="0" w:firstLine="0"/>
+              <w:jc w:val="left"/>
+              <w:rPr>
+                <w:rFonts w:ascii="Times New Roman" w:cs="Times New Roman" w:eastAsia="Times New Roman" w:hAnsi="Times New Roman"/>
+                <w:sz w:val="24"/>
+                <w:szCs w:val="24"/>
+              </w:rPr>
+            </w:pPr>
+            <w:r>
+              <w:rPr>
+                <w:rFonts w:ascii="Times New Roman" w:cs="Times New Roman" w:eastAsia="Times New Roman" w:hAnsi="Times New Roman"/>
+                <w:sz w:val="24"/>
+                <w:szCs w:val="24"/>
+                <w:rtl w:val="0"/>
+              </w:rPr>
+              <w:t xml:space="preserve">9/17/2024</w:t>
+            </w:r>
+          </w:p>
+        </w:tc>
+        <w:tc>
+          <w:tcPr>
+            <w:shd w:fill="auto" w:val="clear"/>
+            <w:tcMar>
+              <w:top w:w="100.0" w:type="dxa"/>
+              <w:left w:w="100.0" w:type="dxa"/>
+              <w:bottom w:w="100.0" w:type="dxa"/>
+              <w:right w:w="100.0" w:type="dxa"/>
+            </w:tcMar>
+            <w:vAlign w:val="top"/>
+          </w:tcPr>
+          <w:p>
+            <w:pPr>
+              <w:keepNext w:val="0"/>
+              <w:keepLines w:val="0"/>
+              <w:pageBreakBefore w:val="0"/>
+              <w:widowControl w:val="0"/>
+              <w:pBdr>
+                <w:top w:space="0" w:sz="0" w:val="nil"/>
+                <w:left w:space="0" w:sz="0" w:val="nil"/>
+                <w:bottom w:space="0" w:sz="0" w:val="nil"/>
+                <w:right w:space="0" w:sz="0" w:val="nil"/>
+                <w:between w:space="0" w:sz="0" w:val="nil"/>
+              </w:pBdr>
+              <w:shd w:fill="auto" w:val="clear"/>
+              <w:spacing w:after="0" w:before="0" w:line="240" w:lineRule="auto"/>
+              <w:ind w:left="0" w:right="0" w:firstLine="0"/>
+              <w:jc w:val="left"/>
+              <w:rPr>
+                <w:rFonts w:ascii="Times New Roman" w:cs="Times New Roman" w:eastAsia="Times New Roman" w:hAnsi="Times New Roman"/>
+                <w:sz w:val="24"/>
+                <w:szCs w:val="24"/>
+              </w:rPr>
+            </w:pPr>
+            <w:r>
+              <w:rPr>
+                <w:rtl w:val="0"/>
+              </w:rPr>
+            </w:r>
+          </w:p>
+        </w:tc>
+      </w:tr>
+      <w:tr>
+        <w:trPr>
+          <w:cantSplit w:val="0"/>
+          <w:tblHeader w:val="0"/>
+        </w:trPr>
+        <w:tc>
+          <w:tcPr>
+            <w:shd w:fill="auto" w:val="clear"/>
+            <w:tcMar>
+              <w:top w:w="100.0" w:type="dxa"/>
+              <w:left w:w="100.0" w:type="dxa"/>
+              <w:bottom w:w="100.0" w:type="dxa"/>
+              <w:right w:w="100.0" w:type="dxa"/>
+            </w:tcMar>
+            <w:vAlign w:val="top"/>
+          </w:tcPr>
+          <w:p>
+            <w:pPr>
+              <w:keepNext w:val="0"/>
+              <w:keepLines w:val="0"/>
+              <w:pageBreakBefore w:val="0"/>
+              <w:widowControl w:val="0"/>
+              <w:pBdr>
+                <w:top w:space="0" w:sz="0" w:val="nil"/>
+                <w:left w:space="0" w:sz="0" w:val="nil"/>
+                <w:bottom w:space="0" w:sz="0" w:val="nil"/>
+                <w:right w:space="0" w:sz="0" w:val="nil"/>
+                <w:between w:space="0" w:sz="0" w:val="nil"/>
+              </w:pBdr>
+              <w:shd w:fill="auto" w:val="clear"/>
+              <w:spacing w:after="0" w:before="0" w:line="240" w:lineRule="auto"/>
+              <w:ind w:left="0" w:right="0" w:firstLine="0"/>
+              <w:jc w:val="left"/>
+              <w:rPr>
+                <w:rFonts w:ascii="Times New Roman" w:cs="Times New Roman" w:eastAsia="Times New Roman" w:hAnsi="Times New Roman"/>
+                <w:sz w:val="24"/>
+                <w:szCs w:val="24"/>
+              </w:rPr>
+            </w:pPr>
+            <w:r>
+              <w:rPr>
+                <w:rFonts w:ascii="Times New Roman" w:cs="Times New Roman" w:eastAsia="Times New Roman" w:hAnsi="Times New Roman"/>
+                <w:sz w:val="24"/>
+                <w:szCs w:val="24"/>
+                <w:rtl w:val="0"/>
+              </w:rPr>
+              <w:t xml:space="preserve">F5</w:t>
+            </w:r>
+          </w:p>
+        </w:tc>
+        <w:tc>
+          <w:tcPr>
+            <w:shd w:fill="auto" w:val="clear"/>
+            <w:tcMar>
+              <w:top w:w="100.0" w:type="dxa"/>
+              <w:left w:w="100.0" w:type="dxa"/>
+              <w:bottom w:w="100.0" w:type="dxa"/>
+              <w:right w:w="100.0" w:type="dxa"/>
+            </w:tcMar>
+            <w:vAlign w:val="top"/>
+          </w:tcPr>
+          <w:p>
+            <w:pPr>
+              <w:keepNext w:val="0"/>
+              <w:keepLines w:val="0"/>
+              <w:pageBreakBefore w:val="0"/>
+              <w:widowControl w:val="0"/>
+              <w:pBdr>
+                <w:top w:space="0" w:sz="0" w:val="nil"/>
+                <w:left w:space="0" w:sz="0" w:val="nil"/>
+                <w:bottom w:space="0" w:sz="0" w:val="nil"/>
+                <w:right w:space="0" w:sz="0" w:val="nil"/>
+                <w:between w:space="0" w:sz="0" w:val="nil"/>
+              </w:pBdr>
+              <w:shd w:fill="auto" w:val="clear"/>
+              <w:spacing w:after="0" w:before="0" w:line="240" w:lineRule="auto"/>
+              <w:ind w:left="0" w:right="0" w:firstLine="0"/>
+              <w:jc w:val="left"/>
+              <w:rPr>
+                <w:rFonts w:ascii="Times New Roman" w:cs="Times New Roman" w:eastAsia="Times New Roman" w:hAnsi="Times New Roman"/>
+                <w:sz w:val="24"/>
+                <w:szCs w:val="24"/>
+              </w:rPr>
+            </w:pPr>
+            <w:r>
+              <w:rPr>
+                <w:rFonts w:ascii="Times New Roman" w:cs="Times New Roman" w:eastAsia="Times New Roman" w:hAnsi="Times New Roman"/>
+                <w:sz w:val="24"/>
+                <w:szCs w:val="24"/>
+                <w:rtl w:val="0"/>
+              </w:rPr>
+              <w:t xml:space="preserve">Gameplay Tasks</w:t>
+            </w:r>
+          </w:p>
+        </w:tc>
+        <w:tc>
+          <w:tcPr>
+            <w:shd w:fill="auto" w:val="clear"/>
+            <w:tcMar>
+              <w:top w:w="100.0" w:type="dxa"/>
+              <w:left w:w="100.0" w:type="dxa"/>
+              <w:bottom w:w="100.0" w:type="dxa"/>
+              <w:right w:w="100.0" w:type="dxa"/>
+            </w:tcMar>
+            <w:vAlign w:val="top"/>
+          </w:tcPr>
+          <w:p>
+            <w:pPr>
+              <w:keepNext w:val="0"/>
+              <w:keepLines w:val="0"/>
+              <w:pageBreakBefore w:val="0"/>
+              <w:widowControl w:val="0"/>
+              <w:pBdr>
+                <w:top w:space="0" w:sz="0" w:val="nil"/>
+                <w:left w:space="0" w:sz="0" w:val="nil"/>
+                <w:bottom w:space="0" w:sz="0" w:val="nil"/>
+                <w:right w:space="0" w:sz="0" w:val="nil"/>
+                <w:between w:space="0" w:sz="0" w:val="nil"/>
+              </w:pBdr>
+              <w:shd w:fill="auto" w:val="clear"/>
+              <w:spacing w:after="0" w:before="0" w:line="240" w:lineRule="auto"/>
+              <w:ind w:left="0" w:right="0" w:firstLine="0"/>
+              <w:jc w:val="left"/>
+              <w:rPr>
+                <w:rFonts w:ascii="Times New Roman" w:cs="Times New Roman" w:eastAsia="Times New Roman" w:hAnsi="Times New Roman"/>
+                <w:sz w:val="24"/>
+                <w:szCs w:val="24"/>
+              </w:rPr>
+            </w:pPr>
+            <w:r>
+              <w:rPr>
+                <w:rFonts w:ascii="Times New Roman" w:cs="Times New Roman" w:eastAsia="Times New Roman" w:hAnsi="Times New Roman"/>
+                <w:sz w:val="24"/>
+                <w:szCs w:val="24"/>
+                <w:rtl w:val="0"/>
+              </w:rPr>
+              <w:t xml:space="preserve">During gameplay, the user will have to complete tasks to progress within the game</w:t>
+            </w:r>
+          </w:p>
+        </w:tc>
+        <w:tc>
+          <w:tcPr>
+            <w:shd w:fill="auto" w:val="clear"/>
+            <w:tcMar>
+              <w:top w:w="100.0" w:type="dxa"/>
+              <w:left w:w="100.0" w:type="dxa"/>
+              <w:bottom w:w="100.0" w:type="dxa"/>
+              <w:right w:w="100.0" w:type="dxa"/>
+            </w:tcMar>
+            <w:vAlign w:val="top"/>
+          </w:tcPr>
+          <w:p>
+            <w:pPr>
+              <w:keepNext w:val="0"/>
+              <w:keepLines w:val="0"/>
+              <w:pageBreakBefore w:val="0"/>
+              <w:widowControl w:val="0"/>
+              <w:pBdr>
+                <w:top w:space="0" w:sz="0" w:val="nil"/>
+                <w:left w:space="0" w:sz="0" w:val="nil"/>
+                <w:bottom w:space="0" w:sz="0" w:val="nil"/>
+                <w:right w:space="0" w:sz="0" w:val="nil"/>
+                <w:between w:space="0" w:sz="0" w:val="nil"/>
+              </w:pBdr>
+              <w:shd w:fill="auto" w:val="clear"/>
+              <w:spacing w:after="0" w:before="0" w:line="240" w:lineRule="auto"/>
+              <w:ind w:left="0" w:right="0" w:firstLine="0"/>
+              <w:jc w:val="left"/>
+              <w:rPr>
+                <w:rFonts w:ascii="Times New Roman" w:cs="Times New Roman" w:eastAsia="Times New Roman" w:hAnsi="Times New Roman"/>
+                <w:sz w:val="24"/>
+                <w:szCs w:val="24"/>
+              </w:rPr>
+            </w:pPr>
+            <w:r>
+              <w:rPr>
+                <w:rFonts w:ascii="Times New Roman" w:cs="Times New Roman" w:eastAsia="Times New Roman" w:hAnsi="Times New Roman"/>
+                <w:sz w:val="24"/>
+                <w:szCs w:val="24"/>
+                <w:rtl w:val="0"/>
+              </w:rPr>
+              <w:t xml:space="preserve">9/17/2024</w:t>
+            </w:r>
+          </w:p>
+        </w:tc>
+        <w:tc>
+          <w:tcPr>
+            <w:shd w:fill="auto" w:val="clear"/>
+            <w:tcMar>
+              <w:top w:w="100.0" w:type="dxa"/>
+              <w:left w:w="100.0" w:type="dxa"/>
+              <w:bottom w:w="100.0" w:type="dxa"/>
+              <w:right w:w="100.0" w:type="dxa"/>
+            </w:tcMar>
+            <w:vAlign w:val="top"/>
+          </w:tcPr>
+          <w:p>
+            <w:pPr>
+              <w:keepNext w:val="0"/>
+              <w:keepLines w:val="0"/>
+              <w:pageBreakBefore w:val="0"/>
+              <w:widowControl w:val="0"/>
+              <w:pBdr>
+                <w:top w:space="0" w:sz="0" w:val="nil"/>
+                <w:left w:space="0" w:sz="0" w:val="nil"/>
+                <w:bottom w:space="0" w:sz="0" w:val="nil"/>
+                <w:right w:space="0" w:sz="0" w:val="nil"/>
+                <w:between w:space="0" w:sz="0" w:val="nil"/>
+              </w:pBdr>
+              <w:shd w:fill="auto" w:val="clear"/>
+              <w:spacing w:after="0" w:before="0" w:line="240" w:lineRule="auto"/>
+              <w:ind w:left="0" w:right="0" w:firstLine="0"/>
+              <w:jc w:val="left"/>
+              <w:rPr>
+                <w:rFonts w:ascii="Times New Roman" w:cs="Times New Roman" w:eastAsia="Times New Roman" w:hAnsi="Times New Roman"/>
+                <w:sz w:val="24"/>
+                <w:szCs w:val="24"/>
+              </w:rPr>
+            </w:pPr>
+            <w:r>
+              <w:rPr>
+                <w:rtl w:val="0"/>
+              </w:rPr>
+            </w:r>
+          </w:p>
+        </w:tc>
+      </w:tr>
+      <w:tr>
+        <w:trPr>
+          <w:cantSplit w:val="0"/>
+          <w:tblHeader w:val="0"/>
+        </w:trPr>
+        <w:tc>
+          <w:tcPr>
+            <w:shd w:fill="auto" w:val="clear"/>
+            <w:tcMar>
+              <w:top w:w="100.0" w:type="dxa"/>
+              <w:left w:w="100.0" w:type="dxa"/>
+              <w:bottom w:w="100.0" w:type="dxa"/>
+              <w:right w:w="100.0" w:type="dxa"/>
+            </w:tcMar>
+            <w:vAlign w:val="top"/>
+          </w:tcPr>
+          <w:p>
+            <w:pPr>
+              <w:keepNext w:val="0"/>
+              <w:keepLines w:val="0"/>
+              <w:pageBreakBefore w:val="0"/>
+              <w:widowControl w:val="0"/>
+              <w:pBdr>
+                <w:top w:space="0" w:sz="0" w:val="nil"/>
+                <w:left w:space="0" w:sz="0" w:val="nil"/>
+                <w:bottom w:space="0" w:sz="0" w:val="nil"/>
+                <w:right w:space="0" w:sz="0" w:val="nil"/>
+                <w:between w:space="0" w:sz="0" w:val="nil"/>
+              </w:pBdr>
+              <w:shd w:fill="auto" w:val="clear"/>
+              <w:spacing w:after="0" w:before="0" w:line="240" w:lineRule="auto"/>
+              <w:ind w:left="0" w:right="0" w:firstLine="0"/>
+              <w:jc w:val="left"/>
+              <w:rPr>
+                <w:rFonts w:ascii="Times New Roman" w:cs="Times New Roman" w:eastAsia="Times New Roman" w:hAnsi="Times New Roman"/>
+                <w:sz w:val="24"/>
+                <w:szCs w:val="24"/>
+              </w:rPr>
+            </w:pPr>
+            <w:r>
+              <w:rPr>
+                <w:rFonts w:ascii="Times New Roman" w:cs="Times New Roman" w:eastAsia="Times New Roman" w:hAnsi="Times New Roman"/>
+                <w:sz w:val="24"/>
+                <w:szCs w:val="24"/>
+                <w:rtl w:val="0"/>
+              </w:rPr>
+              <w:t xml:space="preserve">F6</w:t>
+            </w:r>
+          </w:p>
+        </w:tc>
+        <w:tc>
+          <w:tcPr>
+            <w:shd w:fill="auto" w:val="clear"/>
+            <w:tcMar>
+              <w:top w:w="100.0" w:type="dxa"/>
+              <w:left w:w="100.0" w:type="dxa"/>
+              <w:bottom w:w="100.0" w:type="dxa"/>
+              <w:right w:w="100.0" w:type="dxa"/>
+            </w:tcMar>
+            <w:vAlign w:val="top"/>
+          </w:tcPr>
+          <w:p>
+            <w:pPr>
+              <w:keepNext w:val="0"/>
+              <w:keepLines w:val="0"/>
+              <w:pageBreakBefore w:val="0"/>
+              <w:widowControl w:val="0"/>
+              <w:pBdr>
+                <w:top w:space="0" w:sz="0" w:val="nil"/>
+                <w:left w:space="0" w:sz="0" w:val="nil"/>
+                <w:bottom w:space="0" w:sz="0" w:val="nil"/>
+                <w:right w:space="0" w:sz="0" w:val="nil"/>
+                <w:between w:space="0" w:sz="0" w:val="nil"/>
+              </w:pBdr>
+              <w:shd w:fill="auto" w:val="clear"/>
+              <w:spacing w:after="0" w:before="0" w:line="240" w:lineRule="auto"/>
+              <w:ind w:left="0" w:right="0" w:firstLine="0"/>
+              <w:jc w:val="left"/>
+              <w:rPr>
+                <w:rFonts w:ascii="Times New Roman" w:cs="Times New Roman" w:eastAsia="Times New Roman" w:hAnsi="Times New Roman"/>
+                <w:sz w:val="24"/>
+                <w:szCs w:val="24"/>
+              </w:rPr>
+            </w:pPr>
+            <w:r>
+              <w:rPr>
+                <w:rFonts w:ascii="Times New Roman" w:cs="Times New Roman" w:eastAsia="Times New Roman" w:hAnsi="Times New Roman"/>
+                <w:sz w:val="24"/>
+                <w:szCs w:val="24"/>
+                <w:rtl w:val="0"/>
+              </w:rPr>
+              <w:t xml:space="preserve">Multiplayer Functionality</w:t>
+            </w:r>
+          </w:p>
+        </w:tc>
+        <w:tc>
+          <w:tcPr>
+            <w:shd w:fill="auto" w:val="clear"/>
+            <w:tcMar>
+              <w:top w:w="100.0" w:type="dxa"/>
+              <w:left w:w="100.0" w:type="dxa"/>
+              <w:bottom w:w="100.0" w:type="dxa"/>
+              <w:right w:w="100.0" w:type="dxa"/>
+            </w:tcMar>
+            <w:vAlign w:val="top"/>
+          </w:tcPr>
+          <w:p>
+            <w:pPr>
+              <w:keepNext w:val="0"/>
+              <w:keepLines w:val="0"/>
+              <w:pageBreakBefore w:val="0"/>
+              <w:widowControl w:val="0"/>
+              <w:pBdr>
+                <w:top w:space="0" w:sz="0" w:val="nil"/>
+                <w:left w:space="0" w:sz="0" w:val="nil"/>
+                <w:bottom w:space="0" w:sz="0" w:val="nil"/>
+                <w:right w:space="0" w:sz="0" w:val="nil"/>
+                <w:between w:space="0" w:sz="0" w:val="nil"/>
+              </w:pBdr>
+              <w:shd w:fill="auto" w:val="clear"/>
+              <w:spacing w:after="0" w:before="0" w:line="240" w:lineRule="auto"/>
+              <w:ind w:left="0" w:right="0" w:firstLine="0"/>
+              <w:jc w:val="left"/>
+              <w:rPr>
+                <w:rFonts w:ascii="Times New Roman" w:cs="Times New Roman" w:eastAsia="Times New Roman" w:hAnsi="Times New Roman"/>
+                <w:sz w:val="24"/>
+                <w:szCs w:val="24"/>
+              </w:rPr>
+            </w:pPr>
+            <w:r>
+              <w:rPr>
+                <w:rFonts w:ascii="Times New Roman" w:cs="Times New Roman" w:eastAsia="Times New Roman" w:hAnsi="Times New Roman"/>
+                <w:sz w:val="24"/>
+                <w:szCs w:val="24"/>
+                <w:rtl w:val="0"/>
+              </w:rPr>
+              <w:t xml:space="preserve">The user and another user will have the ability to play together co-op style</w:t>
+            </w:r>
+          </w:p>
+        </w:tc>
+        <w:tc>
+          <w:tcPr>
+            <w:shd w:fill="auto" w:val="clear"/>
+            <w:tcMar>
+              <w:top w:w="100.0" w:type="dxa"/>
+              <w:left w:w="100.0" w:type="dxa"/>
+              <w:bottom w:w="100.0" w:type="dxa"/>
+              <w:right w:w="100.0" w:type="dxa"/>
+            </w:tcMar>
+            <w:vAlign w:val="top"/>
+          </w:tcPr>
+          <w:p>
+            <w:pPr>
+              <w:keepNext w:val="0"/>
+              <w:keepLines w:val="0"/>
+              <w:pageBreakBefore w:val="0"/>
+              <w:widowControl w:val="0"/>
+              <w:pBdr>
+                <w:top w:space="0" w:sz="0" w:val="nil"/>
+                <w:left w:space="0" w:sz="0" w:val="nil"/>
+                <w:bottom w:space="0" w:sz="0" w:val="nil"/>
+                <w:right w:space="0" w:sz="0" w:val="nil"/>
+                <w:between w:space="0" w:sz="0" w:val="nil"/>
+              </w:pBdr>
+              <w:shd w:fill="auto" w:val="clear"/>
+              <w:spacing w:after="0" w:before="0" w:line="240" w:lineRule="auto"/>
+              <w:ind w:left="0" w:right="0" w:firstLine="0"/>
+              <w:jc w:val="left"/>
+              <w:rPr>
+                <w:rFonts w:ascii="Times New Roman" w:cs="Times New Roman" w:eastAsia="Times New Roman" w:hAnsi="Times New Roman"/>
+                <w:sz w:val="24"/>
+                <w:szCs w:val="24"/>
+              </w:rPr>
+            </w:pPr>
+            <w:r>
+              <w:rPr>
+                <w:rFonts w:ascii="Times New Roman" w:cs="Times New Roman" w:eastAsia="Times New Roman" w:hAnsi="Times New Roman"/>
+                <w:sz w:val="24"/>
+                <w:szCs w:val="24"/>
+                <w:rtl w:val="0"/>
+              </w:rPr>
+              <w:t xml:space="preserve">9/22/2024</w:t>
+            </w:r>
+          </w:p>
+        </w:tc>
+        <w:tc>
+          <w:tcPr>
+            <w:shd w:fill="auto" w:val="clear"/>
+            <w:tcMar>
+              <w:top w:w="100.0" w:type="dxa"/>
+              <w:left w:w="100.0" w:type="dxa"/>
+              <w:bottom w:w="100.0" w:type="dxa"/>
+              <w:right w:w="100.0" w:type="dxa"/>
+            </w:tcMar>
+            <w:vAlign w:val="top"/>
+          </w:tcPr>
+          <w:p>
+            <w:pPr>
+              <w:keepNext w:val="0"/>
+              <w:keepLines w:val="0"/>
+              <w:pageBreakBefore w:val="0"/>
+              <w:widowControl w:val="0"/>
+              <w:pBdr>
+                <w:top w:space="0" w:sz="0" w:val="nil"/>
+                <w:left w:space="0" w:sz="0" w:val="nil"/>
+                <w:bottom w:space="0" w:sz="0" w:val="nil"/>
+                <w:right w:space="0" w:sz="0" w:val="nil"/>
+                <w:between w:space="0" w:sz="0" w:val="nil"/>
+              </w:pBdr>
+              <w:shd w:fill="auto" w:val="clear"/>
+              <w:spacing w:after="0" w:before="0" w:line="240" w:lineRule="auto"/>
+              <w:ind w:left="0" w:right="0" w:firstLine="0"/>
+              <w:jc w:val="left"/>
+              <w:rPr>
+                <w:rFonts w:ascii="Times New Roman" w:cs="Times New Roman" w:eastAsia="Times New Roman" w:hAnsi="Times New Roman"/>
+                <w:sz w:val="24"/>
+                <w:szCs w:val="24"/>
+              </w:rPr>
+            </w:pPr>
+            <w:r>
+              <w:rPr>
+                <w:rtl w:val="0"/>
+              </w:rPr>
+            </w:r>
+          </w:p>
+        </w:tc>
+      </w:tr>
+    </w:tbl>
+    <w:p>
+      <w:pPr>
+        <w:numPr>
+          <w:ilvl w:val="0"/>
+          <w:numId w:val="5"/>
+        </w:numPr>
+        <w:spacing w:line="240" w:lineRule="auto"/>
+        <w:ind w:left="1440" w:hanging="360"/>
+        <w:jc w:val="both"/>
+        <w:rPr>
+          <w:rFonts w:ascii="Times New Roman" w:cs="Times New Roman" w:eastAsia="Times New Roman" w:hAnsi="Times New Roman"/>
+          <w:sz w:val="24"/>
+          <w:szCs w:val="24"/>
+          <w:u w:val="none"/>
+        </w:rPr>
+      </w:pPr>
+      <w:r>
+        <w:rPr>
+          <w:rtl w:val="0"/>
+        </w:rPr>
+      </w:r>
+    </w:p>
+    <w:p>
+      <w:pPr>
+        <w:numPr>
+          <w:ilvl w:val="1"/>
+          <w:numId w:val="6"/>
+        </w:numPr>
+        <w:spacing w:line="240" w:lineRule="auto"/>
+        <w:ind w:left="1440" w:hanging="360"/>
+        <w:jc w:val="both"/>
+        <w:rPr>
+          <w:rFonts w:ascii="Times New Roman" w:cs="Times New Roman" w:eastAsia="Times New Roman" w:hAnsi="Times New Roman"/>
+          <w:sz w:val="24"/>
+          <w:szCs w:val="24"/>
+        </w:rPr>
+      </w:pPr>
+      <w:r>
+        <w:rPr>
+          <w:rFonts w:ascii="Times New Roman" w:cs="Times New Roman" w:eastAsia="Times New Roman" w:hAnsi="Times New Roman"/>
+          <w:sz w:val="24"/>
+          <w:szCs w:val="24"/>
+          <w:rtl w:val="0"/>
+        </w:rPr>
+        <w:t xml:space="preserve">Functional requirements description</w:t>
+      </w:r>
+    </w:p>
+    <w:p>
+      <w:pPr>
+        <w:numPr>
+          <w:ilvl w:val="1"/>
+          <w:numId w:val="6"/>
+        </w:numPr>
+        <w:spacing w:line="240" w:lineRule="auto"/>
+        <w:ind w:left="1440" w:hanging="360"/>
+        <w:jc w:val="both"/>
+        <w:rPr>
+          <w:rFonts w:ascii="Times New Roman" w:cs="Times New Roman" w:eastAsia="Times New Roman" w:hAnsi="Times New Roman"/>
+          <w:sz w:val="24"/>
+          <w:szCs w:val="24"/>
+        </w:rPr>
+      </w:pPr>
+      <w:r>
+        <w:rPr>
+          <w:rFonts w:ascii="Times New Roman" w:cs="Times New Roman" w:eastAsia="Times New Roman" w:hAnsi="Times New Roman"/>
+          <w:sz w:val="24"/>
+          <w:szCs w:val="24"/>
+          <w:rtl w:val="0"/>
+        </w:rPr>
+        <w:t xml:space="preserve">Non-functional requirements table</w:t>
+      </w:r>
+    </w:p>
+    <w:p>
+      <w:pPr>
+        <w:spacing w:line="240" w:lineRule="auto"/>
+        <w:ind w:left="0" w:firstLine="0"/>
+        <w:jc w:val="both"/>
+        <w:rPr>
+          <w:rFonts w:ascii="Times New Roman" w:cs="Times New Roman" w:eastAsia="Times New Roman" w:hAnsi="Times New Roman"/>
+          <w:sz w:val="24"/>
+          <w:szCs w:val="24"/>
+        </w:rPr>
+      </w:pPr>
+      <w:r>
+        <w:rPr>
+          <w:rFonts w:ascii="Times New Roman" w:cs="Times New Roman" w:eastAsia="Times New Roman" w:hAnsi="Times New Roman"/>
+          <w:sz w:val="24"/>
+          <w:szCs w:val="24"/>
+          <w:rtl w:val="0"/>
+        </w:rPr>
         <w:tab/>
       </w:r>
     </w:p>
+    <w:tbl>
+      <w:tblPr>
+        <w:tblStyle w:val="Table5"/>
+        <w:tblW w:w="9525.0" w:type="dxa"/>
+        <w:jc w:val="left"/>
+        <w:tblBorders>
+          <w:top w:color="000000" w:space="0" w:sz="8" w:val="single"/>
+          <w:left w:color="000000" w:space="0" w:sz="8" w:val="single"/>
+          <w:bottom w:color="000000" w:space="0" w:sz="8" w:val="single"/>
+          <w:right w:color="000000" w:space="0" w:sz="8" w:val="single"/>
+          <w:insideH w:color="000000" w:space="0" w:sz="8" w:val="single"/>
+          <w:insideV w:color="000000" w:space="0" w:sz="8" w:val="single"/>
+        </w:tblBorders>
+        <w:tblLayout w:type="fixed"/>
+        <w:tblLook w:val="0600"/>
+      </w:tblPr>
+      <w:tblGrid>
+        <w:gridCol w:w="720"/>
+        <w:gridCol w:w="2565"/>
+        <w:gridCol w:w="6240"/>
+        <w:tblGridChange w:id="0">
+          <w:tblGrid>
+            <w:gridCol w:w="720"/>
+            <w:gridCol w:w="2565"/>
+            <w:gridCol w:w="6240"/>
+          </w:tblGrid>
+        </w:tblGridChange>
+      </w:tblGrid>
+      <w:tr>
+        <w:trPr>
+          <w:cantSplit w:val="0"/>
+          <w:tblHeader w:val="0"/>
+        </w:trPr>
+        <w:tc>
+          <w:tcPr>
+            <w:shd w:fill="auto" w:val="clear"/>
+            <w:tcMar>
+              <w:top w:w="100.0" w:type="dxa"/>
+              <w:left w:w="100.0" w:type="dxa"/>
+              <w:bottom w:w="100.0" w:type="dxa"/>
+              <w:right w:w="100.0" w:type="dxa"/>
+            </w:tcMar>
+            <w:vAlign w:val="top"/>
+          </w:tcPr>
+          <w:p>
+            <w:pPr>
+              <w:keepNext w:val="0"/>
+              <w:keepLines w:val="0"/>
+              <w:pageBreakBefore w:val="0"/>
+              <w:widowControl w:val="0"/>
+              <w:pBdr>
+                <w:top w:space="0" w:sz="0" w:val="nil"/>
+                <w:left w:space="0" w:sz="0" w:val="nil"/>
+                <w:bottom w:space="0" w:sz="0" w:val="nil"/>
+                <w:right w:space="0" w:sz="0" w:val="nil"/>
+                <w:between w:space="0" w:sz="0" w:val="nil"/>
+              </w:pBdr>
+              <w:shd w:fill="auto" w:val="clear"/>
+              <w:spacing w:after="0" w:before="0" w:line="240" w:lineRule="auto"/>
+              <w:ind w:left="0" w:right="0" w:firstLine="0"/>
+              <w:jc w:val="left"/>
+              <w:rPr>
+                <w:rFonts w:ascii="Times New Roman" w:cs="Times New Roman" w:eastAsia="Times New Roman" w:hAnsi="Times New Roman"/>
+                <w:b w:val="1"/>
+                <w:sz w:val="24"/>
+                <w:szCs w:val="24"/>
+              </w:rPr>
+            </w:pPr>
+            <w:r>
+              <w:rPr>
+                <w:rFonts w:ascii="Times New Roman" w:cs="Times New Roman" w:eastAsia="Times New Roman" w:hAnsi="Times New Roman"/>
+                <w:b w:val="1"/>
+                <w:sz w:val="24"/>
+                <w:szCs w:val="24"/>
+                <w:rtl w:val="0"/>
+              </w:rPr>
+              <w:t xml:space="preserve">ID</w:t>
+            </w:r>
+          </w:p>
+        </w:tc>
+        <w:tc>
+          <w:tcPr>
+            <w:shd w:fill="auto" w:val="clear"/>
+            <w:tcMar>
+              <w:top w:w="100.0" w:type="dxa"/>
+              <w:left w:w="100.0" w:type="dxa"/>
+              <w:bottom w:w="100.0" w:type="dxa"/>
+              <w:right w:w="100.0" w:type="dxa"/>
+            </w:tcMar>
+            <w:vAlign w:val="top"/>
+          </w:tcPr>
+          <w:p>
+            <w:pPr>
+              <w:keepNext w:val="0"/>
+              <w:keepLines w:val="0"/>
+              <w:pageBreakBefore w:val="0"/>
+              <w:widowControl w:val="0"/>
+              <w:pBdr>
+                <w:top w:space="0" w:sz="0" w:val="nil"/>
+                <w:left w:space="0" w:sz="0" w:val="nil"/>
+                <w:bottom w:space="0" w:sz="0" w:val="nil"/>
+                <w:right w:space="0" w:sz="0" w:val="nil"/>
+                <w:between w:space="0" w:sz="0" w:val="nil"/>
+              </w:pBdr>
+              <w:shd w:fill="auto" w:val="clear"/>
+              <w:spacing w:after="0" w:before="0" w:line="240" w:lineRule="auto"/>
+              <w:ind w:left="0" w:right="0" w:firstLine="0"/>
+              <w:jc w:val="left"/>
+              <w:rPr>
+                <w:rFonts w:ascii="Times New Roman" w:cs="Times New Roman" w:eastAsia="Times New Roman" w:hAnsi="Times New Roman"/>
+                <w:b w:val="1"/>
+                <w:sz w:val="24"/>
+                <w:szCs w:val="24"/>
+              </w:rPr>
+            </w:pPr>
+            <w:r>
+              <w:rPr>
+                <w:rFonts w:ascii="Times New Roman" w:cs="Times New Roman" w:eastAsia="Times New Roman" w:hAnsi="Times New Roman"/>
+                <w:b w:val="1"/>
+                <w:sz w:val="24"/>
+                <w:szCs w:val="24"/>
+                <w:rtl w:val="0"/>
+              </w:rPr>
+              <w:t xml:space="preserve">Title</w:t>
+            </w:r>
+          </w:p>
+        </w:tc>
+        <w:tc>
+          <w:tcPr>
+            <w:shd w:fill="auto" w:val="clear"/>
+            <w:tcMar>
+              <w:top w:w="100.0" w:type="dxa"/>
+              <w:left w:w="100.0" w:type="dxa"/>
+              <w:bottom w:w="100.0" w:type="dxa"/>
+              <w:right w:w="100.0" w:type="dxa"/>
+            </w:tcMar>
+            <w:vAlign w:val="top"/>
+          </w:tcPr>
+          <w:p>
+            <w:pPr>
+              <w:keepNext w:val="0"/>
+              <w:keepLines w:val="0"/>
+              <w:pageBreakBefore w:val="0"/>
+              <w:widowControl w:val="0"/>
+              <w:pBdr>
+                <w:top w:space="0" w:sz="0" w:val="nil"/>
+                <w:left w:space="0" w:sz="0" w:val="nil"/>
+                <w:bottom w:space="0" w:sz="0" w:val="nil"/>
+                <w:right w:space="0" w:sz="0" w:val="nil"/>
+                <w:between w:space="0" w:sz="0" w:val="nil"/>
+              </w:pBdr>
+              <w:shd w:fill="auto" w:val="clear"/>
+              <w:spacing w:after="0" w:before="0" w:line="240" w:lineRule="auto"/>
+              <w:ind w:left="0" w:right="0" w:firstLine="0"/>
+              <w:jc w:val="left"/>
+              <w:rPr>
+                <w:rFonts w:ascii="Times New Roman" w:cs="Times New Roman" w:eastAsia="Times New Roman" w:hAnsi="Times New Roman"/>
+                <w:b w:val="1"/>
+                <w:sz w:val="24"/>
+                <w:szCs w:val="24"/>
+              </w:rPr>
+            </w:pPr>
+            <w:r>
+              <w:rPr>
+                <w:rFonts w:ascii="Times New Roman" w:cs="Times New Roman" w:eastAsia="Times New Roman" w:hAnsi="Times New Roman"/>
+                <w:b w:val="1"/>
+                <w:sz w:val="24"/>
+                <w:szCs w:val="24"/>
+                <w:rtl w:val="0"/>
+              </w:rPr>
+              <w:t xml:space="preserve">Requirement Description</w:t>
+            </w:r>
+          </w:p>
+        </w:tc>
+      </w:tr>
+      <w:tr>
+        <w:trPr>
+          <w:cantSplit w:val="0"/>
+          <w:tblHeader w:val="0"/>
+        </w:trPr>
+        <w:tc>
+          <w:tcPr>
+            <w:shd w:fill="auto" w:val="clear"/>
+            <w:tcMar>
+              <w:top w:w="100.0" w:type="dxa"/>
+              <w:left w:w="100.0" w:type="dxa"/>
+              <w:bottom w:w="100.0" w:type="dxa"/>
+              <w:right w:w="100.0" w:type="dxa"/>
+            </w:tcMar>
+            <w:vAlign w:val="top"/>
+          </w:tcPr>
+          <w:p>
+            <w:pPr>
+              <w:keepNext w:val="0"/>
+              <w:keepLines w:val="0"/>
+              <w:pageBreakBefore w:val="0"/>
+              <w:widowControl w:val="0"/>
+              <w:pBdr>
+                <w:top w:space="0" w:sz="0" w:val="nil"/>
+                <w:left w:space="0" w:sz="0" w:val="nil"/>
+                <w:bottom w:space="0" w:sz="0" w:val="nil"/>
+                <w:right w:space="0" w:sz="0" w:val="nil"/>
+                <w:between w:space="0" w:sz="0" w:val="nil"/>
+              </w:pBdr>
+              <w:shd w:fill="auto" w:val="clear"/>
+              <w:spacing w:after="0" w:before="0" w:line="240" w:lineRule="auto"/>
+              <w:ind w:left="0" w:right="0" w:firstLine="0"/>
+              <w:jc w:val="left"/>
+              <w:rPr>
+                <w:rFonts w:ascii="Times New Roman" w:cs="Times New Roman" w:eastAsia="Times New Roman" w:hAnsi="Times New Roman"/>
+                <w:sz w:val="24"/>
+                <w:szCs w:val="24"/>
+              </w:rPr>
+            </w:pPr>
+            <w:r>
+              <w:rPr>
+                <w:rFonts w:ascii="Times New Roman" w:cs="Times New Roman" w:eastAsia="Times New Roman" w:hAnsi="Times New Roman"/>
+                <w:sz w:val="24"/>
+                <w:szCs w:val="24"/>
+                <w:rtl w:val="0"/>
+              </w:rPr>
+              <w:t xml:space="preserve">NF1</w:t>
+            </w:r>
+          </w:p>
+        </w:tc>
+        <w:tc>
+          <w:tcPr>
+            <w:shd w:fill="auto" w:val="clear"/>
+            <w:tcMar>
+              <w:top w:w="100.0" w:type="dxa"/>
+              <w:left w:w="100.0" w:type="dxa"/>
+              <w:bottom w:w="100.0" w:type="dxa"/>
+              <w:right w:w="100.0" w:type="dxa"/>
+            </w:tcMar>
+            <w:vAlign w:val="top"/>
+          </w:tcPr>
+          <w:p>
+            <w:pPr>
+              <w:keepNext w:val="0"/>
+              <w:keepLines w:val="0"/>
+              <w:pageBreakBefore w:val="0"/>
+              <w:widowControl w:val="0"/>
+              <w:pBdr>
+                <w:top w:space="0" w:sz="0" w:val="nil"/>
+                <w:left w:space="0" w:sz="0" w:val="nil"/>
+                <w:bottom w:space="0" w:sz="0" w:val="nil"/>
+                <w:right w:space="0" w:sz="0" w:val="nil"/>
+                <w:between w:space="0" w:sz="0" w:val="nil"/>
+              </w:pBdr>
+              <w:shd w:fill="auto" w:val="clear"/>
+              <w:spacing w:after="0" w:before="0" w:line="240" w:lineRule="auto"/>
+              <w:ind w:left="0" w:right="0" w:firstLine="0"/>
+              <w:jc w:val="left"/>
+              <w:rPr>
+                <w:rFonts w:ascii="Times New Roman" w:cs="Times New Roman" w:eastAsia="Times New Roman" w:hAnsi="Times New Roman"/>
+                <w:sz w:val="24"/>
+                <w:szCs w:val="24"/>
+              </w:rPr>
+            </w:pPr>
+            <w:r>
+              <w:rPr>
+                <w:rFonts w:ascii="Times New Roman" w:cs="Times New Roman" w:eastAsia="Times New Roman" w:hAnsi="Times New Roman"/>
+                <w:sz w:val="24"/>
+                <w:szCs w:val="24"/>
+                <w:rtl w:val="0"/>
+              </w:rPr>
+              <w:t xml:space="preserve">Engine</w:t>
+            </w:r>
+          </w:p>
+        </w:tc>
+        <w:tc>
+          <w:tcPr>
+            <w:shd w:fill="auto" w:val="clear"/>
+            <w:tcMar>
+              <w:top w:w="100.0" w:type="dxa"/>
+              <w:left w:w="100.0" w:type="dxa"/>
+              <w:bottom w:w="100.0" w:type="dxa"/>
+              <w:right w:w="100.0" w:type="dxa"/>
+            </w:tcMar>
+            <w:vAlign w:val="top"/>
+          </w:tcPr>
+          <w:p>
+            <w:pPr>
+              <w:keepNext w:val="0"/>
+              <w:keepLines w:val="0"/>
+              <w:pageBreakBefore w:val="0"/>
+              <w:widowControl w:val="0"/>
+              <w:pBdr>
+                <w:top w:space="0" w:sz="0" w:val="nil"/>
+                <w:left w:space="0" w:sz="0" w:val="nil"/>
+                <w:bottom w:space="0" w:sz="0" w:val="nil"/>
+                <w:right w:space="0" w:sz="0" w:val="nil"/>
+                <w:between w:space="0" w:sz="0" w:val="nil"/>
+              </w:pBdr>
+              <w:shd w:fill="auto" w:val="clear"/>
+              <w:spacing w:after="0" w:before="0" w:line="240" w:lineRule="auto"/>
+              <w:ind w:left="0" w:right="0" w:firstLine="0"/>
+              <w:jc w:val="left"/>
+              <w:rPr>
+                <w:rFonts w:ascii="Times New Roman" w:cs="Times New Roman" w:eastAsia="Times New Roman" w:hAnsi="Times New Roman"/>
+                <w:sz w:val="24"/>
+                <w:szCs w:val="24"/>
+              </w:rPr>
+            </w:pPr>
+            <w:r>
+              <w:rPr>
+                <w:rFonts w:ascii="Times New Roman" w:cs="Times New Roman" w:eastAsia="Times New Roman" w:hAnsi="Times New Roman"/>
+                <w:sz w:val="24"/>
+                <w:szCs w:val="24"/>
+                <w:rtl w:val="0"/>
+              </w:rPr>
+              <w:t xml:space="preserve">The game will use Unreal engine as the backbone for the backend</w:t>
+            </w:r>
+          </w:p>
+        </w:tc>
+      </w:tr>
+      <w:tr>
+        <w:trPr>
+          <w:cantSplit w:val="0"/>
+          <w:tblHeader w:val="0"/>
+        </w:trPr>
+        <w:tc>
+          <w:tcPr>
+            <w:shd w:fill="auto" w:val="clear"/>
+            <w:tcMar>
+              <w:top w:w="100.0" w:type="dxa"/>
+              <w:left w:w="100.0" w:type="dxa"/>
+              <w:bottom w:w="100.0" w:type="dxa"/>
+              <w:right w:w="100.0" w:type="dxa"/>
+            </w:tcMar>
+            <w:vAlign w:val="top"/>
+          </w:tcPr>
+          <w:p>
+            <w:pPr>
+              <w:keepNext w:val="0"/>
+              <w:keepLines w:val="0"/>
+              <w:pageBreakBefore w:val="0"/>
+              <w:widowControl w:val="0"/>
+              <w:pBdr>
+                <w:top w:space="0" w:sz="0" w:val="nil"/>
+                <w:left w:space="0" w:sz="0" w:val="nil"/>
+                <w:bottom w:space="0" w:sz="0" w:val="nil"/>
+                <w:right w:space="0" w:sz="0" w:val="nil"/>
+                <w:between w:space="0" w:sz="0" w:val="nil"/>
+              </w:pBdr>
+              <w:shd w:fill="auto" w:val="clear"/>
+              <w:spacing w:after="0" w:before="0" w:line="240" w:lineRule="auto"/>
+              <w:ind w:left="0" w:right="0" w:firstLine="0"/>
+              <w:jc w:val="left"/>
+              <w:rPr>
+                <w:rFonts w:ascii="Times New Roman" w:cs="Times New Roman" w:eastAsia="Times New Roman" w:hAnsi="Times New Roman"/>
+                <w:sz w:val="24"/>
+                <w:szCs w:val="24"/>
+              </w:rPr>
+            </w:pPr>
+            <w:r>
+              <w:rPr>
+                <w:rFonts w:ascii="Times New Roman" w:cs="Times New Roman" w:eastAsia="Times New Roman" w:hAnsi="Times New Roman"/>
+                <w:sz w:val="24"/>
+                <w:szCs w:val="24"/>
+                <w:rtl w:val="0"/>
+              </w:rPr>
+              <w:t xml:space="preserve">NF2</w:t>
+            </w:r>
+          </w:p>
+        </w:tc>
+        <w:tc>
+          <w:tcPr>
+            <w:shd w:fill="auto" w:val="clear"/>
+            <w:tcMar>
+              <w:top w:w="100.0" w:type="dxa"/>
+              <w:left w:w="100.0" w:type="dxa"/>
+              <w:bottom w:w="100.0" w:type="dxa"/>
+              <w:right w:w="100.0" w:type="dxa"/>
+            </w:tcMar>
+            <w:vAlign w:val="top"/>
+          </w:tcPr>
+          <w:p>
+            <w:pPr>
+              <w:keepNext w:val="0"/>
+              <w:keepLines w:val="0"/>
+              <w:pageBreakBefore w:val="0"/>
+              <w:widowControl w:val="0"/>
+              <w:pBdr>
+                <w:top w:space="0" w:sz="0" w:val="nil"/>
+                <w:left w:space="0" w:sz="0" w:val="nil"/>
+                <w:bottom w:space="0" w:sz="0" w:val="nil"/>
+                <w:right w:space="0" w:sz="0" w:val="nil"/>
+                <w:between w:space="0" w:sz="0" w:val="nil"/>
+              </w:pBdr>
+              <w:shd w:fill="auto" w:val="clear"/>
+              <w:spacing w:after="0" w:before="0" w:line="240" w:lineRule="auto"/>
+              <w:ind w:left="0" w:right="0" w:firstLine="0"/>
+              <w:jc w:val="left"/>
+              <w:rPr>
+                <w:rFonts w:ascii="Times New Roman" w:cs="Times New Roman" w:eastAsia="Times New Roman" w:hAnsi="Times New Roman"/>
+                <w:sz w:val="24"/>
+                <w:szCs w:val="24"/>
+              </w:rPr>
+            </w:pPr>
+            <w:r>
+              <w:rPr>
+                <w:rFonts w:ascii="Times New Roman" w:cs="Times New Roman" w:eastAsia="Times New Roman" w:hAnsi="Times New Roman"/>
+                <w:sz w:val="24"/>
+                <w:szCs w:val="24"/>
+                <w:rtl w:val="0"/>
+              </w:rPr>
+              <w:t xml:space="preserve">Programming Language</w:t>
+            </w:r>
+          </w:p>
+        </w:tc>
+        <w:tc>
+          <w:tcPr>
+            <w:shd w:fill="auto" w:val="clear"/>
+            <w:tcMar>
+              <w:top w:w="100.0" w:type="dxa"/>
+              <w:left w:w="100.0" w:type="dxa"/>
+              <w:bottom w:w="100.0" w:type="dxa"/>
+              <w:right w:w="100.0" w:type="dxa"/>
+            </w:tcMar>
+            <w:vAlign w:val="top"/>
+          </w:tcPr>
+          <w:p>
+            <w:pPr>
+              <w:keepNext w:val="0"/>
+              <w:keepLines w:val="0"/>
+              <w:pageBreakBefore w:val="0"/>
+              <w:widowControl w:val="0"/>
+              <w:pBdr>
+                <w:top w:space="0" w:sz="0" w:val="nil"/>
+                <w:left w:space="0" w:sz="0" w:val="nil"/>
+                <w:bottom w:space="0" w:sz="0" w:val="nil"/>
+                <w:right w:space="0" w:sz="0" w:val="nil"/>
+                <w:between w:space="0" w:sz="0" w:val="nil"/>
+              </w:pBdr>
+              <w:shd w:fill="auto" w:val="clear"/>
+              <w:spacing w:after="0" w:before="0" w:line="240" w:lineRule="auto"/>
+              <w:ind w:left="0" w:right="0" w:firstLine="0"/>
+              <w:jc w:val="left"/>
+              <w:rPr>
+                <w:rFonts w:ascii="Times New Roman" w:cs="Times New Roman" w:eastAsia="Times New Roman" w:hAnsi="Times New Roman"/>
+                <w:sz w:val="24"/>
+                <w:szCs w:val="24"/>
+              </w:rPr>
+            </w:pPr>
+            <w:r>
+              <w:rPr>
+                <w:rFonts w:ascii="Times New Roman" w:cs="Times New Roman" w:eastAsia="Times New Roman" w:hAnsi="Times New Roman"/>
+                <w:sz w:val="24"/>
+                <w:szCs w:val="24"/>
+                <w:rtl w:val="0"/>
+              </w:rPr>
+              <w:t xml:space="preserve">The C++ programming language will be used for the application</w:t>
+            </w:r>
+          </w:p>
+        </w:tc>
+      </w:tr>
+    </w:tbl>
+    <w:p>
+      <w:pPr>
+        <w:spacing w:line="240" w:lineRule="auto"/>
+        <w:ind w:left="0" w:firstLine="0"/>
+        <w:jc w:val="both"/>
+        <w:rPr>
+          <w:rFonts w:ascii="Times New Roman" w:cs="Times New Roman" w:eastAsia="Times New Roman" w:hAnsi="Times New Roman"/>
+          <w:sz w:val="24"/>
+          <w:szCs w:val="24"/>
+        </w:rPr>
+      </w:pPr>
+      <w:r>
+        <w:rPr>
+          <w:rtl w:val="0"/>
+        </w:rPr>
+      </w:r>
+    </w:p>
+    <w:p>
+      <w:pPr>
+        <w:numPr>
+          <w:ilvl w:val="1"/>
+          <w:numId w:val="6"/>
+        </w:numPr>
+        <w:spacing w:line="240" w:lineRule="auto"/>
+        <w:ind w:left="1440" w:hanging="360"/>
+        <w:jc w:val="both"/>
+        <w:rPr>
+          <w:rFonts w:ascii="Times New Roman" w:cs="Times New Roman" w:eastAsia="Times New Roman" w:hAnsi="Times New Roman"/>
+          <w:sz w:val="24"/>
+          <w:szCs w:val="24"/>
+        </w:rPr>
+      </w:pPr>
+      <w:r>
+        <w:rPr>
+          <w:rFonts w:ascii="Times New Roman" w:cs="Times New Roman" w:eastAsia="Times New Roman" w:hAnsi="Times New Roman"/>
+          <w:sz w:val="24"/>
+          <w:szCs w:val="24"/>
+          <w:rtl w:val="0"/>
+        </w:rPr>
+        <w:t xml:space="preserve">Non-functional requirements description</w:t>
+      </w:r>
+    </w:p>
     <w:p>
       <w:pPr>
         <w:numPr>
           <w:ilvl w:val="0"/>
-          <w:numId w:val="1"/>
+          <w:numId w:val="6"/>
         </w:numPr>
         <w:spacing w:line="240" w:lineRule="auto"/>
         <w:ind w:left="720" w:hanging="360"/>
@@ -1996,14 +4301,64 @@
           <w:szCs w:val="24"/>
           <w:rtl w:val="0"/>
         </w:rPr>
-        <w:t xml:space="preserve">Requirements</w:t>
+        <w:t xml:space="preserve">Design Document</w:t>
       </w:r>
     </w:p>
     <w:p>
       <w:pPr>
         <w:numPr>
+          <w:ilvl w:val="0"/>
+          <w:numId w:val="6"/>
+        </w:numPr>
+        <w:spacing w:line="240" w:lineRule="auto"/>
+        <w:ind w:left="720" w:hanging="360"/>
+        <w:jc w:val="both"/>
+        <w:rPr>
+          <w:rFonts w:ascii="Times New Roman" w:cs="Times New Roman" w:eastAsia="Times New Roman" w:hAnsi="Times New Roman"/>
+          <w:sz w:val="24"/>
+          <w:szCs w:val="24"/>
+        </w:rPr>
+      </w:pPr>
+      <w:r>
+        <w:rPr>
+          <w:rFonts w:ascii="Times New Roman" w:cs="Times New Roman" w:eastAsia="Times New Roman" w:hAnsi="Times New Roman"/>
+          <w:sz w:val="24"/>
+          <w:szCs w:val="24"/>
+          <w:rtl w:val="0"/>
+        </w:rPr>
+        <w:t xml:space="preserve">Prototype</w:t>
+      </w:r>
+    </w:p>
+    <w:p>
+      <w:pPr>
+        <w:numPr>
+          <w:ilvl w:val="0"/>
+          <w:numId w:val="6"/>
+        </w:numPr>
+        <w:spacing w:line="240" w:lineRule="auto"/>
+        <w:ind w:left="720" w:hanging="360"/>
+        <w:jc w:val="both"/>
+        <w:rPr>
+          <w:rFonts w:ascii="Times New Roman" w:cs="Times New Roman" w:eastAsia="Times New Roman" w:hAnsi="Times New Roman"/>
+          <w:sz w:val="24"/>
+          <w:szCs w:val="24"/>
+        </w:rPr>
+      </w:pPr>
+      <w:r>
+        <w:rPr>
+          <w:rFonts w:ascii="Times New Roman" w:cs="Times New Roman" w:eastAsia="Times New Roman" w:hAnsi="Times New Roman"/>
+          <w:sz w:val="24"/>
+          <w:szCs w:val="24"/>
+          <w:rtl w:val="0"/>
+        </w:rPr>
+        <w:t xml:space="preserve">Team Reporting</w:t>
+      </w:r>
+    </w:p>
+    <w:p>
+      <w:pPr>
+        <w:numPr>
           <w:ilvl w:val="1"/>
-          <w:numId w:val="1"/>
+          <w:numId w:val="6"/>
         </w:numPr>
         <w:spacing w:line="240" w:lineRule="auto"/>
         <w:ind w:left="1440" w:hanging="360"/>
@@ -2021,14 +4376,14 @@
           <w:szCs w:val="24"/>
           <w:rtl w:val="0"/>
         </w:rPr>
-        <w:t xml:space="preserve">Functional requirements table</w:t>
+        <w:t xml:space="preserve">Team tasks chart</w:t>
       </w:r>
     </w:p>
     <w:p>
       <w:pPr>
         <w:numPr>
           <w:ilvl w:val="1"/>
-          <w:numId w:val="1"/>
+          <w:numId w:val="6"/>
         </w:numPr>
         <w:spacing w:line="240" w:lineRule="auto"/>
         <w:ind w:left="1440" w:hanging="360"/>
@@ -2046,14 +4401,14 @@
           <w:szCs w:val="24"/>
           <w:rtl w:val="0"/>
         </w:rPr>
-        <w:t xml:space="preserve">Functional requirements description</w:t>
+        <w:t xml:space="preserve">Team commit chart</w:t>
       </w:r>
     </w:p>
     <w:p>
       <w:pPr>
         <w:numPr>
           <w:ilvl w:val="1"/>
-          <w:numId w:val="1"/>
+          <w:numId w:val="6"/>
         </w:numPr>
         <w:spacing w:line="240" w:lineRule="auto"/>
         <w:ind w:left="1440" w:hanging="360"/>
@@ -2071,181 +4426,6 @@
           <w:szCs w:val="24"/>
           <w:rtl w:val="0"/>
         </w:rPr>
-        <w:t xml:space="preserve">Non-functional requirements table</w:t>
-      </w:r>
-    </w:p>
-    <w:p>
-      <w:pPr>
-        <w:numPr>
-          <w:ilvl w:val="1"/>
-          <w:numId w:val="1"/>
-        </w:numPr>
-        <w:spacing w:line="240" w:lineRule="auto"/>
-        <w:ind w:left="1440" w:hanging="360"/>
-        <w:jc w:val="both"/>
-        <w:rPr>
-          <w:rFonts w:ascii="Times New Roman" w:cs="Times New Roman" w:eastAsia="Times New Roman" w:hAnsi="Times New Roman"/>
-          <w:sz w:val="24"/>
-          <w:szCs w:val="24"/>
-        </w:rPr>
-      </w:pPr>
-      <w:r>
-        <w:rPr>
-          <w:rFonts w:ascii="Times New Roman" w:cs="Times New Roman" w:eastAsia="Times New Roman" w:hAnsi="Times New Roman"/>
-          <w:sz w:val="24"/>
-          <w:szCs w:val="24"/>
-          <w:rtl w:val="0"/>
-        </w:rPr>
-        <w:t xml:space="preserve">Non-functional requirements description</w:t>
-      </w:r>
-    </w:p>
-    <w:p>
-      <w:pPr>
-        <w:numPr>
-          <w:ilvl w:val="0"/>
-          <w:numId w:val="1"/>
-        </w:numPr>
-        <w:spacing w:line="240" w:lineRule="auto"/>
-        <w:ind w:left="720" w:hanging="360"/>
-        <w:jc w:val="both"/>
-        <w:rPr>
-          <w:rFonts w:ascii="Times New Roman" w:cs="Times New Roman" w:eastAsia="Times New Roman" w:hAnsi="Times New Roman"/>
-          <w:sz w:val="24"/>
-          <w:szCs w:val="24"/>
-        </w:rPr>
-      </w:pPr>
-      <w:r>
-        <w:rPr>
-          <w:rFonts w:ascii="Times New Roman" w:cs="Times New Roman" w:eastAsia="Times New Roman" w:hAnsi="Times New Roman"/>
-          <w:sz w:val="24"/>
-          <w:szCs w:val="24"/>
-          <w:rtl w:val="0"/>
-        </w:rPr>
-        <w:t xml:space="preserve">Design Document</w:t>
-      </w:r>
-    </w:p>
-    <w:p>
-      <w:pPr>
-        <w:numPr>
-          <w:ilvl w:val="0"/>
-          <w:numId w:val="1"/>
-        </w:numPr>
-        <w:spacing w:line="240" w:lineRule="auto"/>
-        <w:ind w:left="720" w:hanging="360"/>
-        <w:jc w:val="both"/>
-        <w:rPr>
-          <w:rFonts w:ascii="Times New Roman" w:cs="Times New Roman" w:eastAsia="Times New Roman" w:hAnsi="Times New Roman"/>
-          <w:sz w:val="24"/>
-          <w:szCs w:val="24"/>
-        </w:rPr>
-      </w:pPr>
-      <w:r>
-        <w:rPr>
-          <w:rFonts w:ascii="Times New Roman" w:cs="Times New Roman" w:eastAsia="Times New Roman" w:hAnsi="Times New Roman"/>
-          <w:sz w:val="24"/>
-          <w:szCs w:val="24"/>
-          <w:rtl w:val="0"/>
-        </w:rPr>
-        <w:t xml:space="preserve">Prototype</w:t>
-      </w:r>
-    </w:p>
-    <w:p>
-      <w:pPr>
-        <w:numPr>
-          <w:ilvl w:val="0"/>
-          <w:numId w:val="1"/>
-        </w:numPr>
-        <w:spacing w:line="240" w:lineRule="auto"/>
-        <w:ind w:left="720" w:hanging="360"/>
-        <w:jc w:val="both"/>
-        <w:rPr>
-          <w:rFonts w:ascii="Times New Roman" w:cs="Times New Roman" w:eastAsia="Times New Roman" w:hAnsi="Times New Roman"/>
-          <w:sz w:val="24"/>
-          <w:szCs w:val="24"/>
-        </w:rPr>
-      </w:pPr>
-      <w:r>
-        <w:rPr>
-          <w:rFonts w:ascii="Times New Roman" w:cs="Times New Roman" w:eastAsia="Times New Roman" w:hAnsi="Times New Roman"/>
-          <w:sz w:val="24"/>
-          <w:szCs w:val="24"/>
-          <w:rtl w:val="0"/>
-        </w:rPr>
-        <w:t xml:space="preserve">Team Reporting</w:t>
-      </w:r>
-    </w:p>
-    <w:p>
-      <w:pPr>
-        <w:numPr>
-          <w:ilvl w:val="1"/>
-          <w:numId w:val="1"/>
-        </w:numPr>
-        <w:spacing w:line="240" w:lineRule="auto"/>
-        <w:ind w:left="1440" w:hanging="360"/>
-        <w:jc w:val="both"/>
-        <w:rPr>
-          <w:rFonts w:ascii="Times New Roman" w:cs="Times New Roman" w:eastAsia="Times New Roman" w:hAnsi="Times New Roman"/>
-          <w:sz w:val="24"/>
-          <w:szCs w:val="24"/>
-        </w:rPr>
-      </w:pPr>
-      <w:r>
-        <w:rPr>
-          <w:rFonts w:ascii="Times New Roman" w:cs="Times New Roman" w:eastAsia="Times New Roman" w:hAnsi="Times New Roman"/>
-          <w:sz w:val="24"/>
-          <w:szCs w:val="24"/>
-          <w:rtl w:val="0"/>
-        </w:rPr>
-        <w:t xml:space="preserve">Team tasks chart</w:t>
-      </w:r>
-    </w:p>
-    <w:p>
-      <w:pPr>
-        <w:numPr>
-          <w:ilvl w:val="1"/>
-          <w:numId w:val="1"/>
-        </w:numPr>
-        <w:spacing w:line="240" w:lineRule="auto"/>
-        <w:ind w:left="1440" w:hanging="360"/>
-        <w:jc w:val="both"/>
-        <w:rPr>
-          <w:rFonts w:ascii="Times New Roman" w:cs="Times New Roman" w:eastAsia="Times New Roman" w:hAnsi="Times New Roman"/>
-          <w:sz w:val="24"/>
-          <w:szCs w:val="24"/>
-        </w:rPr>
-      </w:pPr>
-      <w:r>
-        <w:rPr>
-          <w:rFonts w:ascii="Times New Roman" w:cs="Times New Roman" w:eastAsia="Times New Roman" w:hAnsi="Times New Roman"/>
-          <w:sz w:val="24"/>
-          <w:szCs w:val="24"/>
-          <w:rtl w:val="0"/>
-        </w:rPr>
-        <w:t xml:space="preserve">Team commit chart</w:t>
-      </w:r>
-    </w:p>
-    <w:p>
-      <w:pPr>
-        <w:numPr>
-          <w:ilvl w:val="1"/>
-          <w:numId w:val="1"/>
-        </w:numPr>
-        <w:spacing w:line="240" w:lineRule="auto"/>
-        <w:ind w:left="1440" w:hanging="360"/>
-        <w:jc w:val="both"/>
-        <w:rPr>
-          <w:rFonts w:ascii="Times New Roman" w:cs="Times New Roman" w:eastAsia="Times New Roman" w:hAnsi="Times New Roman"/>
-          <w:sz w:val="24"/>
-          <w:szCs w:val="24"/>
-        </w:rPr>
-      </w:pPr>
-      <w:r>
-        <w:rPr>
-          <w:rFonts w:ascii="Times New Roman" w:cs="Times New Roman" w:eastAsia="Times New Roman" w:hAnsi="Times New Roman"/>
-          <w:sz w:val="24"/>
-          <w:szCs w:val="24"/>
-          <w:rtl w:val="0"/>
-        </w:rPr>
         <w:t xml:space="preserve">Success Report</w:t>
       </w:r>
     </w:p>
@@ -2253,7 +4433,7 @@
       <w:pPr>
         <w:numPr>
           <w:ilvl w:val="0"/>
-          <w:numId w:val="1"/>
+          <w:numId w:val="6"/>
         </w:numPr>
         <w:spacing w:line="240" w:lineRule="auto"/>
         <w:ind w:left="720" w:hanging="360"/>
@@ -2420,6 +4600,556 @@
   <w:abstractNum w:abstractNumId="1">
     <w:lvl w:ilvl="0">
       <w:start w:val="1"/>
+      <w:numFmt w:val="bullet"/>
+      <w:lvlText w:val="●"/>
+      <w:lvlJc w:val="left"/>
+      <w:pPr>
+        <w:ind w:left="720" w:hanging="360"/>
+      </w:pPr>
+      <w:rPr>
+        <w:u w:val="none"/>
+      </w:rPr>
+    </w:lvl>
+    <w:lvl w:ilvl="1">
+      <w:start w:val="1"/>
+      <w:numFmt w:val="bullet"/>
+      <w:lvlText w:val="○"/>
+      <w:lvlJc w:val="left"/>
+      <w:pPr>
+        <w:ind w:left="1440" w:hanging="360"/>
+      </w:pPr>
+      <w:rPr>
+        <w:u w:val="none"/>
+      </w:rPr>
+    </w:lvl>
+    <w:lvl w:ilvl="2">
+      <w:start w:val="1"/>
+      <w:numFmt w:val="bullet"/>
+      <w:lvlText w:val="■"/>
+      <w:lvlJc w:val="left"/>
+      <w:pPr>
+        <w:ind w:left="2160" w:hanging="360"/>
+      </w:pPr>
+      <w:rPr>
+        <w:u w:val="none"/>
+      </w:rPr>
+    </w:lvl>
+    <w:lvl w:ilvl="3">
+      <w:start w:val="1"/>
+      <w:numFmt w:val="bullet"/>
+      <w:lvlText w:val="●"/>
+      <w:lvlJc w:val="left"/>
+      <w:pPr>
+        <w:ind w:left="2880" w:hanging="360"/>
+      </w:pPr>
+      <w:rPr>
+        <w:u w:val="none"/>
+      </w:rPr>
+    </w:lvl>
+    <w:lvl w:ilvl="4">
+      <w:start w:val="1"/>
+      <w:numFmt w:val="bullet"/>
+      <w:lvlText w:val="○"/>
+      <w:lvlJc w:val="left"/>
+      <w:pPr>
+        <w:ind w:left="3600" w:hanging="360"/>
+      </w:pPr>
+      <w:rPr>
+        <w:u w:val="none"/>
+      </w:rPr>
+    </w:lvl>
+    <w:lvl w:ilvl="5">
+      <w:start w:val="1"/>
+      <w:numFmt w:val="bullet"/>
+      <w:lvlText w:val="■"/>
+      <w:lvlJc w:val="left"/>
+      <w:pPr>
+        <w:ind w:left="4320" w:hanging="360"/>
+      </w:pPr>
+      <w:rPr>
+        <w:u w:val="none"/>
+      </w:rPr>
+    </w:lvl>
+    <w:lvl w:ilvl="6">
+      <w:start w:val="1"/>
+      <w:numFmt w:val="bullet"/>
+      <w:lvlText w:val="●"/>
+      <w:lvlJc w:val="left"/>
+      <w:pPr>
+        <w:ind w:left="5040" w:hanging="360"/>
+      </w:pPr>
+      <w:rPr>
+        <w:u w:val="none"/>
+      </w:rPr>
+    </w:lvl>
+    <w:lvl w:ilvl="7">
+      <w:start w:val="1"/>
+      <w:numFmt w:val="bullet"/>
+      <w:lvlText w:val="○"/>
+      <w:lvlJc w:val="left"/>
+      <w:pPr>
+        <w:ind w:left="5760" w:hanging="360"/>
+      </w:pPr>
+      <w:rPr>
+        <w:u w:val="none"/>
+      </w:rPr>
+    </w:lvl>
+    <w:lvl w:ilvl="8">
+      <w:start w:val="1"/>
+      <w:numFmt w:val="bullet"/>
+      <w:lvlText w:val="■"/>
+      <w:lvlJc w:val="left"/>
+      <w:pPr>
+        <w:ind w:left="6480" w:hanging="360"/>
+      </w:pPr>
+      <w:rPr>
+        <w:u w:val="none"/>
+      </w:rPr>
+    </w:lvl>
+  </w:abstractNum>
+  <w:abstractNum w:abstractNumId="2">
+    <w:lvl w:ilvl="0">
+      <w:start w:val="1"/>
+      <w:numFmt w:val="bullet"/>
+      <w:lvlText w:val="-"/>
+      <w:lvlJc w:val="left"/>
+      <w:pPr>
+        <w:ind w:left="2160" w:hanging="360"/>
+      </w:pPr>
+      <w:rPr>
+        <w:u w:val="none"/>
+      </w:rPr>
+    </w:lvl>
+    <w:lvl w:ilvl="1">
+      <w:start w:val="1"/>
+      <w:numFmt w:val="bullet"/>
+      <w:lvlText w:val="-"/>
+      <w:lvlJc w:val="left"/>
+      <w:pPr>
+        <w:ind w:left="2880" w:hanging="360"/>
+      </w:pPr>
+      <w:rPr>
+        <w:u w:val="none"/>
+      </w:rPr>
+    </w:lvl>
+    <w:lvl w:ilvl="2">
+      <w:start w:val="1"/>
+      <w:numFmt w:val="bullet"/>
+      <w:lvlText w:val="-"/>
+      <w:lvlJc w:val="left"/>
+      <w:pPr>
+        <w:ind w:left="3600" w:hanging="360"/>
+      </w:pPr>
+      <w:rPr>
+        <w:u w:val="none"/>
+      </w:rPr>
+    </w:lvl>
+    <w:lvl w:ilvl="3">
+      <w:start w:val="1"/>
+      <w:numFmt w:val="bullet"/>
+      <w:lvlText w:val="-"/>
+      <w:lvlJc w:val="left"/>
+      <w:pPr>
+        <w:ind w:left="4320" w:hanging="360"/>
+      </w:pPr>
+      <w:rPr>
+        <w:u w:val="none"/>
+      </w:rPr>
+    </w:lvl>
+    <w:lvl w:ilvl="4">
+      <w:start w:val="1"/>
+      <w:numFmt w:val="bullet"/>
+      <w:lvlText w:val="-"/>
+      <w:lvlJc w:val="left"/>
+      <w:pPr>
+        <w:ind w:left="5040" w:hanging="360"/>
+      </w:pPr>
+      <w:rPr>
+        <w:u w:val="none"/>
+      </w:rPr>
+    </w:lvl>
+    <w:lvl w:ilvl="5">
+      <w:start w:val="1"/>
+      <w:numFmt w:val="bullet"/>
+      <w:lvlText w:val="-"/>
+      <w:lvlJc w:val="left"/>
+      <w:pPr>
+        <w:ind w:left="5760" w:hanging="360"/>
+      </w:pPr>
+      <w:rPr>
+        <w:u w:val="none"/>
+      </w:rPr>
+    </w:lvl>
+    <w:lvl w:ilvl="6">
+      <w:start w:val="1"/>
+      <w:numFmt w:val="bullet"/>
+      <w:lvlText w:val="-"/>
+      <w:lvlJc w:val="left"/>
+      <w:pPr>
+        <w:ind w:left="6480" w:hanging="360"/>
+      </w:pPr>
+      <w:rPr>
+        <w:u w:val="none"/>
+      </w:rPr>
+    </w:lvl>
+    <w:lvl w:ilvl="7">
+      <w:start w:val="1"/>
+      <w:numFmt w:val="bullet"/>
+      <w:lvlText w:val="-"/>
+      <w:lvlJc w:val="left"/>
+      <w:pPr>
+        <w:ind w:left="7200" w:hanging="360"/>
+      </w:pPr>
+      <w:rPr>
+        <w:u w:val="none"/>
+      </w:rPr>
+    </w:lvl>
+    <w:lvl w:ilvl="8">
+      <w:start w:val="1"/>
+      <w:numFmt w:val="bullet"/>
+      <w:lvlText w:val="-"/>
+      <w:lvlJc w:val="left"/>
+      <w:pPr>
+        <w:ind w:left="7920" w:hanging="360"/>
+      </w:pPr>
+      <w:rPr>
+        <w:u w:val="none"/>
+      </w:rPr>
+    </w:lvl>
+  </w:abstractNum>
+  <w:abstractNum w:abstractNumId="3">
+    <w:lvl w:ilvl="0">
+      <w:start w:val="1"/>
+      <w:numFmt w:val="bullet"/>
+      <w:lvlText w:val="-"/>
+      <w:lvlJc w:val="left"/>
+      <w:pPr>
+        <w:ind w:left="2160" w:hanging="360"/>
+      </w:pPr>
+      <w:rPr>
+        <w:u w:val="none"/>
+      </w:rPr>
+    </w:lvl>
+    <w:lvl w:ilvl="1">
+      <w:start w:val="1"/>
+      <w:numFmt w:val="bullet"/>
+      <w:lvlText w:val="-"/>
+      <w:lvlJc w:val="left"/>
+      <w:pPr>
+        <w:ind w:left="2880" w:hanging="360"/>
+      </w:pPr>
+      <w:rPr>
+        <w:u w:val="none"/>
+      </w:rPr>
+    </w:lvl>
+    <w:lvl w:ilvl="2">
+      <w:start w:val="1"/>
+      <w:numFmt w:val="bullet"/>
+      <w:lvlText w:val="-"/>
+      <w:lvlJc w:val="left"/>
+      <w:pPr>
+        <w:ind w:left="3600" w:hanging="360"/>
+      </w:pPr>
+      <w:rPr>
+        <w:u w:val="none"/>
+      </w:rPr>
+    </w:lvl>
+    <w:lvl w:ilvl="3">
+      <w:start w:val="1"/>
+      <w:numFmt w:val="bullet"/>
+      <w:lvlText w:val="-"/>
+      <w:lvlJc w:val="left"/>
+      <w:pPr>
+        <w:ind w:left="4320" w:hanging="360"/>
+      </w:pPr>
+      <w:rPr>
+        <w:u w:val="none"/>
+      </w:rPr>
+    </w:lvl>
+    <w:lvl w:ilvl="4">
+      <w:start w:val="1"/>
+      <w:numFmt w:val="bullet"/>
+      <w:lvlText w:val="-"/>
+      <w:lvlJc w:val="left"/>
+      <w:pPr>
+        <w:ind w:left="5040" w:hanging="360"/>
+      </w:pPr>
+      <w:rPr>
+        <w:u w:val="none"/>
+      </w:rPr>
+    </w:lvl>
+    <w:lvl w:ilvl="5">
+      <w:start w:val="1"/>
+      <w:numFmt w:val="bullet"/>
+      <w:lvlText w:val="-"/>
+      <w:lvlJc w:val="left"/>
+      <w:pPr>
+        <w:ind w:left="5760" w:hanging="360"/>
+      </w:pPr>
+      <w:rPr>
+        <w:u w:val="none"/>
+      </w:rPr>
+    </w:lvl>
+    <w:lvl w:ilvl="6">
+      <w:start w:val="1"/>
+      <w:numFmt w:val="bullet"/>
+      <w:lvlText w:val="-"/>
+      <w:lvlJc w:val="left"/>
+      <w:pPr>
+        <w:ind w:left="6480" w:hanging="360"/>
+      </w:pPr>
+      <w:rPr>
+        <w:u w:val="none"/>
+      </w:rPr>
+    </w:lvl>
+    <w:lvl w:ilvl="7">
+      <w:start w:val="1"/>
+      <w:numFmt w:val="bullet"/>
+      <w:lvlText w:val="-"/>
+      <w:lvlJc w:val="left"/>
+      <w:pPr>
+        <w:ind w:left="7200" w:hanging="360"/>
+      </w:pPr>
+      <w:rPr>
+        <w:u w:val="none"/>
+      </w:rPr>
+    </w:lvl>
+    <w:lvl w:ilvl="8">
+      <w:start w:val="1"/>
+      <w:numFmt w:val="bullet"/>
+      <w:lvlText w:val="-"/>
+      <w:lvlJc w:val="left"/>
+      <w:pPr>
+        <w:ind w:left="7920" w:hanging="360"/>
+      </w:pPr>
+      <w:rPr>
+        <w:u w:val="none"/>
+      </w:rPr>
+    </w:lvl>
+  </w:abstractNum>
+  <w:abstractNum w:abstractNumId="4">
+    <w:lvl w:ilvl="0">
+      <w:start w:val="1"/>
+      <w:numFmt w:val="bullet"/>
+      <w:lvlText w:val="-"/>
+      <w:lvlJc w:val="left"/>
+      <w:pPr>
+        <w:ind w:left="2160" w:hanging="360"/>
+      </w:pPr>
+      <w:rPr>
+        <w:u w:val="none"/>
+      </w:rPr>
+    </w:lvl>
+    <w:lvl w:ilvl="1">
+      <w:start w:val="1"/>
+      <w:numFmt w:val="bullet"/>
+      <w:lvlText w:val="-"/>
+      <w:lvlJc w:val="left"/>
+      <w:pPr>
+        <w:ind w:left="2880" w:hanging="360"/>
+      </w:pPr>
+      <w:rPr>
+        <w:u w:val="none"/>
+      </w:rPr>
+    </w:lvl>
+    <w:lvl w:ilvl="2">
+      <w:start w:val="1"/>
+      <w:numFmt w:val="bullet"/>
+      <w:lvlText w:val="-"/>
+      <w:lvlJc w:val="left"/>
+      <w:pPr>
+        <w:ind w:left="3600" w:hanging="360"/>
+      </w:pPr>
+      <w:rPr>
+        <w:u w:val="none"/>
+      </w:rPr>
+    </w:lvl>
+    <w:lvl w:ilvl="3">
+      <w:start w:val="1"/>
+      <w:numFmt w:val="bullet"/>
+      <w:lvlText w:val="-"/>
+      <w:lvlJc w:val="left"/>
+      <w:pPr>
+        <w:ind w:left="4320" w:hanging="360"/>
+      </w:pPr>
+      <w:rPr>
+        <w:u w:val="none"/>
+      </w:rPr>
+    </w:lvl>
+    <w:lvl w:ilvl="4">
+      <w:start w:val="1"/>
+      <w:numFmt w:val="bullet"/>
+      <w:lvlText w:val="-"/>
+      <w:lvlJc w:val="left"/>
+      <w:pPr>
+        <w:ind w:left="5040" w:hanging="360"/>
+      </w:pPr>
+      <w:rPr>
+        <w:u w:val="none"/>
+      </w:rPr>
+    </w:lvl>
+    <w:lvl w:ilvl="5">
+      <w:start w:val="1"/>
+      <w:numFmt w:val="bullet"/>
+      <w:lvlText w:val="-"/>
+      <w:lvlJc w:val="left"/>
+      <w:pPr>
+        <w:ind w:left="5760" w:hanging="360"/>
+      </w:pPr>
+      <w:rPr>
+        <w:u w:val="none"/>
+      </w:rPr>
+    </w:lvl>
+    <w:lvl w:ilvl="6">
+      <w:start w:val="1"/>
+      <w:numFmt w:val="bullet"/>
+      <w:lvlText w:val="-"/>
+      <w:lvlJc w:val="left"/>
+      <w:pPr>
+        <w:ind w:left="6480" w:hanging="360"/>
+      </w:pPr>
+      <w:rPr>
+        <w:u w:val="none"/>
+      </w:rPr>
+    </w:lvl>
+    <w:lvl w:ilvl="7">
+      <w:start w:val="1"/>
+      <w:numFmt w:val="bullet"/>
+      <w:lvlText w:val="-"/>
+      <w:lvlJc w:val="left"/>
+      <w:pPr>
+        <w:ind w:left="7200" w:hanging="360"/>
+      </w:pPr>
+      <w:rPr>
+        <w:u w:val="none"/>
+      </w:rPr>
+    </w:lvl>
+    <w:lvl w:ilvl="8">
+      <w:start w:val="1"/>
+      <w:numFmt w:val="bullet"/>
+      <w:lvlText w:val="-"/>
+      <w:lvlJc w:val="left"/>
+      <w:pPr>
+        <w:ind w:left="7920" w:hanging="360"/>
+      </w:pPr>
+      <w:rPr>
+        <w:u w:val="none"/>
+      </w:rPr>
+    </w:lvl>
+  </w:abstractNum>
+  <w:abstractNum w:abstractNumId="5">
+    <w:lvl w:ilvl="0">
+      <w:start w:val="1"/>
+      <w:numFmt w:val="bullet"/>
+      <w:lvlText w:val="-"/>
+      <w:lvlJc w:val="left"/>
+      <w:pPr>
+        <w:ind w:left="1440" w:hanging="360"/>
+      </w:pPr>
+      <w:rPr>
+        <w:u w:val="none"/>
+      </w:rPr>
+    </w:lvl>
+    <w:lvl w:ilvl="1">
+      <w:start w:val="1"/>
+      <w:numFmt w:val="bullet"/>
+      <w:lvlText w:val="-"/>
+      <w:lvlJc w:val="left"/>
+      <w:pPr>
+        <w:ind w:left="2160" w:hanging="360"/>
+      </w:pPr>
+      <w:rPr>
+        <w:u w:val="none"/>
+      </w:rPr>
+    </w:lvl>
+    <w:lvl w:ilvl="2">
+      <w:start w:val="1"/>
+      <w:numFmt w:val="bullet"/>
+      <w:lvlText w:val="-"/>
+      <w:lvlJc w:val="left"/>
+      <w:pPr>
+        <w:ind w:left="2880" w:hanging="360"/>
+      </w:pPr>
+      <w:rPr>
+        <w:u w:val="none"/>
+      </w:rPr>
+    </w:lvl>
+    <w:lvl w:ilvl="3">
+      <w:start w:val="1"/>
+      <w:numFmt w:val="bullet"/>
+      <w:lvlText w:val="-"/>
+      <w:lvlJc w:val="left"/>
+      <w:pPr>
+        <w:ind w:left="3600" w:hanging="360"/>
+      </w:pPr>
+      <w:rPr>
+        <w:u w:val="none"/>
+      </w:rPr>
+    </w:lvl>
+    <w:lvl w:ilvl="4">
+      <w:start w:val="1"/>
+      <w:numFmt w:val="bullet"/>
+      <w:lvlText w:val="-"/>
+      <w:lvlJc w:val="left"/>
+      <w:pPr>
+        <w:ind w:left="4320" w:hanging="360"/>
+      </w:pPr>
+      <w:rPr>
+        <w:u w:val="none"/>
+      </w:rPr>
+    </w:lvl>
+    <w:lvl w:ilvl="5">
+      <w:start w:val="1"/>
+      <w:numFmt w:val="bullet"/>
+      <w:lvlText w:val="-"/>
+      <w:lvlJc w:val="left"/>
+      <w:pPr>
+        <w:ind w:left="5040" w:hanging="360"/>
+      </w:pPr>
+      <w:rPr>
+        <w:u w:val="none"/>
+      </w:rPr>
+    </w:lvl>
+    <w:lvl w:ilvl="6">
+      <w:start w:val="1"/>
+      <w:numFmt w:val="bullet"/>
+      <w:lvlText w:val="-"/>
+      <w:lvlJc w:val="left"/>
+      <w:pPr>
+        <w:ind w:left="5760" w:hanging="360"/>
+      </w:pPr>
+      <w:rPr>
+        <w:u w:val="none"/>
+      </w:rPr>
+    </w:lvl>
+    <w:lvl w:ilvl="7">
+      <w:start w:val="1"/>
+      <w:numFmt w:val="bullet"/>
+      <w:lvlText w:val="-"/>
+      <w:lvlJc w:val="left"/>
+      <w:pPr>
+        <w:ind w:left="6480" w:hanging="360"/>
+      </w:pPr>
+      <w:rPr>
+        <w:u w:val="none"/>
+      </w:rPr>
+    </w:lvl>
+    <w:lvl w:ilvl="8">
+      <w:start w:val="1"/>
+      <w:numFmt w:val="bullet"/>
+      <w:lvlText w:val="-"/>
+      <w:lvlJc w:val="left"/>
+      <w:pPr>
+        <w:ind w:left="7200" w:hanging="360"/>
+      </w:pPr>
+      <w:rPr>
+        <w:u w:val="none"/>
+      </w:rPr>
+    </w:lvl>
+  </w:abstractNum>
+  <w:abstractNum w:abstractNumId="6">
+    <w:lvl w:ilvl="0">
+      <w:start w:val="1"/>
       <w:numFmt w:val="decimal"/>
       <w:lvlText w:val="%1."/>
       <w:lvlJc w:val="left"/>
@@ -2527,7 +5257,7 @@
       </w:rPr>
     </w:lvl>
   </w:abstractNum>
-  <w:abstractNum w:abstractNumId="2">
+  <w:abstractNum w:abstractNumId="7">
     <w:lvl w:ilvl="0">
       <w:start w:val="1"/>
       <w:numFmt w:val="decimal"/>
@@ -2637,337 +5367,7 @@
       </w:rPr>
     </w:lvl>
   </w:abstractNum>
-  <w:abstractNum w:abstractNumId="3">
-    <w:lvl w:ilvl="0">
-      <w:start w:val="1"/>
-      <w:numFmt w:val="bullet"/>
-      <w:lvlText w:val="-"/>
-      <w:lvlJc w:val="left"/>
-      <w:pPr>
-        <w:ind w:left="2160" w:hanging="360"/>
-      </w:pPr>
-      <w:rPr>
-        <w:u w:val="none"/>
-      </w:rPr>
-    </w:lvl>
-    <w:lvl w:ilvl="1">
-      <w:start w:val="1"/>
-      <w:numFmt w:val="bullet"/>
-      <w:lvlText w:val="-"/>
-      <w:lvlJc w:val="left"/>
-      <w:pPr>
-        <w:ind w:left="2880" w:hanging="360"/>
-      </w:pPr>
-      <w:rPr>
-        <w:u w:val="none"/>
-      </w:rPr>
-    </w:lvl>
-    <w:lvl w:ilvl="2">
-      <w:start w:val="1"/>
-      <w:numFmt w:val="bullet"/>
-      <w:lvlText w:val="-"/>
-      <w:lvlJc w:val="left"/>
-      <w:pPr>
-        <w:ind w:left="3600" w:hanging="360"/>
-      </w:pPr>
-      <w:rPr>
-        <w:u w:val="none"/>
-      </w:rPr>
-    </w:lvl>
-    <w:lvl w:ilvl="3">
-      <w:start w:val="1"/>
-      <w:numFmt w:val="bullet"/>
-      <w:lvlText w:val="-"/>
-      <w:lvlJc w:val="left"/>
-      <w:pPr>
-        <w:ind w:left="4320" w:hanging="360"/>
-      </w:pPr>
-      <w:rPr>
-        <w:u w:val="none"/>
-      </w:rPr>
-    </w:lvl>
-    <w:lvl w:ilvl="4">
-      <w:start w:val="1"/>
-      <w:numFmt w:val="bullet"/>
-      <w:lvlText w:val="-"/>
-      <w:lvlJc w:val="left"/>
-      <w:pPr>
-        <w:ind w:left="5040" w:hanging="360"/>
-      </w:pPr>
-      <w:rPr>
-        <w:u w:val="none"/>
-      </w:rPr>
-    </w:lvl>
-    <w:lvl w:ilvl="5">
-      <w:start w:val="1"/>
-      <w:numFmt w:val="bullet"/>
-      <w:lvlText w:val="-"/>
-      <w:lvlJc w:val="left"/>
-      <w:pPr>
-        <w:ind w:left="5760" w:hanging="360"/>
-      </w:pPr>
-      <w:rPr>
-        <w:u w:val="none"/>
-      </w:rPr>
-    </w:lvl>
-    <w:lvl w:ilvl="6">
-      <w:start w:val="1"/>
-      <w:numFmt w:val="bullet"/>
-      <w:lvlText w:val="-"/>
-      <w:lvlJc w:val="left"/>
-      <w:pPr>
-        <w:ind w:left="6480" w:hanging="360"/>
-      </w:pPr>
-      <w:rPr>
-        <w:u w:val="none"/>
-      </w:rPr>
-    </w:lvl>
-    <w:lvl w:ilvl="7">
-      <w:start w:val="1"/>
-      <w:numFmt w:val="bullet"/>
-      <w:lvlText w:val="-"/>
-      <w:lvlJc w:val="left"/>
-      <w:pPr>
-        <w:ind w:left="7200" w:hanging="360"/>
-      </w:pPr>
-      <w:rPr>
-        <w:u w:val="none"/>
-      </w:rPr>
-    </w:lvl>
-    <w:lvl w:ilvl="8">
-      <w:start w:val="1"/>
-      <w:numFmt w:val="bullet"/>
-      <w:lvlText w:val="-"/>
-      <w:lvlJc w:val="left"/>
-      <w:pPr>
-        <w:ind w:left="7920" w:hanging="360"/>
-      </w:pPr>
-      <w:rPr>
-        <w:u w:val="none"/>
-      </w:rPr>
-    </w:lvl>
-  </w:abstractNum>
-  <w:abstractNum w:abstractNumId="4">
-    <w:lvl w:ilvl="0">
-      <w:start w:val="1"/>
-      <w:numFmt w:val="bullet"/>
-      <w:lvlText w:val="●"/>
-      <w:lvlJc w:val="left"/>
-      <w:pPr>
-        <w:ind w:left="720" w:hanging="360"/>
-      </w:pPr>
-      <w:rPr>
-        <w:u w:val="none"/>
-      </w:rPr>
-    </w:lvl>
-    <w:lvl w:ilvl="1">
-      <w:start w:val="1"/>
-      <w:numFmt w:val="bullet"/>
-      <w:lvlText w:val="○"/>
-      <w:lvlJc w:val="left"/>
-      <w:pPr>
-        <w:ind w:left="1440" w:hanging="360"/>
-      </w:pPr>
-      <w:rPr>
-        <w:u w:val="none"/>
-      </w:rPr>
-    </w:lvl>
-    <w:lvl w:ilvl="2">
-      <w:start w:val="1"/>
-      <w:numFmt w:val="bullet"/>
-      <w:lvlText w:val="■"/>
-      <w:lvlJc w:val="left"/>
-      <w:pPr>
-        <w:ind w:left="2160" w:hanging="360"/>
-      </w:pPr>
-      <w:rPr>
-        <w:u w:val="none"/>
-      </w:rPr>
-    </w:lvl>
-    <w:lvl w:ilvl="3">
-      <w:start w:val="1"/>
-      <w:numFmt w:val="bullet"/>
-      <w:lvlText w:val="●"/>
-      <w:lvlJc w:val="left"/>
-      <w:pPr>
-        <w:ind w:left="2880" w:hanging="360"/>
-      </w:pPr>
-      <w:rPr>
-        <w:u w:val="none"/>
-      </w:rPr>
-    </w:lvl>
-    <w:lvl w:ilvl="4">
-      <w:start w:val="1"/>
-      <w:numFmt w:val="bullet"/>
-      <w:lvlText w:val="○"/>
-      <w:lvlJc w:val="left"/>
-      <w:pPr>
-        <w:ind w:left="3600" w:hanging="360"/>
-      </w:pPr>
-      <w:rPr>
-        <w:u w:val="none"/>
-      </w:rPr>
-    </w:lvl>
-    <w:lvl w:ilvl="5">
-      <w:start w:val="1"/>
-      <w:numFmt w:val="bullet"/>
-      <w:lvlText w:val="■"/>
-      <w:lvlJc w:val="left"/>
-      <w:pPr>
-        <w:ind w:left="4320" w:hanging="360"/>
-      </w:pPr>
-      <w:rPr>
-        <w:u w:val="none"/>
-      </w:rPr>
-    </w:lvl>
-    <w:lvl w:ilvl="6">
-      <w:start w:val="1"/>
-      <w:numFmt w:val="bullet"/>
-      <w:lvlText w:val="●"/>
-      <w:lvlJc w:val="left"/>
-      <w:pPr>
-        <w:ind w:left="5040" w:hanging="360"/>
-      </w:pPr>
-      <w:rPr>
-        <w:u w:val="none"/>
-      </w:rPr>
-    </w:lvl>
-    <w:lvl w:ilvl="7">
-      <w:start w:val="1"/>
-      <w:numFmt w:val="bullet"/>
-      <w:lvlText w:val="○"/>
-      <w:lvlJc w:val="left"/>
-      <w:pPr>
-        <w:ind w:left="5760" w:hanging="360"/>
-      </w:pPr>
-      <w:rPr>
-        <w:u w:val="none"/>
-      </w:rPr>
-    </w:lvl>
-    <w:lvl w:ilvl="8">
-      <w:start w:val="1"/>
-      <w:numFmt w:val="bullet"/>
-      <w:lvlText w:val="■"/>
-      <w:lvlJc w:val="left"/>
-      <w:pPr>
-        <w:ind w:left="6480" w:hanging="360"/>
-      </w:pPr>
-      <w:rPr>
-        <w:u w:val="none"/>
-      </w:rPr>
-    </w:lvl>
-  </w:abstractNum>
-  <w:abstractNum w:abstractNumId="5">
-    <w:lvl w:ilvl="0">
-      <w:start w:val="1"/>
-      <w:numFmt w:val="bullet"/>
-      <w:lvlText w:val="-"/>
-      <w:lvlJc w:val="left"/>
-      <w:pPr>
-        <w:ind w:left="2160" w:hanging="360"/>
-      </w:pPr>
-      <w:rPr>
-        <w:u w:val="none"/>
-      </w:rPr>
-    </w:lvl>
-    <w:lvl w:ilvl="1">
-      <w:start w:val="1"/>
-      <w:numFmt w:val="bullet"/>
-      <w:lvlText w:val="-"/>
-      <w:lvlJc w:val="left"/>
-      <w:pPr>
-        <w:ind w:left="2880" w:hanging="360"/>
-      </w:pPr>
-      <w:rPr>
-        <w:u w:val="none"/>
-      </w:rPr>
-    </w:lvl>
-    <w:lvl w:ilvl="2">
-      <w:start w:val="1"/>
-      <w:numFmt w:val="bullet"/>
-      <w:lvlText w:val="-"/>
-      <w:lvlJc w:val="left"/>
-      <w:pPr>
-        <w:ind w:left="3600" w:hanging="360"/>
-      </w:pPr>
-      <w:rPr>
-        <w:u w:val="none"/>
-      </w:rPr>
-    </w:lvl>
-    <w:lvl w:ilvl="3">
-      <w:start w:val="1"/>
-      <w:numFmt w:val="bullet"/>
-      <w:lvlText w:val="-"/>
-      <w:lvlJc w:val="left"/>
-      <w:pPr>
-        <w:ind w:left="4320" w:hanging="360"/>
-      </w:pPr>
-      <w:rPr>
-        <w:u w:val="none"/>
-      </w:rPr>
-    </w:lvl>
-    <w:lvl w:ilvl="4">
-      <w:start w:val="1"/>
-      <w:numFmt w:val="bullet"/>
-      <w:lvlText w:val="-"/>
-      <w:lvlJc w:val="left"/>
-      <w:pPr>
-        <w:ind w:left="5040" w:hanging="360"/>
-      </w:pPr>
-      <w:rPr>
-        <w:u w:val="none"/>
-      </w:rPr>
-    </w:lvl>
-    <w:lvl w:ilvl="5">
-      <w:start w:val="1"/>
-      <w:numFmt w:val="bullet"/>
-      <w:lvlText w:val="-"/>
-      <w:lvlJc w:val="left"/>
-      <w:pPr>
-        <w:ind w:left="5760" w:hanging="360"/>
-      </w:pPr>
-      <w:rPr>
-        <w:u w:val="none"/>
-      </w:rPr>
-    </w:lvl>
-    <w:lvl w:ilvl="6">
-      <w:start w:val="1"/>
-      <w:numFmt w:val="bullet"/>
-      <w:lvlText w:val="-"/>
-      <w:lvlJc w:val="left"/>
-      <w:pPr>
-        <w:ind w:left="6480" w:hanging="360"/>
-      </w:pPr>
-      <w:rPr>
-        <w:u w:val="none"/>
-      </w:rPr>
-    </w:lvl>
-    <w:lvl w:ilvl="7">
-      <w:start w:val="1"/>
-      <w:numFmt w:val="bullet"/>
-      <w:lvlText w:val="-"/>
-      <w:lvlJc w:val="left"/>
-      <w:pPr>
-        <w:ind w:left="7200" w:hanging="360"/>
-      </w:pPr>
-      <w:rPr>
-        <w:u w:val="none"/>
-      </w:rPr>
-    </w:lvl>
-    <w:lvl w:ilvl="8">
-      <w:start w:val="1"/>
-      <w:numFmt w:val="bullet"/>
-      <w:lvlText w:val="-"/>
-      <w:lvlJc w:val="left"/>
-      <w:pPr>
-        <w:ind w:left="7920" w:hanging="360"/>
-      </w:pPr>
-      <w:rPr>
-        <w:u w:val="none"/>
-      </w:rPr>
-    </w:lvl>
-  </w:abstractNum>
-  <w:abstractNum w:abstractNumId="6">
+  <w:abstractNum w:abstractNumId="8">
     <w:lvl w:ilvl="0">
       <w:start w:val="1"/>
       <w:numFmt w:val="bullet"/>
@@ -3094,6 +5494,12 @@
   </w:num>
   <w:num w:numId="6">
     <w:abstractNumId w:val="6"/>
+  </w:num>
+  <w:num w:numId="7">
+    <w:abstractNumId w:val="7"/>
+  </w:num>
+  <w:num w:numId="8">
+    <w:abstractNumId w:val="8"/>
   </w:num>
 </w:numbering>
 </file>
@@ -3278,6 +5684,32 @@
     </w:tblPr>
   </w:style>
   <w:style w:type="table" w:styleId="Table3">
+    <w:basedOn w:val="TableNormal"/>
+    <w:tblPr>
+      <w:tblStyleRowBandSize w:val="1"/>
+      <w:tblStyleColBandSize w:val="1"/>
+      <w:tblCellMar>
+        <w:top w:w="100.0" w:type="dxa"/>
+        <w:left w:w="100.0" w:type="dxa"/>
+        <w:bottom w:w="100.0" w:type="dxa"/>
+        <w:right w:w="100.0" w:type="dxa"/>
+      </w:tblCellMar>
+    </w:tblPr>
+  </w:style>
+  <w:style w:type="table" w:styleId="Table4">
+    <w:basedOn w:val="TableNormal"/>
+    <w:tblPr>
+      <w:tblStyleRowBandSize w:val="1"/>
+      <w:tblStyleColBandSize w:val="1"/>
+      <w:tblCellMar>
+        <w:top w:w="100.0" w:type="dxa"/>
+        <w:left w:w="100.0" w:type="dxa"/>
+        <w:bottom w:w="100.0" w:type="dxa"/>
+        <w:right w:w="100.0" w:type="dxa"/>
+      </w:tblCellMar>
+    </w:tblPr>
+  </w:style>
+  <w:style w:type="table" w:styleId="Table5">
     <w:basedOn w:val="TableNormal"/>
     <w:tblPr>
       <w:tblStyleRowBandSize w:val="1"/>

</xml_diff>

<commit_message>
added functional requirements description
</commit_message>
<xml_diff>
--- a/Design_Document/Design_Document.docx
+++ b/Design_Document/Design_Document.docx
@@ -6,7 +6,7 @@
       <w:pPr>
         <w:numPr>
           <w:ilvl w:val="0"/>
-          <w:numId w:val="6"/>
+          <w:numId w:val="5"/>
         </w:numPr>
         <w:spacing w:line="240" w:lineRule="auto"/>
         <w:ind w:left="720" w:hanging="360"/>
@@ -31,7 +31,7 @@
       <w:pPr>
         <w:numPr>
           <w:ilvl w:val="1"/>
-          <w:numId w:val="6"/>
+          <w:numId w:val="5"/>
         </w:numPr>
         <w:spacing w:line="240" w:lineRule="auto"/>
         <w:ind w:left="1440" w:hanging="360"/>
@@ -94,7 +94,7 @@
       <w:pPr>
         <w:numPr>
           <w:ilvl w:val="1"/>
-          <w:numId w:val="6"/>
+          <w:numId w:val="5"/>
         </w:numPr>
         <w:spacing w:line="240" w:lineRule="auto"/>
         <w:ind w:left="1440" w:hanging="360"/>
@@ -174,7 +174,7 @@
       <w:pPr>
         <w:numPr>
           <w:ilvl w:val="0"/>
-          <w:numId w:val="6"/>
+          <w:numId w:val="5"/>
         </w:numPr>
         <w:spacing w:line="240" w:lineRule="auto"/>
         <w:ind w:left="720" w:hanging="360"/>
@@ -199,7 +199,7 @@
       <w:pPr>
         <w:numPr>
           <w:ilvl w:val="1"/>
-          <w:numId w:val="6"/>
+          <w:numId w:val="5"/>
         </w:numPr>
         <w:spacing w:line="240" w:lineRule="auto"/>
         <w:ind w:left="1440" w:hanging="360"/>
@@ -572,12 +572,12 @@
                 <wp:inline distB="114300" distT="114300" distL="114300" distR="114300">
                   <wp:extent cx="1295749" cy="1311846"/>
                   <wp:effectExtent b="0" l="0" r="0" t="0"/>
-                  <wp:docPr id="1" name="image2.png"/>
+                  <wp:docPr id="1" name="image3.png"/>
                   <a:graphic>
                     <a:graphicData uri="http://schemas.openxmlformats.org/drawingml/2006/picture">
                       <pic:pic>
                         <pic:nvPicPr>
-                          <pic:cNvPr id="0" name="image2.png"/>
+                          <pic:cNvPr id="0" name="image3.png"/>
                           <pic:cNvPicPr preferRelativeResize="0"/>
                         </pic:nvPicPr>
                         <pic:blipFill>
@@ -1539,12 +1539,12 @@
                 <wp:inline distB="114300" distT="114300" distL="114300" distR="114300">
                   <wp:extent cx="1506066" cy="1506066"/>
                   <wp:effectExtent b="0" l="0" r="0" t="0"/>
-                  <wp:docPr id="2" name="image3.png"/>
+                  <wp:docPr id="2" name="image2.png"/>
                   <a:graphic>
                     <a:graphicData uri="http://schemas.openxmlformats.org/drawingml/2006/picture">
                       <pic:pic>
                         <pic:nvPicPr>
-                          <pic:cNvPr id="0" name="image3.png"/>
+                          <pic:cNvPr id="0" name="image2.png"/>
                           <pic:cNvPicPr preferRelativeResize="0"/>
                         </pic:nvPicPr>
                         <pic:blipFill>
@@ -1658,7 +1658,7 @@
       <w:pPr>
         <w:numPr>
           <w:ilvl w:val="1"/>
-          <w:numId w:val="6"/>
+          <w:numId w:val="5"/>
         </w:numPr>
         <w:spacing w:line="240" w:lineRule="auto"/>
         <w:ind w:left="1440" w:hanging="360"/>
@@ -1683,7 +1683,7 @@
       <w:pPr>
         <w:numPr>
           <w:ilvl w:val="0"/>
-          <w:numId w:val="7"/>
+          <w:numId w:val="6"/>
         </w:numPr>
         <w:spacing w:line="240" w:lineRule="auto"/>
         <w:ind w:left="2160" w:hanging="360"/>
@@ -1775,7 +1775,7 @@
       <w:pPr>
         <w:numPr>
           <w:ilvl w:val="0"/>
-          <w:numId w:val="7"/>
+          <w:numId w:val="6"/>
         </w:numPr>
         <w:spacing w:line="240" w:lineRule="auto"/>
         <w:ind w:left="2160" w:hanging="360"/>
@@ -1861,7 +1861,7 @@
       <w:pPr>
         <w:numPr>
           <w:ilvl w:val="0"/>
-          <w:numId w:val="7"/>
+          <w:numId w:val="6"/>
         </w:numPr>
         <w:spacing w:line="240" w:lineRule="auto"/>
         <w:ind w:left="2160" w:hanging="360"/>
@@ -1895,7 +1895,7 @@
       <w:pPr>
         <w:numPr>
           <w:ilvl w:val="0"/>
-          <w:numId w:val="8"/>
+          <w:numId w:val="7"/>
         </w:numPr>
         <w:spacing w:line="240" w:lineRule="auto"/>
         <w:ind w:left="2160" w:hanging="360"/>
@@ -1946,7 +1946,7 @@
       <w:pPr>
         <w:numPr>
           <w:ilvl w:val="0"/>
-          <w:numId w:val="6"/>
+          <w:numId w:val="5"/>
         </w:numPr>
         <w:spacing w:line="240" w:lineRule="auto"/>
         <w:ind w:left="720" w:hanging="360"/>
@@ -1971,7 +1971,7 @@
       <w:pPr>
         <w:numPr>
           <w:ilvl w:val="1"/>
-          <w:numId w:val="6"/>
+          <w:numId w:val="5"/>
         </w:numPr>
         <w:spacing w:line="240" w:lineRule="auto"/>
         <w:ind w:left="1440" w:hanging="360"/>
@@ -2019,7 +2019,7 @@
       <w:pPr>
         <w:numPr>
           <w:ilvl w:val="1"/>
-          <w:numId w:val="6"/>
+          <w:numId w:val="5"/>
         </w:numPr>
         <w:spacing w:line="240" w:lineRule="auto"/>
         <w:ind w:left="1440" w:hanging="360"/>
@@ -3688,8 +3688,42 @@
     </w:tbl>
     <w:p>
       <w:pPr>
+        <w:spacing w:line="240" w:lineRule="auto"/>
+        <w:ind w:left="0" w:firstLine="0"/>
+        <w:jc w:val="both"/>
+        <w:rPr>
+          <w:rFonts w:ascii="Times New Roman" w:cs="Times New Roman" w:eastAsia="Times New Roman" w:hAnsi="Times New Roman"/>
+          <w:sz w:val="24"/>
+          <w:szCs w:val="24"/>
+        </w:rPr>
+      </w:pPr>
+      <w:r>
+        <w:rPr>
+          <w:rtl w:val="0"/>
+        </w:rPr>
+      </w:r>
+    </w:p>
+    <w:p>
+      <w:pPr>
+        <w:spacing w:line="240" w:lineRule="auto"/>
+        <w:ind w:left="0" w:firstLine="0"/>
+        <w:jc w:val="both"/>
+        <w:rPr>
+          <w:rFonts w:ascii="Times New Roman" w:cs="Times New Roman" w:eastAsia="Times New Roman" w:hAnsi="Times New Roman"/>
+          <w:sz w:val="24"/>
+          <w:szCs w:val="24"/>
+        </w:rPr>
+      </w:pPr>
+      <w:r>
+        <w:rPr>
+          <w:rtl w:val="0"/>
+        </w:rPr>
+      </w:r>
+    </w:p>
+    <w:p>
+      <w:pPr>
         <w:numPr>
-          <w:ilvl w:val="0"/>
+          <w:ilvl w:val="1"/>
           <w:numId w:val="5"/>
         </w:numPr>
         <w:spacing w:line="240" w:lineRule="auto"/>
@@ -3699,45 +3733,342 @@
           <w:rFonts w:ascii="Times New Roman" w:cs="Times New Roman" w:eastAsia="Times New Roman" w:hAnsi="Times New Roman"/>
           <w:sz w:val="24"/>
           <w:szCs w:val="24"/>
+        </w:rPr>
+      </w:pPr>
+      <w:r>
+        <w:rPr>
+          <w:rFonts w:ascii="Times New Roman" w:cs="Times New Roman" w:eastAsia="Times New Roman" w:hAnsi="Times New Roman"/>
+          <w:sz w:val="24"/>
+          <w:szCs w:val="24"/>
+          <w:rtl w:val="0"/>
+        </w:rPr>
+        <w:t xml:space="preserve">Functional requirements description</w:t>
+      </w:r>
+    </w:p>
+    <w:p>
+      <w:pPr>
+        <w:numPr>
+          <w:ilvl w:val="2"/>
+          <w:numId w:val="5"/>
+        </w:numPr>
+        <w:spacing w:line="240" w:lineRule="auto"/>
+        <w:ind w:left="2160" w:hanging="360"/>
+        <w:jc w:val="both"/>
+        <w:rPr>
+          <w:rFonts w:ascii="Times New Roman" w:cs="Times New Roman" w:eastAsia="Times New Roman" w:hAnsi="Times New Roman"/>
+          <w:b w:val="1"/>
+          <w:sz w:val="24"/>
+          <w:szCs w:val="24"/>
+        </w:rPr>
+      </w:pPr>
+      <w:r>
+        <w:rPr>
+          <w:rFonts w:ascii="Times New Roman" w:cs="Times New Roman" w:eastAsia="Times New Roman" w:hAnsi="Times New Roman"/>
+          <w:b w:val="1"/>
+          <w:sz w:val="24"/>
+          <w:szCs w:val="24"/>
+          <w:rtl w:val="0"/>
+        </w:rPr>
+        <w:t xml:space="preserve">F1 User Interface</w:t>
+      </w:r>
+    </w:p>
+    <w:p>
+      <w:pPr>
+        <w:numPr>
+          <w:ilvl w:val="3"/>
+          <w:numId w:val="5"/>
+        </w:numPr>
+        <w:spacing w:line="240" w:lineRule="auto"/>
+        <w:ind w:left="2880" w:hanging="360"/>
+        <w:jc w:val="both"/>
+        <w:rPr>
+          <w:rFonts w:ascii="Times New Roman" w:cs="Times New Roman" w:eastAsia="Times New Roman" w:hAnsi="Times New Roman"/>
+          <w:sz w:val="24"/>
+          <w:szCs w:val="24"/>
           <w:u w:val="none"/>
         </w:rPr>
       </w:pPr>
       <w:r>
         <w:rPr>
-          <w:rtl w:val="0"/>
-        </w:rPr>
+          <w:rFonts w:ascii="Times New Roman" w:cs="Times New Roman" w:eastAsia="Times New Roman" w:hAnsi="Times New Roman"/>
+          <w:sz w:val="24"/>
+          <w:szCs w:val="24"/>
+          <w:rtl w:val="0"/>
+        </w:rPr>
+        <w:t xml:space="preserve">In our video game, the user will interact with different menus and interfaces to help them navigate through the game and explore possible options. These interfaces include menus such as the pause screen, main menu, and settings menu. These interfaces will be user-friendly and provide the user with options such as customization, beginning the game, and leaving the game. </w:t>
+      </w:r>
+    </w:p>
+    <w:p>
+      <w:pPr>
+        <w:numPr>
+          <w:ilvl w:val="2"/>
+          <w:numId w:val="5"/>
+        </w:numPr>
+        <w:spacing w:line="240" w:lineRule="auto"/>
+        <w:ind w:left="2160" w:hanging="360"/>
+        <w:jc w:val="both"/>
+        <w:rPr>
+          <w:rFonts w:ascii="Times New Roman" w:cs="Times New Roman" w:eastAsia="Times New Roman" w:hAnsi="Times New Roman"/>
+          <w:b w:val="1"/>
+          <w:sz w:val="24"/>
+          <w:szCs w:val="24"/>
+        </w:rPr>
+      </w:pPr>
+      <w:r>
+        <w:rPr>
+          <w:rFonts w:ascii="Times New Roman" w:cs="Times New Roman" w:eastAsia="Times New Roman" w:hAnsi="Times New Roman"/>
+          <w:b w:val="1"/>
+          <w:sz w:val="24"/>
+          <w:szCs w:val="24"/>
+          <w:rtl w:val="0"/>
+        </w:rPr>
+        <w:t xml:space="preserve">F2 Character Stats</w:t>
+      </w:r>
+    </w:p>
+    <w:p>
+      <w:pPr>
+        <w:numPr>
+          <w:ilvl w:val="3"/>
+          <w:numId w:val="5"/>
+        </w:numPr>
+        <w:spacing w:line="240" w:lineRule="auto"/>
+        <w:ind w:left="2880" w:hanging="360"/>
+        <w:jc w:val="both"/>
+        <w:rPr>
+          <w:rFonts w:ascii="Times New Roman" w:cs="Times New Roman" w:eastAsia="Times New Roman" w:hAnsi="Times New Roman"/>
+          <w:sz w:val="24"/>
+          <w:szCs w:val="24"/>
+        </w:rPr>
+      </w:pPr>
+      <w:r>
+        <w:rPr>
+          <w:rFonts w:ascii="Times New Roman" w:cs="Times New Roman" w:eastAsia="Times New Roman" w:hAnsi="Times New Roman"/>
+          <w:sz w:val="24"/>
+          <w:szCs w:val="24"/>
+          <w:rtl w:val="0"/>
+        </w:rPr>
+        <w:t xml:space="preserve">The playable character that the user will be controlling throughout gameplay will have real-time statistics available about their character such as health, attack level, and defense levels. </w:t>
+      </w:r>
+    </w:p>
+    <w:p>
+      <w:pPr>
+        <w:numPr>
+          <w:ilvl w:val="2"/>
+          <w:numId w:val="5"/>
+        </w:numPr>
+        <w:spacing w:line="240" w:lineRule="auto"/>
+        <w:ind w:left="2160" w:hanging="360"/>
+        <w:jc w:val="both"/>
+        <w:rPr>
+          <w:rFonts w:ascii="Times New Roman" w:cs="Times New Roman" w:eastAsia="Times New Roman" w:hAnsi="Times New Roman"/>
+          <w:b w:val="1"/>
+          <w:sz w:val="24"/>
+          <w:szCs w:val="24"/>
+        </w:rPr>
+      </w:pPr>
+      <w:r>
+        <w:rPr>
+          <w:rFonts w:ascii="Times New Roman" w:cs="Times New Roman" w:eastAsia="Times New Roman" w:hAnsi="Times New Roman"/>
+          <w:b w:val="1"/>
+          <w:sz w:val="24"/>
+          <w:szCs w:val="24"/>
+          <w:rtl w:val="0"/>
+        </w:rPr>
+        <w:t xml:space="preserve">F3 Controllable Player </w:t>
+      </w:r>
+    </w:p>
+    <w:p>
+      <w:pPr>
+        <w:numPr>
+          <w:ilvl w:val="3"/>
+          <w:numId w:val="5"/>
+        </w:numPr>
+        <w:spacing w:line="240" w:lineRule="auto"/>
+        <w:ind w:left="2880" w:hanging="360"/>
+        <w:jc w:val="both"/>
+        <w:rPr>
+          <w:rFonts w:ascii="Times New Roman" w:cs="Times New Roman" w:eastAsia="Times New Roman" w:hAnsi="Times New Roman"/>
+          <w:sz w:val="24"/>
+          <w:szCs w:val="24"/>
+        </w:rPr>
+      </w:pPr>
+      <w:r>
+        <w:rPr>
+          <w:rFonts w:ascii="Times New Roman" w:cs="Times New Roman" w:eastAsia="Times New Roman" w:hAnsi="Times New Roman"/>
+          <w:sz w:val="24"/>
+          <w:szCs w:val="24"/>
+          <w:rtl w:val="0"/>
+        </w:rPr>
+        <w:t xml:space="preserve">The end user will have a character that they control throughout gameplay which they will use to physically navigate through different levels, interact with the environment they are in, and attack adversaries. </w:t>
+      </w:r>
+    </w:p>
+    <w:p>
+      <w:pPr>
+        <w:numPr>
+          <w:ilvl w:val="2"/>
+          <w:numId w:val="5"/>
+        </w:numPr>
+        <w:spacing w:line="240" w:lineRule="auto"/>
+        <w:ind w:left="2160" w:hanging="360"/>
+        <w:jc w:val="both"/>
+        <w:rPr>
+          <w:rFonts w:ascii="Times New Roman" w:cs="Times New Roman" w:eastAsia="Times New Roman" w:hAnsi="Times New Roman"/>
+          <w:b w:val="1"/>
+          <w:sz w:val="24"/>
+          <w:szCs w:val="24"/>
+        </w:rPr>
+      </w:pPr>
+      <w:r>
+        <w:rPr>
+          <w:rFonts w:ascii="Times New Roman" w:cs="Times New Roman" w:eastAsia="Times New Roman" w:hAnsi="Times New Roman"/>
+          <w:b w:val="1"/>
+          <w:sz w:val="24"/>
+          <w:szCs w:val="24"/>
+          <w:rtl w:val="0"/>
+        </w:rPr>
+        <w:t xml:space="preserve">F4 Enemy Characters</w:t>
+      </w:r>
+    </w:p>
+    <w:p>
+      <w:pPr>
+        <w:numPr>
+          <w:ilvl w:val="3"/>
+          <w:numId w:val="5"/>
+        </w:numPr>
+        <w:spacing w:line="240" w:lineRule="auto"/>
+        <w:ind w:left="2880" w:hanging="360"/>
+        <w:jc w:val="both"/>
+        <w:rPr>
+          <w:rFonts w:ascii="Times New Roman" w:cs="Times New Roman" w:eastAsia="Times New Roman" w:hAnsi="Times New Roman"/>
+          <w:sz w:val="24"/>
+          <w:szCs w:val="24"/>
+        </w:rPr>
+      </w:pPr>
+      <w:r>
+        <w:rPr>
+          <w:rFonts w:ascii="Times New Roman" w:cs="Times New Roman" w:eastAsia="Times New Roman" w:hAnsi="Times New Roman"/>
+          <w:sz w:val="24"/>
+          <w:szCs w:val="24"/>
+          <w:rtl w:val="0"/>
+        </w:rPr>
+        <w:t xml:space="preserve">The user’s playable character will have one or more adversary units that will try and harm the player and disrupt their progress through the game. Enemy units will be programmed to systematically try and break down the main character's health and try to end the player’s attempt at completing the level. </w:t>
+      </w:r>
+    </w:p>
+    <w:p>
+      <w:pPr>
+        <w:numPr>
+          <w:ilvl w:val="2"/>
+          <w:numId w:val="5"/>
+        </w:numPr>
+        <w:spacing w:line="240" w:lineRule="auto"/>
+        <w:ind w:left="2160" w:hanging="360"/>
+        <w:jc w:val="both"/>
+        <w:rPr>
+          <w:rFonts w:ascii="Times New Roman" w:cs="Times New Roman" w:eastAsia="Times New Roman" w:hAnsi="Times New Roman"/>
+          <w:b w:val="1"/>
+          <w:sz w:val="24"/>
+          <w:szCs w:val="24"/>
+        </w:rPr>
+      </w:pPr>
+      <w:r>
+        <w:rPr>
+          <w:rFonts w:ascii="Times New Roman" w:cs="Times New Roman" w:eastAsia="Times New Roman" w:hAnsi="Times New Roman"/>
+          <w:b w:val="1"/>
+          <w:sz w:val="24"/>
+          <w:szCs w:val="24"/>
+          <w:rtl w:val="0"/>
+        </w:rPr>
+        <w:t xml:space="preserve">F5 Gameplay Tasks</w:t>
+      </w:r>
+    </w:p>
+    <w:p>
+      <w:pPr>
+        <w:numPr>
+          <w:ilvl w:val="3"/>
+          <w:numId w:val="5"/>
+        </w:numPr>
+        <w:spacing w:line="240" w:lineRule="auto"/>
+        <w:ind w:left="2880" w:hanging="360"/>
+        <w:jc w:val="both"/>
+        <w:rPr>
+          <w:rFonts w:ascii="Times New Roman" w:cs="Times New Roman" w:eastAsia="Times New Roman" w:hAnsi="Times New Roman"/>
+          <w:sz w:val="24"/>
+          <w:szCs w:val="24"/>
+        </w:rPr>
+      </w:pPr>
+      <w:r>
+        <w:rPr>
+          <w:rFonts w:ascii="Times New Roman" w:cs="Times New Roman" w:eastAsia="Times New Roman" w:hAnsi="Times New Roman"/>
+          <w:sz w:val="24"/>
+          <w:szCs w:val="24"/>
+          <w:rtl w:val="0"/>
+        </w:rPr>
+        <w:t xml:space="preserve">Users will have tasks during gameplay that they will need to complete in order to unlock and complete certain levels. The users will have to strategically balance fighting off enemies whilst completing tasks at the same time. </w:t>
+      </w:r>
+    </w:p>
+    <w:p>
+      <w:pPr>
+        <w:numPr>
+          <w:ilvl w:val="2"/>
+          <w:numId w:val="5"/>
+        </w:numPr>
+        <w:spacing w:line="240" w:lineRule="auto"/>
+        <w:ind w:left="2160" w:hanging="360"/>
+        <w:jc w:val="both"/>
+        <w:rPr>
+          <w:rFonts w:ascii="Times New Roman" w:cs="Times New Roman" w:eastAsia="Times New Roman" w:hAnsi="Times New Roman"/>
+          <w:b w:val="1"/>
+          <w:sz w:val="24"/>
+          <w:szCs w:val="24"/>
+        </w:rPr>
+      </w:pPr>
+      <w:r>
+        <w:rPr>
+          <w:rFonts w:ascii="Times New Roman" w:cs="Times New Roman" w:eastAsia="Times New Roman" w:hAnsi="Times New Roman"/>
+          <w:b w:val="1"/>
+          <w:sz w:val="24"/>
+          <w:szCs w:val="24"/>
+          <w:rtl w:val="0"/>
+        </w:rPr>
+        <w:t xml:space="preserve">F6 Multiplayer Functionality</w:t>
+      </w:r>
+      <w:r>
+        <w:rPr>
+          <w:rtl w:val="0"/>
+        </w:rPr>
+      </w:r>
+    </w:p>
+    <w:p>
+      <w:pPr>
+        <w:numPr>
+          <w:ilvl w:val="3"/>
+          <w:numId w:val="5"/>
+        </w:numPr>
+        <w:spacing w:line="240" w:lineRule="auto"/>
+        <w:ind w:left="2880" w:hanging="360"/>
+        <w:jc w:val="both"/>
+        <w:rPr>
+          <w:rFonts w:ascii="Times New Roman" w:cs="Times New Roman" w:eastAsia="Times New Roman" w:hAnsi="Times New Roman"/>
+          <w:sz w:val="24"/>
+          <w:szCs w:val="24"/>
+          <w:u w:val="none"/>
+        </w:rPr>
+      </w:pPr>
+      <w:r>
+        <w:rPr>
+          <w:rFonts w:ascii="Times New Roman" w:cs="Times New Roman" w:eastAsia="Times New Roman" w:hAnsi="Times New Roman"/>
+          <w:sz w:val="24"/>
+          <w:szCs w:val="24"/>
+          <w:rtl w:val="0"/>
+        </w:rPr>
+        <w:t xml:space="preserve">The user will be able to play co-op with another player on the same screen to work together to complete the game. This is an optional functionality, users can play as a single player if they wish. </w:t>
       </w:r>
     </w:p>
     <w:p>
       <w:pPr>
         <w:numPr>
           <w:ilvl w:val="1"/>
-          <w:numId w:val="6"/>
-        </w:numPr>
-        <w:spacing w:line="240" w:lineRule="auto"/>
-        <w:ind w:left="1440" w:hanging="360"/>
-        <w:jc w:val="both"/>
-        <w:rPr>
-          <w:rFonts w:ascii="Times New Roman" w:cs="Times New Roman" w:eastAsia="Times New Roman" w:hAnsi="Times New Roman"/>
-          <w:sz w:val="24"/>
-          <w:szCs w:val="24"/>
-        </w:rPr>
-      </w:pPr>
-      <w:r>
-        <w:rPr>
-          <w:rFonts w:ascii="Times New Roman" w:cs="Times New Roman" w:eastAsia="Times New Roman" w:hAnsi="Times New Roman"/>
-          <w:sz w:val="24"/>
-          <w:szCs w:val="24"/>
-          <w:rtl w:val="0"/>
-        </w:rPr>
-        <w:t xml:space="preserve">Functional requirements description</w:t>
-      </w:r>
-    </w:p>
-    <w:p>
-      <w:pPr>
-        <w:numPr>
-          <w:ilvl w:val="1"/>
-          <w:numId w:val="6"/>
+          <w:numId w:val="5"/>
         </w:numPr>
         <w:spacing w:line="240" w:lineRule="auto"/>
         <w:ind w:left="1440" w:hanging="360"/>
@@ -4258,7 +4589,7 @@
       <w:pPr>
         <w:numPr>
           <w:ilvl w:val="1"/>
-          <w:numId w:val="6"/>
+          <w:numId w:val="5"/>
         </w:numPr>
         <w:spacing w:line="240" w:lineRule="auto"/>
         <w:ind w:left="1440" w:hanging="360"/>
@@ -4277,13 +4608,71 @@
           <w:rtl w:val="0"/>
         </w:rPr>
         <w:t xml:space="preserve">Non-functional requirements description</w:t>
+      </w:r>
+    </w:p>
+    <w:p>
+      <w:pPr>
+        <w:numPr>
+          <w:ilvl w:val="2"/>
+          <w:numId w:val="5"/>
+        </w:numPr>
+        <w:spacing w:line="240" w:lineRule="auto"/>
+        <w:ind w:left="2160" w:hanging="360"/>
+        <w:jc w:val="both"/>
+        <w:rPr>
+          <w:rFonts w:ascii="Times New Roman" w:cs="Times New Roman" w:eastAsia="Times New Roman" w:hAnsi="Times New Roman"/>
+          <w:b w:val="1"/>
+          <w:sz w:val="24"/>
+          <w:szCs w:val="24"/>
+        </w:rPr>
+      </w:pPr>
+      <w:r>
+        <w:rPr>
+          <w:rFonts w:ascii="Times New Roman" w:cs="Times New Roman" w:eastAsia="Times New Roman" w:hAnsi="Times New Roman"/>
+          <w:b w:val="1"/>
+          <w:sz w:val="24"/>
+          <w:szCs w:val="24"/>
+          <w:rtl w:val="0"/>
+        </w:rPr>
+        <w:t xml:space="preserve">NF1 Engine</w:t>
+      </w:r>
+      <w:r>
+        <w:rPr>
+          <w:rtl w:val="0"/>
+        </w:rPr>
+      </w:r>
+    </w:p>
+    <w:p>
+      <w:pPr>
+        <w:numPr>
+          <w:ilvl w:val="3"/>
+          <w:numId w:val="5"/>
+        </w:numPr>
+        <w:spacing w:line="240" w:lineRule="auto"/>
+        <w:ind w:left="2880" w:hanging="360"/>
+        <w:jc w:val="both"/>
+        <w:rPr>
+          <w:rFonts w:ascii="Times New Roman" w:cs="Times New Roman" w:eastAsia="Times New Roman" w:hAnsi="Times New Roman"/>
+          <w:sz w:val="24"/>
+          <w:szCs w:val="24"/>
+          <w:u w:val="none"/>
+        </w:rPr>
+      </w:pPr>
+      <w:r>
+        <w:rPr>
+          <w:rFonts w:ascii="Times New Roman" w:cs="Times New Roman" w:eastAsia="Times New Roman" w:hAnsi="Times New Roman"/>
+          <w:sz w:val="24"/>
+          <w:szCs w:val="24"/>
+          <w:rtl w:val="0"/>
+        </w:rPr>
+        <w:t xml:space="preserve">The engine that the video game will run on is Unreal engine. Our team will utilize plugins and extensions available on the Unreal engine to enhance gameplay. </w:t>
       </w:r>
     </w:p>
     <w:p>
       <w:pPr>
         <w:numPr>
           <w:ilvl w:val="0"/>
-          <w:numId w:val="6"/>
+          <w:numId w:val="5"/>
         </w:numPr>
         <w:spacing w:line="240" w:lineRule="auto"/>
         <w:ind w:left="720" w:hanging="360"/>
@@ -4308,7 +4697,7 @@
       <w:pPr>
         <w:numPr>
           <w:ilvl w:val="0"/>
-          <w:numId w:val="6"/>
+          <w:numId w:val="5"/>
         </w:numPr>
         <w:spacing w:line="240" w:lineRule="auto"/>
         <w:ind w:left="720" w:hanging="360"/>
@@ -4333,7 +4722,7 @@
       <w:pPr>
         <w:numPr>
           <w:ilvl w:val="0"/>
-          <w:numId w:val="6"/>
+          <w:numId w:val="5"/>
         </w:numPr>
         <w:spacing w:line="240" w:lineRule="auto"/>
         <w:ind w:left="720" w:hanging="360"/>
@@ -4358,7 +4747,7 @@
       <w:pPr>
         <w:numPr>
           <w:ilvl w:val="1"/>
-          <w:numId w:val="6"/>
+          <w:numId w:val="5"/>
         </w:numPr>
         <w:spacing w:line="240" w:lineRule="auto"/>
         <w:ind w:left="1440" w:hanging="360"/>
@@ -4383,7 +4772,7 @@
       <w:pPr>
         <w:numPr>
           <w:ilvl w:val="1"/>
-          <w:numId w:val="6"/>
+          <w:numId w:val="5"/>
         </w:numPr>
         <w:spacing w:line="240" w:lineRule="auto"/>
         <w:ind w:left="1440" w:hanging="360"/>
@@ -4408,7 +4797,7 @@
       <w:pPr>
         <w:numPr>
           <w:ilvl w:val="1"/>
-          <w:numId w:val="6"/>
+          <w:numId w:val="5"/>
         </w:numPr>
         <w:spacing w:line="240" w:lineRule="auto"/>
         <w:ind w:left="1440" w:hanging="360"/>
@@ -4433,7 +4822,7 @@
       <w:pPr>
         <w:numPr>
           <w:ilvl w:val="0"/>
-          <w:numId w:val="6"/>
+          <w:numId w:val="5"/>
         </w:numPr>
         <w:spacing w:line="240" w:lineRule="auto"/>
         <w:ind w:left="720" w:hanging="360"/>
@@ -5040,11 +5429,11 @@
   <w:abstractNum w:abstractNumId="5">
     <w:lvl w:ilvl="0">
       <w:start w:val="1"/>
-      <w:numFmt w:val="bullet"/>
-      <w:lvlText w:val="-"/>
+      <w:numFmt w:val="decimal"/>
+      <w:lvlText w:val="%1."/>
       <w:lvlJc w:val="left"/>
       <w:pPr>
-        <w:ind w:left="1440" w:hanging="360"/>
+        <w:ind w:left="720" w:hanging="360"/>
       </w:pPr>
       <w:rPr>
         <w:u w:val="none"/>
@@ -5052,11 +5441,11 @@
     </w:lvl>
     <w:lvl w:ilvl="1">
       <w:start w:val="1"/>
-      <w:numFmt w:val="bullet"/>
-      <w:lvlText w:val="-"/>
+      <w:numFmt w:val="lowerLetter"/>
+      <w:lvlText w:val="%2."/>
       <w:lvlJc w:val="left"/>
       <w:pPr>
-        <w:ind w:left="2160" w:hanging="360"/>
+        <w:ind w:left="1440" w:hanging="360"/>
       </w:pPr>
       <w:rPr>
         <w:u w:val="none"/>
@@ -5064,11 +5453,11 @@
     </w:lvl>
     <w:lvl w:ilvl="2">
       <w:start w:val="1"/>
-      <w:numFmt w:val="bullet"/>
-      <w:lvlText w:val="-"/>
-      <w:lvlJc w:val="left"/>
-      <w:pPr>
-        <w:ind w:left="2880" w:hanging="360"/>
+      <w:numFmt w:val="lowerRoman"/>
+      <w:lvlText w:val="%3."/>
+      <w:lvlJc w:val="right"/>
+      <w:pPr>
+        <w:ind w:left="2160" w:hanging="360"/>
       </w:pPr>
       <w:rPr>
         <w:u w:val="none"/>
@@ -5076,11 +5465,11 @@
     </w:lvl>
     <w:lvl w:ilvl="3">
       <w:start w:val="1"/>
-      <w:numFmt w:val="bullet"/>
-      <w:lvlText w:val="-"/>
+      <w:numFmt w:val="decimal"/>
+      <w:lvlText w:val="%4."/>
       <w:lvlJc w:val="left"/>
       <w:pPr>
-        <w:ind w:left="3600" w:hanging="360"/>
+        <w:ind w:left="2880" w:hanging="360"/>
       </w:pPr>
       <w:rPr>
         <w:u w:val="none"/>
@@ -5088,11 +5477,11 @@
     </w:lvl>
     <w:lvl w:ilvl="4">
       <w:start w:val="1"/>
-      <w:numFmt w:val="bullet"/>
-      <w:lvlText w:val="-"/>
+      <w:numFmt w:val="lowerLetter"/>
+      <w:lvlText w:val="%5."/>
       <w:lvlJc w:val="left"/>
       <w:pPr>
-        <w:ind w:left="4320" w:hanging="360"/>
+        <w:ind w:left="3600" w:hanging="360"/>
       </w:pPr>
       <w:rPr>
         <w:u w:val="none"/>
@@ -5100,11 +5489,11 @@
     </w:lvl>
     <w:lvl w:ilvl="5">
       <w:start w:val="1"/>
-      <w:numFmt w:val="bullet"/>
-      <w:lvlText w:val="-"/>
-      <w:lvlJc w:val="left"/>
-      <w:pPr>
-        <w:ind w:left="5040" w:hanging="360"/>
+      <w:numFmt w:val="lowerRoman"/>
+      <w:lvlText w:val="%6."/>
+      <w:lvlJc w:val="right"/>
+      <w:pPr>
+        <w:ind w:left="4320" w:hanging="360"/>
       </w:pPr>
       <w:rPr>
         <w:u w:val="none"/>
@@ -5112,11 +5501,11 @@
     </w:lvl>
     <w:lvl w:ilvl="6">
       <w:start w:val="1"/>
-      <w:numFmt w:val="bullet"/>
-      <w:lvlText w:val="-"/>
+      <w:numFmt w:val="decimal"/>
+      <w:lvlText w:val="%7."/>
       <w:lvlJc w:val="left"/>
       <w:pPr>
-        <w:ind w:left="5760" w:hanging="360"/>
+        <w:ind w:left="5040" w:hanging="360"/>
       </w:pPr>
       <w:rPr>
         <w:u w:val="none"/>
@@ -5124,11 +5513,11 @@
     </w:lvl>
     <w:lvl w:ilvl="7">
       <w:start w:val="1"/>
-      <w:numFmt w:val="bullet"/>
-      <w:lvlText w:val="-"/>
+      <w:numFmt w:val="lowerLetter"/>
+      <w:lvlText w:val="%8."/>
       <w:lvlJc w:val="left"/>
       <w:pPr>
-        <w:ind w:left="6480" w:hanging="360"/>
+        <w:ind w:left="5760" w:hanging="360"/>
       </w:pPr>
       <w:rPr>
         <w:u w:val="none"/>
@@ -5136,11 +5525,11 @@
     </w:lvl>
     <w:lvl w:ilvl="8">
       <w:start w:val="1"/>
-      <w:numFmt w:val="bullet"/>
-      <w:lvlText w:val="-"/>
-      <w:lvlJc w:val="left"/>
-      <w:pPr>
-        <w:ind w:left="7200" w:hanging="360"/>
+      <w:numFmt w:val="lowerRoman"/>
+      <w:lvlText w:val="%9."/>
+      <w:lvlJc w:val="right"/>
+      <w:pPr>
+        <w:ind w:left="6480" w:hanging="360"/>
       </w:pPr>
       <w:rPr>
         <w:u w:val="none"/>
@@ -5151,10 +5540,10 @@
     <w:lvl w:ilvl="0">
       <w:start w:val="1"/>
       <w:numFmt w:val="decimal"/>
-      <w:lvlText w:val="%1."/>
+      <w:lvlText w:val="%1)"/>
       <w:lvlJc w:val="left"/>
       <w:pPr>
-        <w:ind w:left="720" w:hanging="360"/>
+        <w:ind w:left="2160" w:hanging="360"/>
       </w:pPr>
       <w:rPr>
         <w:u w:val="none"/>
@@ -5163,10 +5552,10 @@
     <w:lvl w:ilvl="1">
       <w:start w:val="1"/>
       <w:numFmt w:val="lowerLetter"/>
-      <w:lvlText w:val="%2."/>
+      <w:lvlText w:val="%2)"/>
       <w:lvlJc w:val="left"/>
       <w:pPr>
-        <w:ind w:left="1440" w:hanging="360"/>
+        <w:ind w:left="2880" w:hanging="360"/>
       </w:pPr>
       <w:rPr>
         <w:u w:val="none"/>
@@ -5175,10 +5564,10 @@
     <w:lvl w:ilvl="2">
       <w:start w:val="1"/>
       <w:numFmt w:val="lowerRoman"/>
-      <w:lvlText w:val="%3."/>
+      <w:lvlText w:val="%3)"/>
       <w:lvlJc w:val="right"/>
       <w:pPr>
-        <w:ind w:left="2160" w:hanging="360"/>
+        <w:ind w:left="3600" w:hanging="360"/>
       </w:pPr>
       <w:rPr>
         <w:u w:val="none"/>
@@ -5187,10 +5576,10 @@
     <w:lvl w:ilvl="3">
       <w:start w:val="1"/>
       <w:numFmt w:val="decimal"/>
-      <w:lvlText w:val="%4."/>
+      <w:lvlText w:val="(%4)"/>
       <w:lvlJc w:val="left"/>
       <w:pPr>
-        <w:ind w:left="2880" w:hanging="360"/>
+        <w:ind w:left="4320" w:hanging="360"/>
       </w:pPr>
       <w:rPr>
         <w:u w:val="none"/>
@@ -5199,10 +5588,10 @@
     <w:lvl w:ilvl="4">
       <w:start w:val="1"/>
       <w:numFmt w:val="lowerLetter"/>
-      <w:lvlText w:val="%5."/>
+      <w:lvlText w:val="(%5)"/>
       <w:lvlJc w:val="left"/>
       <w:pPr>
-        <w:ind w:left="3600" w:hanging="360"/>
+        <w:ind w:left="5040" w:hanging="360"/>
       </w:pPr>
       <w:rPr>
         <w:u w:val="none"/>
@@ -5211,10 +5600,10 @@
     <w:lvl w:ilvl="5">
       <w:start w:val="1"/>
       <w:numFmt w:val="lowerRoman"/>
-      <w:lvlText w:val="%6."/>
+      <w:lvlText w:val="(%6)"/>
       <w:lvlJc w:val="right"/>
       <w:pPr>
-        <w:ind w:left="4320" w:hanging="360"/>
+        <w:ind w:left="5760" w:hanging="360"/>
       </w:pPr>
       <w:rPr>
         <w:u w:val="none"/>
@@ -5226,7 +5615,7 @@
       <w:lvlText w:val="%7."/>
       <w:lvlJc w:val="left"/>
       <w:pPr>
-        <w:ind w:left="5040" w:hanging="360"/>
+        <w:ind w:left="6480" w:hanging="360"/>
       </w:pPr>
       <w:rPr>
         <w:u w:val="none"/>
@@ -5238,7 +5627,7 @@
       <w:lvlText w:val="%8."/>
       <w:lvlJc w:val="left"/>
       <w:pPr>
-        <w:ind w:left="5760" w:hanging="360"/>
+        <w:ind w:left="7200" w:hanging="360"/>
       </w:pPr>
       <w:rPr>
         <w:u w:val="none"/>
@@ -5250,7 +5639,7 @@
       <w:lvlText w:val="%9."/>
       <w:lvlJc w:val="right"/>
       <w:pPr>
-        <w:ind w:left="6480" w:hanging="360"/>
+        <w:ind w:left="7920" w:hanging="360"/>
       </w:pPr>
       <w:rPr>
         <w:u w:val="none"/>
@@ -5258,116 +5647,6 @@
     </w:lvl>
   </w:abstractNum>
   <w:abstractNum w:abstractNumId="7">
-    <w:lvl w:ilvl="0">
-      <w:start w:val="1"/>
-      <w:numFmt w:val="decimal"/>
-      <w:lvlText w:val="%1)"/>
-      <w:lvlJc w:val="left"/>
-      <w:pPr>
-        <w:ind w:left="2160" w:hanging="360"/>
-      </w:pPr>
-      <w:rPr>
-        <w:u w:val="none"/>
-      </w:rPr>
-    </w:lvl>
-    <w:lvl w:ilvl="1">
-      <w:start w:val="1"/>
-      <w:numFmt w:val="lowerLetter"/>
-      <w:lvlText w:val="%2)"/>
-      <w:lvlJc w:val="left"/>
-      <w:pPr>
-        <w:ind w:left="2880" w:hanging="360"/>
-      </w:pPr>
-      <w:rPr>
-        <w:u w:val="none"/>
-      </w:rPr>
-    </w:lvl>
-    <w:lvl w:ilvl="2">
-      <w:start w:val="1"/>
-      <w:numFmt w:val="lowerRoman"/>
-      <w:lvlText w:val="%3)"/>
-      <w:lvlJc w:val="right"/>
-      <w:pPr>
-        <w:ind w:left="3600" w:hanging="360"/>
-      </w:pPr>
-      <w:rPr>
-        <w:u w:val="none"/>
-      </w:rPr>
-    </w:lvl>
-    <w:lvl w:ilvl="3">
-      <w:start w:val="1"/>
-      <w:numFmt w:val="decimal"/>
-      <w:lvlText w:val="(%4)"/>
-      <w:lvlJc w:val="left"/>
-      <w:pPr>
-        <w:ind w:left="4320" w:hanging="360"/>
-      </w:pPr>
-      <w:rPr>
-        <w:u w:val="none"/>
-      </w:rPr>
-    </w:lvl>
-    <w:lvl w:ilvl="4">
-      <w:start w:val="1"/>
-      <w:numFmt w:val="lowerLetter"/>
-      <w:lvlText w:val="(%5)"/>
-      <w:lvlJc w:val="left"/>
-      <w:pPr>
-        <w:ind w:left="5040" w:hanging="360"/>
-      </w:pPr>
-      <w:rPr>
-        <w:u w:val="none"/>
-      </w:rPr>
-    </w:lvl>
-    <w:lvl w:ilvl="5">
-      <w:start w:val="1"/>
-      <w:numFmt w:val="lowerRoman"/>
-      <w:lvlText w:val="(%6)"/>
-      <w:lvlJc w:val="right"/>
-      <w:pPr>
-        <w:ind w:left="5760" w:hanging="360"/>
-      </w:pPr>
-      <w:rPr>
-        <w:u w:val="none"/>
-      </w:rPr>
-    </w:lvl>
-    <w:lvl w:ilvl="6">
-      <w:start w:val="1"/>
-      <w:numFmt w:val="decimal"/>
-      <w:lvlText w:val="%7."/>
-      <w:lvlJc w:val="left"/>
-      <w:pPr>
-        <w:ind w:left="6480" w:hanging="360"/>
-      </w:pPr>
-      <w:rPr>
-        <w:u w:val="none"/>
-      </w:rPr>
-    </w:lvl>
-    <w:lvl w:ilvl="7">
-      <w:start w:val="1"/>
-      <w:numFmt w:val="lowerLetter"/>
-      <w:lvlText w:val="%8."/>
-      <w:lvlJc w:val="left"/>
-      <w:pPr>
-        <w:ind w:left="7200" w:hanging="360"/>
-      </w:pPr>
-      <w:rPr>
-        <w:u w:val="none"/>
-      </w:rPr>
-    </w:lvl>
-    <w:lvl w:ilvl="8">
-      <w:start w:val="1"/>
-      <w:numFmt w:val="lowerRoman"/>
-      <w:lvlText w:val="%9."/>
-      <w:lvlJc w:val="right"/>
-      <w:pPr>
-        <w:ind w:left="7920" w:hanging="360"/>
-      </w:pPr>
-      <w:rPr>
-        <w:u w:val="none"/>
-      </w:rPr>
-    </w:lvl>
-  </w:abstractNum>
-  <w:abstractNum w:abstractNumId="8">
     <w:lvl w:ilvl="0">
       <w:start w:val="1"/>
       <w:numFmt w:val="bullet"/>
@@ -5497,9 +5776,6 @@
   </w:num>
   <w:num w:numId="7">
     <w:abstractNumId w:val="7"/>
-  </w:num>
-  <w:num w:numId="8">
-    <w:abstractNumId w:val="8"/>
   </w:num>
 </w:numbering>
 </file>

</xml_diff>

<commit_message>
Updated UML diagram + number of commit chart
</commit_message>
<xml_diff>
--- a/Design_Document/Design_Document.docx
+++ b/Design_Document/Design_Document.docx
@@ -6,7 +6,7 @@
       <w:pPr>
         <w:numPr>
           <w:ilvl w:val="0"/>
-          <w:numId w:val="5"/>
+          <w:numId w:val="4"/>
         </w:numPr>
         <w:spacing w:line="240" w:lineRule="auto"/>
         <w:ind w:left="720" w:hanging="360"/>
@@ -31,7 +31,7 @@
       <w:pPr>
         <w:numPr>
           <w:ilvl w:val="1"/>
-          <w:numId w:val="5"/>
+          <w:numId w:val="4"/>
         </w:numPr>
         <w:spacing w:line="240" w:lineRule="auto"/>
         <w:ind w:left="1440" w:hanging="360"/>
@@ -94,7 +94,7 @@
       <w:pPr>
         <w:numPr>
           <w:ilvl w:val="1"/>
-          <w:numId w:val="5"/>
+          <w:numId w:val="4"/>
         </w:numPr>
         <w:spacing w:line="240" w:lineRule="auto"/>
         <w:ind w:left="1440" w:hanging="360"/>
@@ -174,7 +174,7 @@
       <w:pPr>
         <w:numPr>
           <w:ilvl w:val="0"/>
-          <w:numId w:val="5"/>
+          <w:numId w:val="4"/>
         </w:numPr>
         <w:spacing w:line="240" w:lineRule="auto"/>
         <w:ind w:left="720" w:hanging="360"/>
@@ -199,7 +199,7 @@
       <w:pPr>
         <w:numPr>
           <w:ilvl w:val="1"/>
-          <w:numId w:val="5"/>
+          <w:numId w:val="4"/>
         </w:numPr>
         <w:spacing w:line="240" w:lineRule="auto"/>
         <w:ind w:left="1440" w:hanging="360"/>
@@ -572,12 +572,12 @@
                 <wp:inline distB="114300" distT="114300" distL="114300" distR="114300">
                   <wp:extent cx="1295749" cy="1311846"/>
                   <wp:effectExtent b="0" l="0" r="0" t="0"/>
-                  <wp:docPr id="1" name="image3.png"/>
+                  <wp:docPr id="5" name="image4.png"/>
                   <a:graphic>
                     <a:graphicData uri="http://schemas.openxmlformats.org/drawingml/2006/picture">
                       <pic:pic>
                         <pic:nvPicPr>
-                          <pic:cNvPr id="0" name="image3.png"/>
+                          <pic:cNvPr id="0" name="image4.png"/>
                           <pic:cNvPicPr preferRelativeResize="0"/>
                         </pic:nvPicPr>
                         <pic:blipFill>
@@ -1048,12 +1048,12 @@
                 <wp:inline distB="114300" distT="114300" distL="114300" distR="114300">
                   <wp:extent cx="1281113" cy="1308762"/>
                   <wp:effectExtent b="0" l="0" r="0" t="0"/>
-                  <wp:docPr id="3" name="image1.png"/>
+                  <wp:docPr id="7" name="image6.png"/>
                   <a:graphic>
                     <a:graphicData uri="http://schemas.openxmlformats.org/drawingml/2006/picture">
                       <pic:pic>
                         <pic:nvPicPr>
-                          <pic:cNvPr id="0" name="image1.png"/>
+                          <pic:cNvPr id="0" name="image6.png"/>
                           <pic:cNvPicPr preferRelativeResize="0"/>
                         </pic:nvPicPr>
                         <pic:blipFill>
@@ -1539,12 +1539,12 @@
                 <wp:inline distB="114300" distT="114300" distL="114300" distR="114300">
                   <wp:extent cx="1506066" cy="1506066"/>
                   <wp:effectExtent b="0" l="0" r="0" t="0"/>
-                  <wp:docPr id="2" name="image2.png"/>
+                  <wp:docPr id="6" name="image7.png"/>
                   <a:graphic>
                     <a:graphicData uri="http://schemas.openxmlformats.org/drawingml/2006/picture">
                       <pic:pic>
                         <pic:nvPicPr>
-                          <pic:cNvPr id="0" name="image2.png"/>
+                          <pic:cNvPr id="0" name="image7.png"/>
                           <pic:cNvPicPr preferRelativeResize="0"/>
                         </pic:nvPicPr>
                         <pic:blipFill>
@@ -1658,7 +1658,7 @@
       <w:pPr>
         <w:numPr>
           <w:ilvl w:val="1"/>
-          <w:numId w:val="5"/>
+          <w:numId w:val="4"/>
         </w:numPr>
         <w:spacing w:line="240" w:lineRule="auto"/>
         <w:ind w:left="1440" w:hanging="360"/>
@@ -1811,7 +1811,7 @@
       <w:pPr>
         <w:numPr>
           <w:ilvl w:val="0"/>
-          <w:numId w:val="4"/>
+          <w:numId w:val="3"/>
         </w:numPr>
         <w:spacing w:line="240" w:lineRule="auto"/>
         <w:ind w:left="2160" w:hanging="360"/>
@@ -1946,7 +1946,7 @@
       <w:pPr>
         <w:numPr>
           <w:ilvl w:val="0"/>
-          <w:numId w:val="5"/>
+          <w:numId w:val="4"/>
         </w:numPr>
         <w:spacing w:line="240" w:lineRule="auto"/>
         <w:ind w:left="720" w:hanging="360"/>
@@ -1971,7 +1971,7 @@
       <w:pPr>
         <w:numPr>
           <w:ilvl w:val="1"/>
-          <w:numId w:val="5"/>
+          <w:numId w:val="4"/>
         </w:numPr>
         <w:spacing w:line="240" w:lineRule="auto"/>
         <w:ind w:left="1440" w:hanging="360"/>
@@ -1997,7 +1997,7 @@
       <w:pPr>
         <w:numPr>
           <w:ilvl w:val="0"/>
-          <w:numId w:val="3"/>
+          <w:numId w:val="9"/>
         </w:numPr>
         <w:spacing w:line="240" w:lineRule="auto"/>
         <w:ind w:left="2160" w:hanging="360"/>
@@ -2007,6 +2007,27 @@
           <w:sz w:val="24"/>
           <w:szCs w:val="24"/>
           <w:u w:val="none"/>
+        </w:rPr>
+      </w:pPr>
+      <w:r>
+        <w:rPr>
+          <w:rFonts w:ascii="Times New Roman" w:cs="Times New Roman" w:eastAsia="Times New Roman" w:hAnsi="Times New Roman"/>
+          <w:sz w:val="24"/>
+          <w:szCs w:val="24"/>
+          <w:rtl w:val="0"/>
+        </w:rPr>
+        <w:t xml:space="preserve">The product that we will develop will be a rogue-like action game created with Unreal Engine. It will include a custom shaders system created by our team that will create lighting and special particle effects.</w:t>
+      </w:r>
+    </w:p>
+    <w:p>
+      <w:pPr>
+        <w:spacing w:line="240" w:lineRule="auto"/>
+        <w:ind w:left="2160" w:firstLine="0"/>
+        <w:jc w:val="both"/>
+        <w:rPr>
+          <w:rFonts w:ascii="Times New Roman" w:cs="Times New Roman" w:eastAsia="Times New Roman" w:hAnsi="Times New Roman"/>
+          <w:sz w:val="24"/>
+          <w:szCs w:val="24"/>
         </w:rPr>
       </w:pPr>
       <w:r>
@@ -2019,7 +2040,7 @@
       <w:pPr>
         <w:numPr>
           <w:ilvl w:val="1"/>
-          <w:numId w:val="5"/>
+          <w:numId w:val="4"/>
         </w:numPr>
         <w:spacing w:line="240" w:lineRule="auto"/>
         <w:ind w:left="1440" w:hanging="360"/>
@@ -3724,7 +3745,7 @@
       <w:pPr>
         <w:numPr>
           <w:ilvl w:val="1"/>
-          <w:numId w:val="5"/>
+          <w:numId w:val="4"/>
         </w:numPr>
         <w:spacing w:line="240" w:lineRule="auto"/>
         <w:ind w:left="1440" w:hanging="360"/>
@@ -3749,7 +3770,7 @@
       <w:pPr>
         <w:numPr>
           <w:ilvl w:val="2"/>
-          <w:numId w:val="5"/>
+          <w:numId w:val="4"/>
         </w:numPr>
         <w:spacing w:line="240" w:lineRule="auto"/>
         <w:ind w:left="2160" w:hanging="360"/>
@@ -3776,7 +3797,7 @@
       <w:pPr>
         <w:numPr>
           <w:ilvl w:val="3"/>
-          <w:numId w:val="5"/>
+          <w:numId w:val="4"/>
         </w:numPr>
         <w:spacing w:line="240" w:lineRule="auto"/>
         <w:ind w:left="2880" w:hanging="360"/>
@@ -3802,7 +3823,7 @@
       <w:pPr>
         <w:numPr>
           <w:ilvl w:val="2"/>
-          <w:numId w:val="5"/>
+          <w:numId w:val="4"/>
         </w:numPr>
         <w:spacing w:line="240" w:lineRule="auto"/>
         <w:ind w:left="2160" w:hanging="360"/>
@@ -3829,7 +3850,7 @@
       <w:pPr>
         <w:numPr>
           <w:ilvl w:val="3"/>
-          <w:numId w:val="5"/>
+          <w:numId w:val="4"/>
         </w:numPr>
         <w:spacing w:line="240" w:lineRule="auto"/>
         <w:ind w:left="2880" w:hanging="360"/>
@@ -3854,7 +3875,7 @@
       <w:pPr>
         <w:numPr>
           <w:ilvl w:val="2"/>
-          <w:numId w:val="5"/>
+          <w:numId w:val="4"/>
         </w:numPr>
         <w:spacing w:line="240" w:lineRule="auto"/>
         <w:ind w:left="2160" w:hanging="360"/>
@@ -3881,7 +3902,7 @@
       <w:pPr>
         <w:numPr>
           <w:ilvl w:val="3"/>
-          <w:numId w:val="5"/>
+          <w:numId w:val="4"/>
         </w:numPr>
         <w:spacing w:line="240" w:lineRule="auto"/>
         <w:ind w:left="2880" w:hanging="360"/>
@@ -3906,7 +3927,7 @@
       <w:pPr>
         <w:numPr>
           <w:ilvl w:val="2"/>
-          <w:numId w:val="5"/>
+          <w:numId w:val="4"/>
         </w:numPr>
         <w:spacing w:line="240" w:lineRule="auto"/>
         <w:ind w:left="2160" w:hanging="360"/>
@@ -3933,7 +3954,7 @@
       <w:pPr>
         <w:numPr>
           <w:ilvl w:val="3"/>
-          <w:numId w:val="5"/>
+          <w:numId w:val="4"/>
         </w:numPr>
         <w:spacing w:line="240" w:lineRule="auto"/>
         <w:ind w:left="2880" w:hanging="360"/>
@@ -3958,7 +3979,7 @@
       <w:pPr>
         <w:numPr>
           <w:ilvl w:val="2"/>
-          <w:numId w:val="5"/>
+          <w:numId w:val="4"/>
         </w:numPr>
         <w:spacing w:line="240" w:lineRule="auto"/>
         <w:ind w:left="2160" w:hanging="360"/>
@@ -3985,7 +4006,7 @@
       <w:pPr>
         <w:numPr>
           <w:ilvl w:val="3"/>
-          <w:numId w:val="5"/>
+          <w:numId w:val="4"/>
         </w:numPr>
         <w:spacing w:line="240" w:lineRule="auto"/>
         <w:ind w:left="2880" w:hanging="360"/>
@@ -4010,7 +4031,7 @@
       <w:pPr>
         <w:numPr>
           <w:ilvl w:val="2"/>
-          <w:numId w:val="5"/>
+          <w:numId w:val="4"/>
         </w:numPr>
         <w:spacing w:line="240" w:lineRule="auto"/>
         <w:ind w:left="2160" w:hanging="360"/>
@@ -4042,7 +4063,7 @@
       <w:pPr>
         <w:numPr>
           <w:ilvl w:val="3"/>
-          <w:numId w:val="5"/>
+          <w:numId w:val="4"/>
         </w:numPr>
         <w:spacing w:line="240" w:lineRule="auto"/>
         <w:ind w:left="2880" w:hanging="360"/>
@@ -4068,7 +4089,7 @@
       <w:pPr>
         <w:numPr>
           <w:ilvl w:val="1"/>
-          <w:numId w:val="5"/>
+          <w:numId w:val="4"/>
         </w:numPr>
         <w:spacing w:line="240" w:lineRule="auto"/>
         <w:ind w:left="1440" w:hanging="360"/>
@@ -4562,7 +4583,7 @@
                 <w:szCs w:val="24"/>
                 <w:rtl w:val="0"/>
               </w:rPr>
-              <w:t xml:space="preserve">The C++ programming language will be used for the application</w:t>
+              <w:t xml:space="preserve">The C++ and Blueprints programming languages will be used for the application</w:t>
             </w:r>
           </w:p>
         </w:tc>
@@ -4589,7 +4610,7 @@
       <w:pPr>
         <w:numPr>
           <w:ilvl w:val="1"/>
-          <w:numId w:val="5"/>
+          <w:numId w:val="4"/>
         </w:numPr>
         <w:spacing w:line="240" w:lineRule="auto"/>
         <w:ind w:left="1440" w:hanging="360"/>
@@ -4614,7 +4635,7 @@
       <w:pPr>
         <w:numPr>
           <w:ilvl w:val="2"/>
-          <w:numId w:val="5"/>
+          <w:numId w:val="4"/>
         </w:numPr>
         <w:spacing w:line="240" w:lineRule="auto"/>
         <w:ind w:left="2160" w:hanging="360"/>
@@ -4635,18 +4656,13 @@
           <w:rtl w:val="0"/>
         </w:rPr>
         <w:t xml:space="preserve">NF1 Engine</w:t>
-      </w:r>
-      <w:r>
-        <w:rPr>
-          <w:rtl w:val="0"/>
-        </w:rPr>
       </w:r>
     </w:p>
     <w:p>
       <w:pPr>
         <w:numPr>
           <w:ilvl w:val="3"/>
-          <w:numId w:val="5"/>
+          <w:numId w:val="4"/>
         </w:numPr>
         <w:spacing w:line="240" w:lineRule="auto"/>
         <w:ind w:left="2880" w:hanging="360"/>
@@ -4655,24 +4671,77 @@
           <w:rFonts w:ascii="Times New Roman" w:cs="Times New Roman" w:eastAsia="Times New Roman" w:hAnsi="Times New Roman"/>
           <w:sz w:val="24"/>
           <w:szCs w:val="24"/>
+        </w:rPr>
+      </w:pPr>
+      <w:r>
+        <w:rPr>
+          <w:rFonts w:ascii="Times New Roman" w:cs="Times New Roman" w:eastAsia="Times New Roman" w:hAnsi="Times New Roman"/>
+          <w:sz w:val="24"/>
+          <w:szCs w:val="24"/>
+          <w:rtl w:val="0"/>
+        </w:rPr>
+        <w:t xml:space="preserve">The engine that the video game will run on is Unreal engine. Our team will utilize plugins and extensions available on the Unreal engine to enhance gameplay. </w:t>
+      </w:r>
+    </w:p>
+    <w:p>
+      <w:pPr>
+        <w:numPr>
+          <w:ilvl w:val="2"/>
+          <w:numId w:val="4"/>
+        </w:numPr>
+        <w:spacing w:line="240" w:lineRule="auto"/>
+        <w:ind w:left="2160" w:hanging="360"/>
+        <w:jc w:val="both"/>
+        <w:rPr>
+          <w:rFonts w:ascii="Times New Roman" w:cs="Times New Roman" w:eastAsia="Times New Roman" w:hAnsi="Times New Roman"/>
+          <w:b w:val="1"/>
+          <w:sz w:val="24"/>
+          <w:szCs w:val="24"/>
           <w:u w:val="none"/>
         </w:rPr>
       </w:pPr>
       <w:r>
         <w:rPr>
           <w:rFonts w:ascii="Times New Roman" w:cs="Times New Roman" w:eastAsia="Times New Roman" w:hAnsi="Times New Roman"/>
-          <w:sz w:val="24"/>
-          <w:szCs w:val="24"/>
-          <w:rtl w:val="0"/>
-        </w:rPr>
-        <w:t xml:space="preserve">The engine that the video game will run on is Unreal engine. Our team will utilize plugins and extensions available on the Unreal engine to enhance gameplay. </w:t>
+          <w:b w:val="1"/>
+          <w:sz w:val="24"/>
+          <w:szCs w:val="24"/>
+          <w:rtl w:val="0"/>
+        </w:rPr>
+        <w:t xml:space="preserve">NF2 Programming Language</w:t>
+      </w:r>
+    </w:p>
+    <w:p>
+      <w:pPr>
+        <w:numPr>
+          <w:ilvl w:val="3"/>
+          <w:numId w:val="4"/>
+        </w:numPr>
+        <w:spacing w:line="240" w:lineRule="auto"/>
+        <w:ind w:left="2880" w:hanging="360"/>
+        <w:jc w:val="both"/>
+        <w:rPr>
+          <w:rFonts w:ascii="Times New Roman" w:cs="Times New Roman" w:eastAsia="Times New Roman" w:hAnsi="Times New Roman"/>
+          <w:sz w:val="24"/>
+          <w:szCs w:val="24"/>
+          <w:u w:val="none"/>
+        </w:rPr>
+      </w:pPr>
+      <w:r>
+        <w:rPr>
+          <w:rFonts w:ascii="Times New Roman" w:cs="Times New Roman" w:eastAsia="Times New Roman" w:hAnsi="Times New Roman"/>
+          <w:sz w:val="24"/>
+          <w:szCs w:val="24"/>
+          <w:rtl w:val="0"/>
+        </w:rPr>
+        <w:t xml:space="preserve">Our scripts will be made using C++ as we have the most experience with it compared to other languages, we will also use Blueprints to make implementing those scripts easier</w:t>
       </w:r>
     </w:p>
     <w:p>
       <w:pPr>
         <w:numPr>
           <w:ilvl w:val="0"/>
-          <w:numId w:val="5"/>
+          <w:numId w:val="4"/>
         </w:numPr>
         <w:spacing w:line="240" w:lineRule="auto"/>
         <w:ind w:left="720" w:hanging="360"/>
@@ -4691,38 +4760,255 @@
           <w:rtl w:val="0"/>
         </w:rPr>
         <w:t xml:space="preserve">Design Document</w:t>
+      </w:r>
+    </w:p>
+    <w:p>
+      <w:pPr>
+        <w:spacing w:line="240" w:lineRule="auto"/>
+        <w:ind w:left="720" w:firstLine="0"/>
+        <w:jc w:val="both"/>
+        <w:rPr>
+          <w:rFonts w:ascii="Times New Roman" w:cs="Times New Roman" w:eastAsia="Times New Roman" w:hAnsi="Times New Roman"/>
+          <w:sz w:val="24"/>
+          <w:szCs w:val="24"/>
+        </w:rPr>
+      </w:pPr>
+      <w:r>
+        <w:rPr>
+          <w:rtl w:val="0"/>
+        </w:rPr>
+      </w:r>
+    </w:p>
+    <w:p>
+      <w:pPr>
+        <w:numPr>
+          <w:ilvl w:val="1"/>
+          <w:numId w:val="4"/>
+        </w:numPr>
+        <w:spacing w:line="240" w:lineRule="auto"/>
+        <w:ind w:left="1440" w:hanging="360"/>
+        <w:jc w:val="both"/>
+        <w:rPr>
+          <w:rFonts w:ascii="Times New Roman" w:cs="Times New Roman" w:eastAsia="Times New Roman" w:hAnsi="Times New Roman"/>
+          <w:sz w:val="24"/>
+          <w:szCs w:val="24"/>
+        </w:rPr>
+      </w:pPr>
+      <w:r>
+        <w:rPr>
+          <w:rFonts w:ascii="Times New Roman" w:cs="Times New Roman" w:eastAsia="Times New Roman" w:hAnsi="Times New Roman"/>
+          <w:sz w:val="24"/>
+          <w:szCs w:val="24"/>
+          <w:rtl w:val="0"/>
+        </w:rPr>
+        <w:t xml:space="preserve">UML diagram</w:t>
+      </w:r>
+    </w:p>
+    <w:p>
+      <w:pPr>
+        <w:spacing w:line="240" w:lineRule="auto"/>
+        <w:ind w:left="1440" w:firstLine="720"/>
+        <w:jc w:val="both"/>
+        <w:rPr>
+          <w:rFonts w:ascii="Times New Roman" w:cs="Times New Roman" w:eastAsia="Times New Roman" w:hAnsi="Times New Roman"/>
+          <w:sz w:val="24"/>
+          <w:szCs w:val="24"/>
+        </w:rPr>
+      </w:pPr>
+      <w:r>
+        <w:rPr>
+          <w:rFonts w:ascii="Times New Roman" w:cs="Times New Roman" w:eastAsia="Times New Roman" w:hAnsi="Times New Roman"/>
+          <w:sz w:val="24"/>
+          <w:szCs w:val="24"/>
+        </w:rPr>
+        <w:drawing>
+          <wp:inline distB="114300" distT="114300" distL="114300" distR="114300">
+            <wp:extent cx="5014913" cy="3447752"/>
+            <wp:effectExtent b="0" l="0" r="0" t="0"/>
+            <wp:docPr id="1" name="image2.png"/>
+            <a:graphic>
+              <a:graphicData uri="http://schemas.openxmlformats.org/drawingml/2006/picture">
+                <pic:pic>
+                  <pic:nvPicPr>
+                    <pic:cNvPr id="0" name="image2.png"/>
+                    <pic:cNvPicPr preferRelativeResize="0"/>
+                  </pic:nvPicPr>
+                  <pic:blipFill>
+                    <a:blip r:embed="rId15"/>
+                    <a:srcRect b="0" l="0" r="0" t="0"/>
+                    <a:stretch>
+                      <a:fillRect/>
+                    </a:stretch>
+                  </pic:blipFill>
+                  <pic:spPr>
+                    <a:xfrm>
+                      <a:off x="0" y="0"/>
+                      <a:ext cx="5014913" cy="3447752"/>
+                    </a:xfrm>
+                    <a:prstGeom prst="rect"/>
+                    <a:ln/>
+                  </pic:spPr>
+                </pic:pic>
+              </a:graphicData>
+            </a:graphic>
+          </wp:inline>
+        </w:drawing>
+      </w:r>
+      <w:r>
+        <w:rPr>
+          <w:rtl w:val="0"/>
+        </w:rPr>
+      </w:r>
+    </w:p>
+    <w:p>
+      <w:pPr>
+        <w:spacing w:line="240" w:lineRule="auto"/>
+        <w:ind w:left="1440" w:firstLine="720"/>
+        <w:jc w:val="both"/>
+        <w:rPr>
+          <w:rFonts w:ascii="Times New Roman" w:cs="Times New Roman" w:eastAsia="Times New Roman" w:hAnsi="Times New Roman"/>
+          <w:sz w:val="24"/>
+          <w:szCs w:val="24"/>
+        </w:rPr>
+      </w:pPr>
+      <w:r>
+        <w:rPr>
+          <w:rtl w:val="0"/>
+        </w:rPr>
+      </w:r>
+    </w:p>
+    <w:p>
+      <w:pPr>
+        <w:numPr>
+          <w:ilvl w:val="1"/>
+          <w:numId w:val="4"/>
+        </w:numPr>
+        <w:spacing w:line="240" w:lineRule="auto"/>
+        <w:ind w:left="1440" w:hanging="360"/>
+        <w:jc w:val="both"/>
+        <w:rPr>
+          <w:rFonts w:ascii="Times New Roman" w:cs="Times New Roman" w:eastAsia="Times New Roman" w:hAnsi="Times New Roman"/>
+          <w:sz w:val="24"/>
+          <w:szCs w:val="24"/>
+        </w:rPr>
+      </w:pPr>
+      <w:r>
+        <w:rPr>
+          <w:rFonts w:ascii="Times New Roman" w:cs="Times New Roman" w:eastAsia="Times New Roman" w:hAnsi="Times New Roman"/>
+          <w:sz w:val="24"/>
+          <w:szCs w:val="24"/>
+          <w:rtl w:val="0"/>
+        </w:rPr>
+        <w:t xml:space="preserve">paragraph </w:t>
       </w:r>
     </w:p>
     <w:p>
       <w:pPr>
         <w:numPr>
           <w:ilvl w:val="0"/>
-          <w:numId w:val="5"/>
+          <w:numId w:val="14"/>
         </w:numPr>
         <w:spacing w:line="240" w:lineRule="auto"/>
-        <w:ind w:left="720" w:hanging="360"/>
-        <w:jc w:val="both"/>
-        <w:rPr>
-          <w:rFonts w:ascii="Times New Roman" w:cs="Times New Roman" w:eastAsia="Times New Roman" w:hAnsi="Times New Roman"/>
-          <w:sz w:val="24"/>
-          <w:szCs w:val="24"/>
-        </w:rPr>
-      </w:pPr>
-      <w:r>
-        <w:rPr>
-          <w:rFonts w:ascii="Times New Roman" w:cs="Times New Roman" w:eastAsia="Times New Roman" w:hAnsi="Times New Roman"/>
-          <w:sz w:val="24"/>
-          <w:szCs w:val="24"/>
-          <w:rtl w:val="0"/>
-        </w:rPr>
-        <w:t xml:space="preserve">Prototype</w:t>
+        <w:ind w:left="2160" w:hanging="360"/>
+        <w:jc w:val="both"/>
+        <w:rPr>
+          <w:rFonts w:ascii="Times New Roman" w:cs="Times New Roman" w:eastAsia="Times New Roman" w:hAnsi="Times New Roman"/>
+          <w:sz w:val="24"/>
+          <w:szCs w:val="24"/>
+          <w:u w:val="none"/>
+        </w:rPr>
+      </w:pPr>
+      <w:r>
+        <w:rPr>
+          <w:rFonts w:ascii="Times New Roman" w:cs="Times New Roman" w:eastAsia="Times New Roman" w:hAnsi="Times New Roman"/>
+          <w:sz w:val="24"/>
+          <w:szCs w:val="24"/>
+          <w:rtl w:val="0"/>
+        </w:rPr>
+        <w:t xml:space="preserve">The base class will be the character which have attribute of name and Type. The Character class have ability to level up, and the player will have choices to increase stat with corresponding skill.</w:t>
+      </w:r>
+    </w:p>
+    <w:p>
+      <w:pPr>
+        <w:spacing w:line="240" w:lineRule="auto"/>
+        <w:ind w:left="2160" w:firstLine="0"/>
+        <w:jc w:val="both"/>
+        <w:rPr>
+          <w:rFonts w:ascii="Times New Roman" w:cs="Times New Roman" w:eastAsia="Times New Roman" w:hAnsi="Times New Roman"/>
+          <w:sz w:val="24"/>
+          <w:szCs w:val="24"/>
+        </w:rPr>
+      </w:pPr>
+      <w:r>
+        <w:rPr>
+          <w:rtl w:val="0"/>
+        </w:rPr>
+      </w:r>
+    </w:p>
+    <w:p>
+      <w:pPr>
+        <w:spacing w:line="240" w:lineRule="auto"/>
+        <w:ind w:left="2160" w:firstLine="0"/>
+        <w:jc w:val="both"/>
+        <w:rPr>
+          <w:rFonts w:ascii="Times New Roman" w:cs="Times New Roman" w:eastAsia="Times New Roman" w:hAnsi="Times New Roman"/>
+          <w:sz w:val="24"/>
+          <w:szCs w:val="24"/>
+        </w:rPr>
+      </w:pPr>
+      <w:r>
+        <w:rPr>
+          <w:rFonts w:ascii="Times New Roman" w:cs="Times New Roman" w:eastAsia="Times New Roman" w:hAnsi="Times New Roman"/>
+          <w:sz w:val="24"/>
+          <w:szCs w:val="24"/>
+          <w:rtl w:val="0"/>
+        </w:rPr>
+        <w:t xml:space="preserve">The sub classes of the Character class will be Warrior, Magician, and Archor. Each class will have different distribution of stats as well as some limitation over inventory and skill.</w:t>
+      </w:r>
+    </w:p>
+    <w:p>
+      <w:pPr>
+        <w:spacing w:line="240" w:lineRule="auto"/>
+        <w:ind w:left="2160" w:firstLine="0"/>
+        <w:jc w:val="both"/>
+        <w:rPr>
+          <w:rFonts w:ascii="Times New Roman" w:cs="Times New Roman" w:eastAsia="Times New Roman" w:hAnsi="Times New Roman"/>
+          <w:sz w:val="24"/>
+          <w:szCs w:val="24"/>
+        </w:rPr>
+      </w:pPr>
+      <w:r>
+        <w:rPr>
+          <w:rtl w:val="0"/>
+        </w:rPr>
+      </w:r>
+    </w:p>
+    <w:p>
+      <w:pPr>
+        <w:spacing w:line="240" w:lineRule="auto"/>
+        <w:ind w:left="2160" w:firstLine="0"/>
+        <w:jc w:val="both"/>
+        <w:rPr>
+          <w:rFonts w:ascii="Times New Roman" w:cs="Times New Roman" w:eastAsia="Times New Roman" w:hAnsi="Times New Roman"/>
+          <w:sz w:val="24"/>
+          <w:szCs w:val="24"/>
+        </w:rPr>
+      </w:pPr>
+      <w:r>
+        <w:rPr>
+          <w:rFonts w:ascii="Times New Roman" w:cs="Times New Roman" w:eastAsia="Times New Roman" w:hAnsi="Times New Roman"/>
+          <w:sz w:val="24"/>
+          <w:szCs w:val="24"/>
+          <w:rtl w:val="0"/>
+        </w:rPr>
+        <w:t xml:space="preserve">Finally, all classes will have functionality to battle including dodge, block, attack, and magic casting. However, there will be some probabaility added to the action so that some attempts can lead to failure.</w:t>
       </w:r>
     </w:p>
     <w:p>
       <w:pPr>
         <w:numPr>
           <w:ilvl w:val="0"/>
-          <w:numId w:val="5"/>
+          <w:numId w:val="4"/>
         </w:numPr>
         <w:spacing w:line="240" w:lineRule="auto"/>
         <w:ind w:left="720" w:hanging="360"/>
@@ -4740,14 +5026,608 @@
           <w:szCs w:val="24"/>
           <w:rtl w:val="0"/>
         </w:rPr>
+        <w:t xml:space="preserve">Prototype</w:t>
+        <w:tab/>
+      </w:r>
+      <w:r>
+        <w:rPr>
+          <w:rFonts w:ascii="Times New Roman" w:cs="Times New Roman" w:eastAsia="Times New Roman" w:hAnsi="Times New Roman"/>
+          <w:sz w:val="24"/>
+          <w:szCs w:val="24"/>
+        </w:rPr>
+        <w:drawing>
+          <wp:inline distB="114300" distT="114300" distL="114300" distR="114300">
+            <wp:extent cx="5943600" cy="3314700"/>
+            <wp:effectExtent b="0" l="0" r="0" t="0"/>
+            <wp:docPr id="2" name="image5.png"/>
+            <a:graphic>
+              <a:graphicData uri="http://schemas.openxmlformats.org/drawingml/2006/picture">
+                <pic:pic>
+                  <pic:nvPicPr>
+                    <pic:cNvPr id="0" name="image5.png"/>
+                    <pic:cNvPicPr preferRelativeResize="0"/>
+                  </pic:nvPicPr>
+                  <pic:blipFill>
+                    <a:blip r:embed="rId16"/>
+                    <a:srcRect b="0" l="0" r="0" t="0"/>
+                    <a:stretch>
+                      <a:fillRect/>
+                    </a:stretch>
+                  </pic:blipFill>
+                  <pic:spPr>
+                    <a:xfrm>
+                      <a:off x="0" y="0"/>
+                      <a:ext cx="5943600" cy="3314700"/>
+                    </a:xfrm>
+                    <a:prstGeom prst="rect"/>
+                    <a:ln/>
+                  </pic:spPr>
+                </pic:pic>
+              </a:graphicData>
+            </a:graphic>
+          </wp:inline>
+        </w:drawing>
+      </w:r>
+      <w:r>
+        <w:rPr>
+          <w:rtl w:val="0"/>
+        </w:rPr>
+      </w:r>
+    </w:p>
+    <w:p>
+      <w:pPr>
+        <w:spacing w:line="240" w:lineRule="auto"/>
+        <w:jc w:val="both"/>
+        <w:rPr>
+          <w:rFonts w:ascii="Times New Roman" w:cs="Times New Roman" w:eastAsia="Times New Roman" w:hAnsi="Times New Roman"/>
+          <w:sz w:val="24"/>
+          <w:szCs w:val="24"/>
+        </w:rPr>
+      </w:pPr>
+      <w:r>
+        <w:rPr>
+          <w:rFonts w:ascii="Times New Roman" w:cs="Times New Roman" w:eastAsia="Times New Roman" w:hAnsi="Times New Roman"/>
+          <w:sz w:val="24"/>
+          <w:szCs w:val="24"/>
+          <w:rtl w:val="0"/>
+        </w:rPr>
+        <w:tab/>
+      </w:r>
+    </w:p>
+    <w:p>
+      <w:pPr>
+        <w:numPr>
+          <w:ilvl w:val="0"/>
+          <w:numId w:val="4"/>
+        </w:numPr>
+        <w:spacing w:line="240" w:lineRule="auto"/>
+        <w:ind w:left="720" w:hanging="360"/>
+        <w:jc w:val="both"/>
+        <w:rPr>
+          <w:rFonts w:ascii="Times New Roman" w:cs="Times New Roman" w:eastAsia="Times New Roman" w:hAnsi="Times New Roman"/>
+          <w:sz w:val="24"/>
+          <w:szCs w:val="24"/>
+        </w:rPr>
+      </w:pPr>
+      <w:r>
+        <w:rPr>
+          <w:rFonts w:ascii="Times New Roman" w:cs="Times New Roman" w:eastAsia="Times New Roman" w:hAnsi="Times New Roman"/>
+          <w:sz w:val="24"/>
+          <w:szCs w:val="24"/>
+          <w:rtl w:val="0"/>
+        </w:rPr>
         <w:t xml:space="preserve">Team Reporting</w:t>
+      </w:r>
+    </w:p>
+    <w:p>
+      <w:pPr>
+        <w:spacing w:line="240" w:lineRule="auto"/>
+        <w:ind w:left="720" w:firstLine="0"/>
+        <w:jc w:val="both"/>
+        <w:rPr>
+          <w:rFonts w:ascii="Times New Roman" w:cs="Times New Roman" w:eastAsia="Times New Roman" w:hAnsi="Times New Roman"/>
+          <w:sz w:val="24"/>
+          <w:szCs w:val="24"/>
+        </w:rPr>
+      </w:pPr>
+      <w:r>
+        <w:rPr>
+          <w:rtl w:val="0"/>
+        </w:rPr>
+      </w:r>
+    </w:p>
+    <w:tbl>
+      <w:tblPr>
+        <w:tblStyle w:val="Table6"/>
+        <w:tblW w:w="8640.0" w:type="dxa"/>
+        <w:jc w:val="left"/>
+        <w:tblInd w:w="720.0" w:type="dxa"/>
+        <w:tblBorders>
+          <w:top w:color="000000" w:space="0" w:sz="8" w:val="single"/>
+          <w:left w:color="000000" w:space="0" w:sz="8" w:val="single"/>
+          <w:bottom w:color="000000" w:space="0" w:sz="8" w:val="single"/>
+          <w:right w:color="000000" w:space="0" w:sz="8" w:val="single"/>
+          <w:insideH w:color="000000" w:space="0" w:sz="8" w:val="single"/>
+          <w:insideV w:color="000000" w:space="0" w:sz="8" w:val="single"/>
+        </w:tblBorders>
+        <w:tblLayout w:type="fixed"/>
+        <w:tblLook w:val="0600"/>
+      </w:tblPr>
+      <w:tblGrid>
+        <w:gridCol w:w="1755"/>
+        <w:gridCol w:w="6885"/>
+        <w:tblGridChange w:id="0">
+          <w:tblGrid>
+            <w:gridCol w:w="1755"/>
+            <w:gridCol w:w="6885"/>
+          </w:tblGrid>
+        </w:tblGridChange>
+      </w:tblGrid>
+      <w:tr>
+        <w:trPr>
+          <w:cantSplit w:val="0"/>
+          <w:tblHeader w:val="0"/>
+        </w:trPr>
+        <w:tc>
+          <w:tcPr>
+            <w:tcBorders>
+              <w:top w:color="000000" w:space="0" w:sz="0" w:val="nil"/>
+              <w:left w:color="000000" w:space="0" w:sz="0" w:val="nil"/>
+              <w:bottom w:color="000000" w:space="0" w:sz="0" w:val="nil"/>
+              <w:right w:color="000000" w:space="0" w:sz="0" w:val="nil"/>
+            </w:tcBorders>
+            <w:shd w:fill="auto" w:val="clear"/>
+            <w:tcMar>
+              <w:top w:w="100.0" w:type="dxa"/>
+              <w:left w:w="100.0" w:type="dxa"/>
+              <w:bottom w:w="100.0" w:type="dxa"/>
+              <w:right w:w="100.0" w:type="dxa"/>
+            </w:tcMar>
+            <w:vAlign w:val="top"/>
+          </w:tcPr>
+          <w:p>
+            <w:pPr>
+              <w:spacing w:line="240" w:lineRule="auto"/>
+              <w:ind w:left="0" w:firstLine="0"/>
+              <w:jc w:val="both"/>
+              <w:rPr>
+                <w:rFonts w:ascii="Times New Roman" w:cs="Times New Roman" w:eastAsia="Times New Roman" w:hAnsi="Times New Roman"/>
+                <w:sz w:val="24"/>
+                <w:szCs w:val="24"/>
+              </w:rPr>
+            </w:pPr>
+            <w:r>
+              <w:rPr>
+                <w:rFonts w:ascii="Times New Roman" w:cs="Times New Roman" w:eastAsia="Times New Roman" w:hAnsi="Times New Roman"/>
+                <w:sz w:val="24"/>
+                <w:szCs w:val="24"/>
+                <w:rtl w:val="0"/>
+              </w:rPr>
+              <w:t xml:space="preserve">Week 1</w:t>
+            </w:r>
+          </w:p>
+        </w:tc>
+        <w:tc>
+          <w:tcPr>
+            <w:tcBorders>
+              <w:top w:color="000000" w:space="0" w:sz="0" w:val="nil"/>
+              <w:left w:color="000000" w:space="0" w:sz="0" w:val="nil"/>
+              <w:bottom w:color="000000" w:space="0" w:sz="0" w:val="nil"/>
+              <w:right w:color="000000" w:space="0" w:sz="0" w:val="nil"/>
+            </w:tcBorders>
+            <w:shd w:fill="auto" w:val="clear"/>
+            <w:tcMar>
+              <w:top w:w="100.0" w:type="dxa"/>
+              <w:left w:w="100.0" w:type="dxa"/>
+              <w:bottom w:w="100.0" w:type="dxa"/>
+              <w:right w:w="100.0" w:type="dxa"/>
+            </w:tcMar>
+            <w:vAlign w:val="top"/>
+          </w:tcPr>
+          <w:p>
+            <w:pPr>
+              <w:numPr>
+                <w:ilvl w:val="0"/>
+                <w:numId w:val="15"/>
+              </w:numPr>
+              <w:spacing w:line="240" w:lineRule="auto"/>
+              <w:ind w:left="720" w:hanging="360"/>
+              <w:jc w:val="both"/>
+              <w:rPr>
+                <w:rFonts w:ascii="Times New Roman" w:cs="Times New Roman" w:eastAsia="Times New Roman" w:hAnsi="Times New Roman"/>
+                <w:sz w:val="24"/>
+                <w:szCs w:val="24"/>
+              </w:rPr>
+            </w:pPr>
+            <w:r>
+              <w:rPr>
+                <w:rFonts w:ascii="Times New Roman" w:cs="Times New Roman" w:eastAsia="Times New Roman" w:hAnsi="Times New Roman"/>
+                <w:sz w:val="24"/>
+                <w:szCs w:val="24"/>
+                <w:rtl w:val="0"/>
+              </w:rPr>
+              <w:t xml:space="preserve">Discussed and decided on the genre of game.</w:t>
+            </w:r>
+          </w:p>
+        </w:tc>
+      </w:tr>
+      <w:tr>
+        <w:trPr>
+          <w:cantSplit w:val="0"/>
+          <w:tblHeader w:val="0"/>
+        </w:trPr>
+        <w:tc>
+          <w:tcPr>
+            <w:tcBorders>
+              <w:top w:color="000000" w:space="0" w:sz="0" w:val="nil"/>
+              <w:left w:color="000000" w:space="0" w:sz="0" w:val="nil"/>
+              <w:bottom w:color="000000" w:space="0" w:sz="0" w:val="nil"/>
+              <w:right w:color="000000" w:space="0" w:sz="0" w:val="nil"/>
+            </w:tcBorders>
+            <w:shd w:fill="auto" w:val="clear"/>
+            <w:tcMar>
+              <w:top w:w="100.0" w:type="dxa"/>
+              <w:left w:w="100.0" w:type="dxa"/>
+              <w:bottom w:w="100.0" w:type="dxa"/>
+              <w:right w:w="100.0" w:type="dxa"/>
+            </w:tcMar>
+            <w:vAlign w:val="top"/>
+          </w:tcPr>
+          <w:p>
+            <w:pPr>
+              <w:spacing w:line="240" w:lineRule="auto"/>
+              <w:ind w:left="0" w:firstLine="0"/>
+              <w:jc w:val="both"/>
+              <w:rPr>
+                <w:rFonts w:ascii="Times New Roman" w:cs="Times New Roman" w:eastAsia="Times New Roman" w:hAnsi="Times New Roman"/>
+                <w:sz w:val="24"/>
+                <w:szCs w:val="24"/>
+              </w:rPr>
+            </w:pPr>
+            <w:r>
+              <w:rPr>
+                <w:rFonts w:ascii="Times New Roman" w:cs="Times New Roman" w:eastAsia="Times New Roman" w:hAnsi="Times New Roman"/>
+                <w:sz w:val="24"/>
+                <w:szCs w:val="24"/>
+                <w:rtl w:val="0"/>
+              </w:rPr>
+              <w:t xml:space="preserve">Week 2</w:t>
+            </w:r>
+          </w:p>
+        </w:tc>
+        <w:tc>
+          <w:tcPr>
+            <w:tcBorders>
+              <w:top w:color="000000" w:space="0" w:sz="0" w:val="nil"/>
+              <w:left w:color="000000" w:space="0" w:sz="0" w:val="nil"/>
+              <w:bottom w:color="000000" w:space="0" w:sz="0" w:val="nil"/>
+              <w:right w:color="000000" w:space="0" w:sz="0" w:val="nil"/>
+            </w:tcBorders>
+            <w:shd w:fill="auto" w:val="clear"/>
+            <w:tcMar>
+              <w:top w:w="100.0" w:type="dxa"/>
+              <w:left w:w="100.0" w:type="dxa"/>
+              <w:bottom w:w="100.0" w:type="dxa"/>
+              <w:right w:w="100.0" w:type="dxa"/>
+            </w:tcMar>
+            <w:vAlign w:val="top"/>
+          </w:tcPr>
+          <w:p>
+            <w:pPr>
+              <w:numPr>
+                <w:ilvl w:val="0"/>
+                <w:numId w:val="8"/>
+              </w:numPr>
+              <w:spacing w:line="240" w:lineRule="auto"/>
+              <w:ind w:left="720" w:hanging="360"/>
+              <w:jc w:val="both"/>
+              <w:rPr>
+                <w:rFonts w:ascii="Times New Roman" w:cs="Times New Roman" w:eastAsia="Times New Roman" w:hAnsi="Times New Roman"/>
+                <w:sz w:val="24"/>
+                <w:szCs w:val="24"/>
+              </w:rPr>
+            </w:pPr>
+            <w:r>
+              <w:rPr>
+                <w:rFonts w:ascii="Times New Roman" w:cs="Times New Roman" w:eastAsia="Times New Roman" w:hAnsi="Times New Roman"/>
+                <w:sz w:val="24"/>
+                <w:szCs w:val="24"/>
+                <w:rtl w:val="0"/>
+              </w:rPr>
+              <w:t xml:space="preserve">Discussed getting the Github Repo up and running and whether we would use Git LFS or not, decided we wanted it to be a mix of Player Vs Player and Player Vs Environment.</w:t>
+            </w:r>
+          </w:p>
+        </w:tc>
+      </w:tr>
+      <w:tr>
+        <w:trPr>
+          <w:cantSplit w:val="0"/>
+          <w:tblHeader w:val="0"/>
+        </w:trPr>
+        <w:tc>
+          <w:tcPr>
+            <w:tcBorders>
+              <w:top w:color="000000" w:space="0" w:sz="0" w:val="nil"/>
+              <w:left w:color="000000" w:space="0" w:sz="0" w:val="nil"/>
+              <w:bottom w:color="000000" w:space="0" w:sz="0" w:val="nil"/>
+              <w:right w:color="000000" w:space="0" w:sz="0" w:val="nil"/>
+            </w:tcBorders>
+            <w:shd w:fill="auto" w:val="clear"/>
+            <w:tcMar>
+              <w:top w:w="100.0" w:type="dxa"/>
+              <w:left w:w="100.0" w:type="dxa"/>
+              <w:bottom w:w="100.0" w:type="dxa"/>
+              <w:right w:w="100.0" w:type="dxa"/>
+            </w:tcMar>
+            <w:vAlign w:val="top"/>
+          </w:tcPr>
+          <w:p>
+            <w:pPr>
+              <w:spacing w:line="240" w:lineRule="auto"/>
+              <w:ind w:left="0" w:firstLine="0"/>
+              <w:jc w:val="both"/>
+              <w:rPr>
+                <w:rFonts w:ascii="Times New Roman" w:cs="Times New Roman" w:eastAsia="Times New Roman" w:hAnsi="Times New Roman"/>
+                <w:sz w:val="24"/>
+                <w:szCs w:val="24"/>
+              </w:rPr>
+            </w:pPr>
+            <w:r>
+              <w:rPr>
+                <w:rFonts w:ascii="Times New Roman" w:cs="Times New Roman" w:eastAsia="Times New Roman" w:hAnsi="Times New Roman"/>
+                <w:sz w:val="24"/>
+                <w:szCs w:val="24"/>
+                <w:rtl w:val="0"/>
+              </w:rPr>
+              <w:t xml:space="preserve">Week 3</w:t>
+            </w:r>
+          </w:p>
+        </w:tc>
+        <w:tc>
+          <w:tcPr>
+            <w:tcBorders>
+              <w:top w:color="000000" w:space="0" w:sz="0" w:val="nil"/>
+              <w:left w:color="000000" w:space="0" w:sz="0" w:val="nil"/>
+              <w:bottom w:color="000000" w:space="0" w:sz="0" w:val="nil"/>
+              <w:right w:color="000000" w:space="0" w:sz="0" w:val="nil"/>
+            </w:tcBorders>
+            <w:shd w:fill="auto" w:val="clear"/>
+            <w:tcMar>
+              <w:top w:w="100.0" w:type="dxa"/>
+              <w:left w:w="100.0" w:type="dxa"/>
+              <w:bottom w:w="100.0" w:type="dxa"/>
+              <w:right w:w="100.0" w:type="dxa"/>
+            </w:tcMar>
+            <w:vAlign w:val="top"/>
+          </w:tcPr>
+          <w:p>
+            <w:pPr>
+              <w:numPr>
+                <w:ilvl w:val="0"/>
+                <w:numId w:val="12"/>
+              </w:numPr>
+              <w:spacing w:line="240" w:lineRule="auto"/>
+              <w:ind w:left="720" w:hanging="360"/>
+              <w:jc w:val="both"/>
+              <w:rPr>
+                <w:rFonts w:ascii="Times New Roman" w:cs="Times New Roman" w:eastAsia="Times New Roman" w:hAnsi="Times New Roman"/>
+                <w:sz w:val="24"/>
+                <w:szCs w:val="24"/>
+              </w:rPr>
+            </w:pPr>
+            <w:r>
+              <w:rPr>
+                <w:rFonts w:ascii="Times New Roman" w:cs="Times New Roman" w:eastAsia="Times New Roman" w:hAnsi="Times New Roman"/>
+                <w:sz w:val="24"/>
+                <w:szCs w:val="24"/>
+                <w:rtl w:val="0"/>
+              </w:rPr>
+              <w:t xml:space="preserve">Setup Asana including setup tasks to start knocking out features. Added a theme of the players trying to escape an area. Examples would be a prison, hell, purgatory. Wanted some type of “Game Master” that Narrated the party going through the levels. Wanted top-down Camera for easy visibility. Procedural generation would add alot of replayability to the game but we want to focus on the core game first.</w:t>
+            </w:r>
+          </w:p>
+        </w:tc>
+      </w:tr>
+      <w:tr>
+        <w:trPr>
+          <w:cantSplit w:val="0"/>
+          <w:tblHeader w:val="0"/>
+        </w:trPr>
+        <w:tc>
+          <w:tcPr>
+            <w:tcBorders>
+              <w:top w:color="000000" w:space="0" w:sz="0" w:val="nil"/>
+              <w:left w:color="000000" w:space="0" w:sz="0" w:val="nil"/>
+              <w:bottom w:color="000000" w:space="0" w:sz="0" w:val="nil"/>
+              <w:right w:color="000000" w:space="0" w:sz="0" w:val="nil"/>
+            </w:tcBorders>
+            <w:shd w:fill="auto" w:val="clear"/>
+            <w:tcMar>
+              <w:top w:w="100.0" w:type="dxa"/>
+              <w:left w:w="100.0" w:type="dxa"/>
+              <w:bottom w:w="100.0" w:type="dxa"/>
+              <w:right w:w="100.0" w:type="dxa"/>
+            </w:tcMar>
+            <w:vAlign w:val="top"/>
+          </w:tcPr>
+          <w:p>
+            <w:pPr>
+              <w:spacing w:line="240" w:lineRule="auto"/>
+              <w:ind w:left="0" w:firstLine="0"/>
+              <w:jc w:val="both"/>
+              <w:rPr>
+                <w:rFonts w:ascii="Times New Roman" w:cs="Times New Roman" w:eastAsia="Times New Roman" w:hAnsi="Times New Roman"/>
+                <w:sz w:val="24"/>
+                <w:szCs w:val="24"/>
+              </w:rPr>
+            </w:pPr>
+            <w:r>
+              <w:rPr>
+                <w:rFonts w:ascii="Times New Roman" w:cs="Times New Roman" w:eastAsia="Times New Roman" w:hAnsi="Times New Roman"/>
+                <w:sz w:val="24"/>
+                <w:szCs w:val="24"/>
+                <w:rtl w:val="0"/>
+              </w:rPr>
+              <w:t xml:space="preserve">Week 4</w:t>
+            </w:r>
+          </w:p>
+        </w:tc>
+        <w:tc>
+          <w:tcPr>
+            <w:tcBorders>
+              <w:top w:color="000000" w:space="0" w:sz="0" w:val="nil"/>
+              <w:left w:color="000000" w:space="0" w:sz="0" w:val="nil"/>
+              <w:bottom w:color="000000" w:space="0" w:sz="0" w:val="nil"/>
+              <w:right w:color="000000" w:space="0" w:sz="0" w:val="nil"/>
+            </w:tcBorders>
+            <w:shd w:fill="auto" w:val="clear"/>
+            <w:tcMar>
+              <w:top w:w="100.0" w:type="dxa"/>
+              <w:left w:w="100.0" w:type="dxa"/>
+              <w:bottom w:w="100.0" w:type="dxa"/>
+              <w:right w:w="100.0" w:type="dxa"/>
+            </w:tcMar>
+            <w:vAlign w:val="top"/>
+          </w:tcPr>
+          <w:p>
+            <w:pPr>
+              <w:numPr>
+                <w:ilvl w:val="0"/>
+                <w:numId w:val="5"/>
+              </w:numPr>
+              <w:spacing w:line="240" w:lineRule="auto"/>
+              <w:ind w:left="720" w:hanging="360"/>
+              <w:jc w:val="both"/>
+              <w:rPr>
+                <w:rFonts w:ascii="Times New Roman" w:cs="Times New Roman" w:eastAsia="Times New Roman" w:hAnsi="Times New Roman"/>
+                <w:sz w:val="24"/>
+                <w:szCs w:val="24"/>
+              </w:rPr>
+            </w:pPr>
+            <w:r>
+              <w:rPr>
+                <w:rFonts w:ascii="Times New Roman" w:cs="Times New Roman" w:eastAsia="Times New Roman" w:hAnsi="Times New Roman"/>
+                <w:sz w:val="24"/>
+                <w:szCs w:val="24"/>
+                <w:rtl w:val="0"/>
+              </w:rPr>
+              <w:t xml:space="preserve">Added Events and Code to Unreal including, Character Stats, Character Inventory, WASD movement, Test Item that can increase the damage and basic attacking motion.</w:t>
+            </w:r>
+          </w:p>
+        </w:tc>
+      </w:tr>
+    </w:tbl>
+    <w:p>
+      <w:pPr>
+        <w:spacing w:line="240" w:lineRule="auto"/>
+        <w:ind w:left="0" w:firstLine="0"/>
+        <w:jc w:val="both"/>
+        <w:rPr>
+          <w:rFonts w:ascii="Times New Roman" w:cs="Times New Roman" w:eastAsia="Times New Roman" w:hAnsi="Times New Roman"/>
+          <w:sz w:val="24"/>
+          <w:szCs w:val="24"/>
+        </w:rPr>
+      </w:pPr>
+      <w:r>
+        <w:rPr>
+          <w:rtl w:val="0"/>
+        </w:rPr>
+      </w:r>
+    </w:p>
+    <w:p>
+      <w:pPr>
+        <w:spacing w:line="240" w:lineRule="auto"/>
+        <w:ind w:left="0" w:firstLine="720"/>
+        <w:jc w:val="both"/>
+        <w:rPr>
+          <w:rFonts w:ascii="Times New Roman" w:cs="Times New Roman" w:eastAsia="Times New Roman" w:hAnsi="Times New Roman"/>
+          <w:sz w:val="24"/>
+          <w:szCs w:val="24"/>
+        </w:rPr>
+      </w:pPr>
+      <w:r>
+        <w:rPr>
+          <w:rFonts w:ascii="Times New Roman" w:cs="Times New Roman" w:eastAsia="Times New Roman" w:hAnsi="Times New Roman"/>
+          <w:sz w:val="24"/>
+          <w:szCs w:val="24"/>
+        </w:rPr>
+        <w:drawing>
+          <wp:inline distB="114300" distT="114300" distL="114300" distR="114300">
+            <wp:extent cx="5943600" cy="3670300"/>
+            <wp:effectExtent b="0" l="0" r="0" t="0"/>
+            <wp:docPr descr="Points scored" id="3" name="image1.png"/>
+            <a:graphic>
+              <a:graphicData uri="http://schemas.openxmlformats.org/drawingml/2006/picture">
+                <pic:pic>
+                  <pic:nvPicPr>
+                    <pic:cNvPr descr="Points scored" id="0" name="image1.png"/>
+                    <pic:cNvPicPr preferRelativeResize="0"/>
+                  </pic:nvPicPr>
+                  <pic:blipFill>
+                    <a:blip r:embed="rId17"/>
+                    <a:srcRect b="0" l="0" r="0" t="0"/>
+                    <a:stretch>
+                      <a:fillRect/>
+                    </a:stretch>
+                  </pic:blipFill>
+                  <pic:spPr>
+                    <a:xfrm>
+                      <a:off x="0" y="0"/>
+                      <a:ext cx="5943600" cy="3670300"/>
+                    </a:xfrm>
+                    <a:prstGeom prst="rect"/>
+                    <a:ln/>
+                  </pic:spPr>
+                </pic:pic>
+              </a:graphicData>
+            </a:graphic>
+          </wp:inline>
+        </w:drawing>
+      </w:r>
+      <w:r>
+        <w:rPr>
+          <w:rtl w:val="0"/>
+        </w:rPr>
+      </w:r>
+    </w:p>
+    <w:p>
+      <w:pPr>
+        <w:spacing w:line="240" w:lineRule="auto"/>
+        <w:ind w:left="720" w:firstLine="0"/>
+        <w:jc w:val="both"/>
+        <w:rPr>
+          <w:rFonts w:ascii="Times New Roman" w:cs="Times New Roman" w:eastAsia="Times New Roman" w:hAnsi="Times New Roman"/>
+          <w:sz w:val="24"/>
+          <w:szCs w:val="24"/>
+        </w:rPr>
+      </w:pPr>
+      <w:r>
+        <w:rPr>
+          <w:rtl w:val="0"/>
+        </w:rPr>
+      </w:r>
+    </w:p>
+    <w:p>
+      <w:pPr>
+        <w:spacing w:line="240" w:lineRule="auto"/>
+        <w:ind w:left="0" w:firstLine="0"/>
+        <w:jc w:val="both"/>
+        <w:rPr>
+          <w:rFonts w:ascii="Times New Roman" w:cs="Times New Roman" w:eastAsia="Times New Roman" w:hAnsi="Times New Roman"/>
+          <w:sz w:val="24"/>
+          <w:szCs w:val="24"/>
+        </w:rPr>
+      </w:pPr>
+      <w:r>
+        <w:rPr>
+          <w:rtl w:val="0"/>
+        </w:rPr>
       </w:r>
     </w:p>
     <w:p>
       <w:pPr>
         <w:numPr>
           <w:ilvl w:val="1"/>
-          <w:numId w:val="5"/>
+          <w:numId w:val="4"/>
         </w:numPr>
         <w:spacing w:line="240" w:lineRule="auto"/>
         <w:ind w:left="1440" w:hanging="360"/>
@@ -4765,66 +5645,575 @@
           <w:szCs w:val="24"/>
           <w:rtl w:val="0"/>
         </w:rPr>
-        <w:t xml:space="preserve">Team tasks chart</w:t>
+        <w:t xml:space="preserve">Individual Commit Requirements</w:t>
+      </w:r>
+    </w:p>
+    <w:p>
+      <w:pPr>
+        <w:spacing w:line="240" w:lineRule="auto"/>
+        <w:ind w:left="0" w:firstLine="0"/>
+        <w:jc w:val="both"/>
+        <w:rPr>
+          <w:rFonts w:ascii="Times New Roman" w:cs="Times New Roman" w:eastAsia="Times New Roman" w:hAnsi="Times New Roman"/>
+          <w:sz w:val="24"/>
+          <w:szCs w:val="24"/>
+        </w:rPr>
+      </w:pPr>
+      <w:r>
+        <w:rPr>
+          <w:rtl w:val="0"/>
+        </w:rPr>
+      </w:r>
+    </w:p>
+    <w:p>
+      <w:pPr>
+        <w:spacing w:line="240" w:lineRule="auto"/>
+        <w:ind w:left="1440" w:firstLine="0"/>
+        <w:jc w:val="both"/>
+        <w:rPr>
+          <w:rFonts w:ascii="Times New Roman" w:cs="Times New Roman" w:eastAsia="Times New Roman" w:hAnsi="Times New Roman"/>
+          <w:sz w:val="24"/>
+          <w:szCs w:val="24"/>
+        </w:rPr>
+      </w:pPr>
+      <w:r>
+        <w:rPr>
+          <w:rFonts w:ascii="Times New Roman" w:cs="Times New Roman" w:eastAsia="Times New Roman" w:hAnsi="Times New Roman"/>
+          <w:sz w:val="24"/>
+          <w:szCs w:val="24"/>
+          <w:rtl w:val="0"/>
+        </w:rPr>
+        <w:t xml:space="preserve">Jae Min Whang:</w:t>
+      </w:r>
+    </w:p>
+    <w:p>
+      <w:pPr>
+        <w:spacing w:line="240" w:lineRule="auto"/>
+        <w:ind w:left="1440" w:firstLine="0"/>
+        <w:jc w:val="both"/>
+        <w:rPr>
+          <w:rFonts w:ascii="Times New Roman" w:cs="Times New Roman" w:eastAsia="Times New Roman" w:hAnsi="Times New Roman"/>
+          <w:sz w:val="24"/>
+          <w:szCs w:val="24"/>
+        </w:rPr>
+      </w:pPr>
+      <w:r>
+        <w:rPr>
+          <w:rFonts w:ascii="Times New Roman" w:cs="Times New Roman" w:eastAsia="Times New Roman" w:hAnsi="Times New Roman"/>
+          <w:sz w:val="24"/>
+          <w:szCs w:val="24"/>
+          <w:rtl w:val="0"/>
+        </w:rPr>
+        <w:tab/>
+        <w:t xml:space="preserve">Week2: </w:t>
+      </w:r>
+      <w:hyperlink r:id="rId18">
+        <w:r>
+          <w:rPr>
+            <w:rFonts w:ascii="Times New Roman" w:cs="Times New Roman" w:eastAsia="Times New Roman" w:hAnsi="Times New Roman"/>
+            <w:color w:val="1155cc"/>
+            <w:sz w:val="24"/>
+            <w:szCs w:val="24"/>
+            <w:u w:val="single"/>
+            <w:rtl w:val="0"/>
+          </w:rPr>
+          <w:t xml:space="preserve">Commit I</w:t>
+        </w:r>
+      </w:hyperlink>
+      <w:r>
+        <w:rPr>
+          <w:rtl w:val="0"/>
+        </w:rPr>
+      </w:r>
+    </w:p>
+    <w:p>
+      <w:pPr>
+        <w:numPr>
+          <w:ilvl w:val="0"/>
+          <w:numId w:val="11"/>
+        </w:numPr>
+        <w:spacing w:line="240" w:lineRule="auto"/>
+        <w:ind w:left="3600" w:hanging="360"/>
+        <w:jc w:val="both"/>
+        <w:rPr>
+          <w:rFonts w:ascii="Times New Roman" w:cs="Times New Roman" w:eastAsia="Times New Roman" w:hAnsi="Times New Roman"/>
+          <w:sz w:val="24"/>
+          <w:szCs w:val="24"/>
+          <w:u w:val="none"/>
+        </w:rPr>
+      </w:pPr>
+      <w:r>
+        <w:rPr>
+          <w:rFonts w:ascii="Times New Roman" w:cs="Times New Roman" w:eastAsia="Times New Roman" w:hAnsi="Times New Roman"/>
+          <w:sz w:val="24"/>
+          <w:szCs w:val="24"/>
+          <w:rtl w:val="0"/>
+        </w:rPr>
+        <w:t xml:space="preserve">Github account setup&lt;folk&gt;</w:t>
+        <w:tab/>
+        <w:tab/>
+        <w:tab/>
+        <w:t xml:space="preserve">(Complete)</w:t>
+      </w:r>
+    </w:p>
+    <w:p>
+      <w:pPr>
+        <w:numPr>
+          <w:ilvl w:val="0"/>
+          <w:numId w:val="11"/>
+        </w:numPr>
+        <w:spacing w:line="240" w:lineRule="auto"/>
+        <w:ind w:left="3600" w:hanging="360"/>
+        <w:jc w:val="both"/>
+        <w:rPr>
+          <w:rFonts w:ascii="Times New Roman" w:cs="Times New Roman" w:eastAsia="Times New Roman" w:hAnsi="Times New Roman"/>
+          <w:sz w:val="24"/>
+          <w:szCs w:val="24"/>
+          <w:u w:val="none"/>
+        </w:rPr>
+      </w:pPr>
+      <w:r>
+        <w:rPr>
+          <w:rFonts w:ascii="Times New Roman" w:cs="Times New Roman" w:eastAsia="Times New Roman" w:hAnsi="Times New Roman"/>
+          <w:sz w:val="24"/>
+          <w:szCs w:val="24"/>
+          <w:rtl w:val="0"/>
+        </w:rPr>
+        <w:t xml:space="preserve">File upload in team repo</w:t>
+        <w:tab/>
+        <w:tab/>
+        <w:tab/>
+        <w:t xml:space="preserve">(Complete)</w:t>
+      </w:r>
+    </w:p>
+    <w:p>
+      <w:pPr>
+        <w:spacing w:line="240" w:lineRule="auto"/>
+        <w:ind w:left="1440" w:firstLine="720"/>
+        <w:jc w:val="both"/>
+        <w:rPr>
+          <w:rFonts w:ascii="Times New Roman" w:cs="Times New Roman" w:eastAsia="Times New Roman" w:hAnsi="Times New Roman"/>
+          <w:sz w:val="24"/>
+          <w:szCs w:val="24"/>
+        </w:rPr>
+      </w:pPr>
+      <w:r>
+        <w:rPr>
+          <w:rFonts w:ascii="Times New Roman" w:cs="Times New Roman" w:eastAsia="Times New Roman" w:hAnsi="Times New Roman"/>
+          <w:sz w:val="24"/>
+          <w:szCs w:val="24"/>
+          <w:rtl w:val="0"/>
+        </w:rPr>
+        <w:t xml:space="preserve">Week 3: </w:t>
+      </w:r>
+      <w:hyperlink r:id="rId19">
+        <w:r>
+          <w:rPr>
+            <w:rFonts w:ascii="Times New Roman" w:cs="Times New Roman" w:eastAsia="Times New Roman" w:hAnsi="Times New Roman"/>
+            <w:color w:val="1155cc"/>
+            <w:sz w:val="24"/>
+            <w:szCs w:val="24"/>
+            <w:u w:val="single"/>
+            <w:rtl w:val="0"/>
+          </w:rPr>
+          <w:t xml:space="preserve">Commit II</w:t>
+        </w:r>
+      </w:hyperlink>
+      <w:r>
+        <w:rPr>
+          <w:rtl w:val="0"/>
+        </w:rPr>
+      </w:r>
+    </w:p>
+    <w:p>
+      <w:pPr>
+        <w:numPr>
+          <w:ilvl w:val="0"/>
+          <w:numId w:val="10"/>
+        </w:numPr>
+        <w:spacing w:line="240" w:lineRule="auto"/>
+        <w:ind w:left="3600" w:hanging="360"/>
+        <w:jc w:val="both"/>
+        <w:rPr>
+          <w:rFonts w:ascii="Times New Roman" w:cs="Times New Roman" w:eastAsia="Times New Roman" w:hAnsi="Times New Roman"/>
+          <w:sz w:val="24"/>
+          <w:szCs w:val="24"/>
+          <w:u w:val="none"/>
+        </w:rPr>
+      </w:pPr>
+      <w:r>
+        <w:rPr>
+          <w:rFonts w:ascii="Times New Roman" w:cs="Times New Roman" w:eastAsia="Times New Roman" w:hAnsi="Times New Roman"/>
+          <w:sz w:val="24"/>
+          <w:szCs w:val="24"/>
+          <w:rtl w:val="0"/>
+        </w:rPr>
+        <w:t xml:space="preserve">Design Document</w:t>
+        <w:tab/>
+        <w:tab/>
+        <w:tab/>
+        <w:tab/>
+        <w:t xml:space="preserve">(Incomplete)</w:t>
       </w:r>
     </w:p>
     <w:p>
       <w:pPr>
         <w:numPr>
           <w:ilvl w:val="1"/>
-          <w:numId w:val="5"/>
+          <w:numId w:val="10"/>
         </w:numPr>
         <w:spacing w:line="240" w:lineRule="auto"/>
-        <w:ind w:left="1440" w:hanging="360"/>
-        <w:jc w:val="both"/>
-        <w:rPr>
-          <w:rFonts w:ascii="Times New Roman" w:cs="Times New Roman" w:eastAsia="Times New Roman" w:hAnsi="Times New Roman"/>
-          <w:sz w:val="24"/>
-          <w:szCs w:val="24"/>
-        </w:rPr>
-      </w:pPr>
-      <w:r>
-        <w:rPr>
-          <w:rFonts w:ascii="Times New Roman" w:cs="Times New Roman" w:eastAsia="Times New Roman" w:hAnsi="Times New Roman"/>
-          <w:sz w:val="24"/>
-          <w:szCs w:val="24"/>
-          <w:rtl w:val="0"/>
-        </w:rPr>
-        <w:t xml:space="preserve">Team commit chart</w:t>
+        <w:ind w:left="4320" w:hanging="360"/>
+        <w:jc w:val="both"/>
+        <w:rPr>
+          <w:rFonts w:ascii="Times New Roman" w:cs="Times New Roman" w:eastAsia="Times New Roman" w:hAnsi="Times New Roman"/>
+          <w:sz w:val="24"/>
+          <w:szCs w:val="24"/>
+          <w:u w:val="none"/>
+        </w:rPr>
+      </w:pPr>
+      <w:r>
+        <w:rPr>
+          <w:rFonts w:ascii="Times New Roman" w:cs="Times New Roman" w:eastAsia="Times New Roman" w:hAnsi="Times New Roman"/>
+          <w:sz w:val="24"/>
+          <w:szCs w:val="24"/>
+          <w:rtl w:val="0"/>
+        </w:rPr>
+        <w:t xml:space="preserve">Introduction (Abstract/Exclusive summary)</w:t>
       </w:r>
     </w:p>
     <w:p>
       <w:pPr>
         <w:numPr>
           <w:ilvl w:val="1"/>
-          <w:numId w:val="5"/>
+          <w:numId w:val="10"/>
         </w:numPr>
         <w:spacing w:line="240" w:lineRule="auto"/>
-        <w:ind w:left="1440" w:hanging="360"/>
-        <w:jc w:val="both"/>
-        <w:rPr>
-          <w:rFonts w:ascii="Times New Roman" w:cs="Times New Roman" w:eastAsia="Times New Roman" w:hAnsi="Times New Roman"/>
-          <w:sz w:val="24"/>
-          <w:szCs w:val="24"/>
-        </w:rPr>
-      </w:pPr>
-      <w:r>
-        <w:rPr>
-          <w:rFonts w:ascii="Times New Roman" w:cs="Times New Roman" w:eastAsia="Times New Roman" w:hAnsi="Times New Roman"/>
-          <w:sz w:val="24"/>
-          <w:szCs w:val="24"/>
-          <w:rtl w:val="0"/>
-        </w:rPr>
-        <w:t xml:space="preserve">Success Report</w:t>
+        <w:ind w:left="4320" w:hanging="360"/>
+        <w:jc w:val="both"/>
+        <w:rPr>
+          <w:rFonts w:ascii="Times New Roman" w:cs="Times New Roman" w:eastAsia="Times New Roman" w:hAnsi="Times New Roman"/>
+          <w:sz w:val="24"/>
+          <w:szCs w:val="24"/>
+          <w:u w:val="none"/>
+        </w:rPr>
+      </w:pPr>
+      <w:r>
+        <w:rPr>
+          <w:rFonts w:ascii="Times New Roman" w:cs="Times New Roman" w:eastAsia="Times New Roman" w:hAnsi="Times New Roman"/>
+          <w:sz w:val="24"/>
+          <w:szCs w:val="24"/>
+          <w:rtl w:val="0"/>
+        </w:rPr>
+        <w:t xml:space="preserve">Motivation (Competitive Analysis/Jounal Ariticle)</w:t>
+      </w:r>
+    </w:p>
+    <w:p>
+      <w:pPr>
+        <w:spacing w:line="240" w:lineRule="auto"/>
+        <w:ind w:left="1440" w:firstLine="720"/>
+        <w:jc w:val="both"/>
+        <w:rPr>
+          <w:rFonts w:ascii="Times New Roman" w:cs="Times New Roman" w:eastAsia="Times New Roman" w:hAnsi="Times New Roman"/>
+          <w:sz w:val="24"/>
+          <w:szCs w:val="24"/>
+        </w:rPr>
+      </w:pPr>
+      <w:r>
+        <w:rPr>
+          <w:rFonts w:ascii="Times New Roman" w:cs="Times New Roman" w:eastAsia="Times New Roman" w:hAnsi="Times New Roman"/>
+          <w:sz w:val="24"/>
+          <w:szCs w:val="24"/>
+          <w:rtl w:val="0"/>
+        </w:rPr>
+        <w:t xml:space="preserve">Week 4: </w:t>
+      </w:r>
+      <w:hyperlink r:id="rId20">
+        <w:r>
+          <w:rPr>
+            <w:rFonts w:ascii="Times New Roman" w:cs="Times New Roman" w:eastAsia="Times New Roman" w:hAnsi="Times New Roman"/>
+            <w:color w:val="1155cc"/>
+            <w:sz w:val="24"/>
+            <w:szCs w:val="24"/>
+            <w:u w:val="single"/>
+            <w:rtl w:val="0"/>
+          </w:rPr>
+          <w:t xml:space="preserve">Commit III</w:t>
+        </w:r>
+      </w:hyperlink>
+      <w:r>
+        <w:rPr>
+          <w:rtl w:val="0"/>
+        </w:rPr>
       </w:r>
     </w:p>
     <w:p>
       <w:pPr>
         <w:numPr>
           <w:ilvl w:val="0"/>
-          <w:numId w:val="5"/>
+          <w:numId w:val="13"/>
         </w:numPr>
         <w:spacing w:line="240" w:lineRule="auto"/>
+        <w:ind w:left="3600" w:hanging="360"/>
+        <w:jc w:val="both"/>
+        <w:rPr>
+          <w:rFonts w:ascii="Times New Roman" w:cs="Times New Roman" w:eastAsia="Times New Roman" w:hAnsi="Times New Roman"/>
+          <w:sz w:val="24"/>
+          <w:szCs w:val="24"/>
+          <w:u w:val="none"/>
+        </w:rPr>
+      </w:pPr>
+      <w:r>
+        <w:rPr>
+          <w:rFonts w:ascii="Times New Roman" w:cs="Times New Roman" w:eastAsia="Times New Roman" w:hAnsi="Times New Roman"/>
+          <w:sz w:val="24"/>
+          <w:szCs w:val="24"/>
+          <w:rtl w:val="0"/>
+        </w:rPr>
+        <w:t xml:space="preserve">Unreal Engine game</w:t>
+      </w:r>
+    </w:p>
+    <w:p>
+      <w:pPr>
+        <w:numPr>
+          <w:ilvl w:val="1"/>
+          <w:numId w:val="13"/>
+        </w:numPr>
+        <w:spacing w:line="240" w:lineRule="auto"/>
+        <w:ind w:left="4320" w:hanging="360"/>
+        <w:jc w:val="both"/>
+        <w:rPr>
+          <w:rFonts w:ascii="Times New Roman" w:cs="Times New Roman" w:eastAsia="Times New Roman" w:hAnsi="Times New Roman"/>
+          <w:sz w:val="24"/>
+          <w:szCs w:val="24"/>
+          <w:u w:val="none"/>
+        </w:rPr>
+      </w:pPr>
+      <w:r>
+        <w:rPr>
+          <w:rFonts w:ascii="Times New Roman" w:cs="Times New Roman" w:eastAsia="Times New Roman" w:hAnsi="Times New Roman"/>
+          <w:sz w:val="24"/>
+          <w:szCs w:val="24"/>
+          <w:rtl w:val="0"/>
+        </w:rPr>
+        <w:t xml:space="preserve">Added basic Attack motion</w:t>
+        <w:tab/>
+        <w:tab/>
+        <w:t xml:space="preserve">(Complete)</w:t>
+      </w:r>
+    </w:p>
+    <w:p>
+      <w:pPr>
+        <w:numPr>
+          <w:ilvl w:val="0"/>
+          <w:numId w:val="13"/>
+        </w:numPr>
+        <w:spacing w:line="240" w:lineRule="auto"/>
+        <w:ind w:left="3600" w:hanging="360"/>
+        <w:jc w:val="both"/>
+        <w:rPr>
+          <w:rFonts w:ascii="Times New Roman" w:cs="Times New Roman" w:eastAsia="Times New Roman" w:hAnsi="Times New Roman"/>
+          <w:sz w:val="24"/>
+          <w:szCs w:val="24"/>
+          <w:u w:val="none"/>
+        </w:rPr>
+      </w:pPr>
+      <w:r>
+        <w:rPr>
+          <w:rFonts w:ascii="Times New Roman" w:cs="Times New Roman" w:eastAsia="Times New Roman" w:hAnsi="Times New Roman"/>
+          <w:sz w:val="24"/>
+          <w:szCs w:val="24"/>
+          <w:rtl w:val="0"/>
+        </w:rPr>
+        <w:t xml:space="preserve">Design Document</w:t>
+        <w:tab/>
+        <w:tab/>
+        <w:tab/>
+        <w:tab/>
+        <w:t xml:space="preserve">(Incomplete)</w:t>
+      </w:r>
+    </w:p>
+    <w:p>
+      <w:pPr>
+        <w:numPr>
+          <w:ilvl w:val="1"/>
+          <w:numId w:val="13"/>
+        </w:numPr>
+        <w:spacing w:line="240" w:lineRule="auto"/>
+        <w:ind w:left="4320" w:hanging="360"/>
+        <w:jc w:val="both"/>
+        <w:rPr>
+          <w:rFonts w:ascii="Times New Roman" w:cs="Times New Roman" w:eastAsia="Times New Roman" w:hAnsi="Times New Roman"/>
+          <w:sz w:val="24"/>
+          <w:szCs w:val="24"/>
+        </w:rPr>
+      </w:pPr>
+      <w:r>
+        <w:rPr>
+          <w:rFonts w:ascii="Times New Roman" w:cs="Times New Roman" w:eastAsia="Times New Roman" w:hAnsi="Times New Roman"/>
+          <w:sz w:val="24"/>
+          <w:szCs w:val="24"/>
+          <w:rtl w:val="0"/>
+        </w:rPr>
+        <w:t xml:space="preserve">Individual Commit Requirements</w:t>
+      </w:r>
+    </w:p>
+    <w:p>
+      <w:pPr>
+        <w:numPr>
+          <w:ilvl w:val="1"/>
+          <w:numId w:val="13"/>
+        </w:numPr>
+        <w:spacing w:line="240" w:lineRule="auto"/>
+        <w:ind w:left="4320" w:hanging="360"/>
+        <w:jc w:val="both"/>
+        <w:rPr>
+          <w:rFonts w:ascii="Times New Roman" w:cs="Times New Roman" w:eastAsia="Times New Roman" w:hAnsi="Times New Roman"/>
+          <w:sz w:val="24"/>
+          <w:szCs w:val="24"/>
+        </w:rPr>
+      </w:pPr>
+      <w:r>
+        <w:rPr>
+          <w:rFonts w:ascii="Times New Roman" w:cs="Times New Roman" w:eastAsia="Times New Roman" w:hAnsi="Times New Roman"/>
+          <w:sz w:val="24"/>
+          <w:szCs w:val="24"/>
+          <w:rtl w:val="0"/>
+        </w:rPr>
+        <w:t xml:space="preserve">Design Document (UML diagram)</w:t>
+      </w:r>
+    </w:p>
+    <w:p>
+      <w:pPr>
+        <w:spacing w:line="240" w:lineRule="auto"/>
+        <w:jc w:val="both"/>
+        <w:rPr>
+          <w:rFonts w:ascii="Times New Roman" w:cs="Times New Roman" w:eastAsia="Times New Roman" w:hAnsi="Times New Roman"/>
+          <w:sz w:val="24"/>
+          <w:szCs w:val="24"/>
+        </w:rPr>
+      </w:pPr>
+      <w:r>
+        <w:rPr>
+          <w:rtl w:val="0"/>
+        </w:rPr>
+      </w:r>
+    </w:p>
+    <w:p>
+      <w:pPr>
+        <w:numPr>
+          <w:ilvl w:val="1"/>
+          <w:numId w:val="4"/>
+        </w:numPr>
+        <w:spacing w:line="240" w:lineRule="auto"/>
+        <w:ind w:left="1440" w:hanging="360"/>
+        <w:jc w:val="both"/>
+        <w:rPr>
+          <w:rFonts w:ascii="Times New Roman" w:cs="Times New Roman" w:eastAsia="Times New Roman" w:hAnsi="Times New Roman"/>
+          <w:sz w:val="24"/>
+          <w:szCs w:val="24"/>
+        </w:rPr>
+      </w:pPr>
+      <w:r>
+        <w:rPr>
+          <w:rFonts w:ascii="Times New Roman" w:cs="Times New Roman" w:eastAsia="Times New Roman" w:hAnsi="Times New Roman"/>
+          <w:sz w:val="24"/>
+          <w:szCs w:val="24"/>
+          <w:rtl w:val="0"/>
+        </w:rPr>
+        <w:t xml:space="preserve">Team commit chart</w:t>
+      </w:r>
+    </w:p>
+    <w:p>
+      <w:pPr>
+        <w:spacing w:line="240" w:lineRule="auto"/>
+        <w:ind w:left="1440" w:firstLine="720"/>
+        <w:jc w:val="both"/>
+        <w:rPr>
+          <w:rFonts w:ascii="Times New Roman" w:cs="Times New Roman" w:eastAsia="Times New Roman" w:hAnsi="Times New Roman"/>
+          <w:sz w:val="24"/>
+          <w:szCs w:val="24"/>
+        </w:rPr>
+      </w:pPr>
+      <w:r>
+        <w:rPr>
+          <w:rFonts w:ascii="Times New Roman" w:cs="Times New Roman" w:eastAsia="Times New Roman" w:hAnsi="Times New Roman"/>
+          <w:sz w:val="24"/>
+          <w:szCs w:val="24"/>
+          <w:rtl w:val="0"/>
+        </w:rPr>
+        <w:tab/>
+        <w:tab/>
+      </w:r>
+      <w:r>
+        <w:rPr>
+          <w:rFonts w:ascii="Times New Roman" w:cs="Times New Roman" w:eastAsia="Times New Roman" w:hAnsi="Times New Roman"/>
+          <w:sz w:val="24"/>
+          <w:szCs w:val="24"/>
+        </w:rPr>
+        <w:drawing>
+          <wp:inline distB="114300" distT="114300" distL="114300" distR="114300">
+            <wp:extent cx="4655607" cy="2627337"/>
+            <wp:effectExtent b="0" l="0" r="0" t="0"/>
+            <wp:docPr id="4" name="image3.png"/>
+            <a:graphic>
+              <a:graphicData uri="http://schemas.openxmlformats.org/drawingml/2006/picture">
+                <pic:pic>
+                  <pic:nvPicPr>
+                    <pic:cNvPr id="0" name="image3.png"/>
+                    <pic:cNvPicPr preferRelativeResize="0"/>
+                  </pic:nvPicPr>
+                  <pic:blipFill>
+                    <a:blip r:embed="rId21"/>
+                    <a:srcRect b="0" l="0" r="0" t="0"/>
+                    <a:stretch>
+                      <a:fillRect/>
+                    </a:stretch>
+                  </pic:blipFill>
+                  <pic:spPr>
+                    <a:xfrm>
+                      <a:off x="0" y="0"/>
+                      <a:ext cx="4655607" cy="2627337"/>
+                    </a:xfrm>
+                    <a:prstGeom prst="rect"/>
+                    <a:ln/>
+                  </pic:spPr>
+                </pic:pic>
+              </a:graphicData>
+            </a:graphic>
+          </wp:inline>
+        </w:drawing>
+      </w:r>
+      <w:r>
+        <w:rPr>
+          <w:rtl w:val="0"/>
+        </w:rPr>
+      </w:r>
+    </w:p>
+    <w:p>
+      <w:pPr>
+        <w:spacing w:line="240" w:lineRule="auto"/>
+        <w:ind w:left="0" w:firstLine="0"/>
+        <w:jc w:val="both"/>
+        <w:rPr>
+          <w:rFonts w:ascii="Times New Roman" w:cs="Times New Roman" w:eastAsia="Times New Roman" w:hAnsi="Times New Roman"/>
+          <w:sz w:val="24"/>
+          <w:szCs w:val="24"/>
+        </w:rPr>
+      </w:pPr>
+      <w:r>
+        <w:rPr>
+          <w:rtl w:val="0"/>
+        </w:rPr>
+      </w:r>
+    </w:p>
+    <w:p>
+      <w:pPr>
+        <w:numPr>
+          <w:ilvl w:val="0"/>
+          <w:numId w:val="4"/>
+        </w:numPr>
+        <w:spacing w:line="240" w:lineRule="auto"/>
         <w:ind w:left="720" w:hanging="360"/>
         <w:jc w:val="both"/>
         <w:rPr>
@@ -4956,7 +6345,7 @@
       </w:r>
     </w:p>
     <w:sectPr>
-      <w:headerReference r:id="rId15" w:type="default"/>
+      <w:headerReference r:id="rId22" w:type="default"/>
       <w:pgSz w:h="15840" w:w="12240" w:orient="portrait"/>
       <w:pgMar w:bottom="1440" w:top="1440" w:left="1440" w:right="1440" w:header="720" w:footer="720"/>
       <w:pgNumType w:start="1"/>
@@ -5319,9 +6708,33 @@
   <w:abstractNum w:abstractNumId="4">
     <w:lvl w:ilvl="0">
       <w:start w:val="1"/>
-      <w:numFmt w:val="bullet"/>
-      <w:lvlText w:val="-"/>
-      <w:lvlJc w:val="left"/>
+      <w:numFmt w:val="decimal"/>
+      <w:lvlText w:val="%1."/>
+      <w:lvlJc w:val="left"/>
+      <w:pPr>
+        <w:ind w:left="720" w:hanging="360"/>
+      </w:pPr>
+      <w:rPr>
+        <w:u w:val="none"/>
+      </w:rPr>
+    </w:lvl>
+    <w:lvl w:ilvl="1">
+      <w:start w:val="1"/>
+      <w:numFmt w:val="lowerLetter"/>
+      <w:lvlText w:val="%2."/>
+      <w:lvlJc w:val="left"/>
+      <w:pPr>
+        <w:ind w:left="1440" w:hanging="360"/>
+      </w:pPr>
+      <w:rPr>
+        <w:u w:val="none"/>
+      </w:rPr>
+    </w:lvl>
+    <w:lvl w:ilvl="2">
+      <w:start w:val="1"/>
+      <w:numFmt w:val="lowerRoman"/>
+      <w:lvlText w:val="%3."/>
+      <w:lvlJc w:val="right"/>
       <w:pPr>
         <w:ind w:left="2160" w:hanging="360"/>
       </w:pPr>
@@ -5329,10 +6742,10 @@
         <w:u w:val="none"/>
       </w:rPr>
     </w:lvl>
-    <w:lvl w:ilvl="1">
-      <w:start w:val="1"/>
-      <w:numFmt w:val="bullet"/>
-      <w:lvlText w:val="-"/>
+    <w:lvl w:ilvl="3">
+      <w:start w:val="1"/>
+      <w:numFmt w:val="decimal"/>
+      <w:lvlText w:val="%4."/>
       <w:lvlJc w:val="left"/>
       <w:pPr>
         <w:ind w:left="2880" w:hanging="360"/>
@@ -5341,10 +6754,10 @@
         <w:u w:val="none"/>
       </w:rPr>
     </w:lvl>
-    <w:lvl w:ilvl="2">
-      <w:start w:val="1"/>
-      <w:numFmt w:val="bullet"/>
-      <w:lvlText w:val="-"/>
+    <w:lvl w:ilvl="4">
+      <w:start w:val="1"/>
+      <w:numFmt w:val="lowerLetter"/>
+      <w:lvlText w:val="%5."/>
       <w:lvlJc w:val="left"/>
       <w:pPr>
         <w:ind w:left="3600" w:hanging="360"/>
@@ -5353,11 +6766,11 @@
         <w:u w:val="none"/>
       </w:rPr>
     </w:lvl>
-    <w:lvl w:ilvl="3">
-      <w:start w:val="1"/>
-      <w:numFmt w:val="bullet"/>
-      <w:lvlText w:val="-"/>
-      <w:lvlJc w:val="left"/>
+    <w:lvl w:ilvl="5">
+      <w:start w:val="1"/>
+      <w:numFmt w:val="lowerRoman"/>
+      <w:lvlText w:val="%6."/>
+      <w:lvlJc w:val="right"/>
       <w:pPr>
         <w:ind w:left="4320" w:hanging="360"/>
       </w:pPr>
@@ -5365,10 +6778,10 @@
         <w:u w:val="none"/>
       </w:rPr>
     </w:lvl>
-    <w:lvl w:ilvl="4">
-      <w:start w:val="1"/>
-      <w:numFmt w:val="bullet"/>
-      <w:lvlText w:val="-"/>
+    <w:lvl w:ilvl="6">
+      <w:start w:val="1"/>
+      <w:numFmt w:val="decimal"/>
+      <w:lvlText w:val="%7."/>
       <w:lvlJc w:val="left"/>
       <w:pPr>
         <w:ind w:left="5040" w:hanging="360"/>
@@ -5377,10 +6790,10 @@
         <w:u w:val="none"/>
       </w:rPr>
     </w:lvl>
-    <w:lvl w:ilvl="5">
-      <w:start w:val="1"/>
-      <w:numFmt w:val="bullet"/>
-      <w:lvlText w:val="-"/>
+    <w:lvl w:ilvl="7">
+      <w:start w:val="1"/>
+      <w:numFmt w:val="lowerLetter"/>
+      <w:lvlText w:val="%8."/>
       <w:lvlJc w:val="left"/>
       <w:pPr>
         <w:ind w:left="5760" w:hanging="360"/>
@@ -5389,37 +6802,13 @@
         <w:u w:val="none"/>
       </w:rPr>
     </w:lvl>
-    <w:lvl w:ilvl="6">
-      <w:start w:val="1"/>
-      <w:numFmt w:val="bullet"/>
-      <w:lvlText w:val="-"/>
-      <w:lvlJc w:val="left"/>
+    <w:lvl w:ilvl="8">
+      <w:start w:val="1"/>
+      <w:numFmt w:val="lowerRoman"/>
+      <w:lvlText w:val="%9."/>
+      <w:lvlJc w:val="right"/>
       <w:pPr>
         <w:ind w:left="6480" w:hanging="360"/>
-      </w:pPr>
-      <w:rPr>
-        <w:u w:val="none"/>
-      </w:rPr>
-    </w:lvl>
-    <w:lvl w:ilvl="7">
-      <w:start w:val="1"/>
-      <w:numFmt w:val="bullet"/>
-      <w:lvlText w:val="-"/>
-      <w:lvlJc w:val="left"/>
-      <w:pPr>
-        <w:ind w:left="7200" w:hanging="360"/>
-      </w:pPr>
-      <w:rPr>
-        <w:u w:val="none"/>
-      </w:rPr>
-    </w:lvl>
-    <w:lvl w:ilvl="8">
-      <w:start w:val="1"/>
-      <w:numFmt w:val="bullet"/>
-      <w:lvlText w:val="-"/>
-      <w:lvlJc w:val="left"/>
-      <w:pPr>
-        <w:ind w:left="7920" w:hanging="360"/>
       </w:pPr>
       <w:rPr>
         <w:u w:val="none"/>
@@ -5429,11 +6818,121 @@
   <w:abstractNum w:abstractNumId="5">
     <w:lvl w:ilvl="0">
       <w:start w:val="1"/>
+      <w:numFmt w:val="bullet"/>
+      <w:lvlText w:val="●"/>
+      <w:lvlJc w:val="left"/>
+      <w:pPr>
+        <w:ind w:left="720" w:hanging="360"/>
+      </w:pPr>
+      <w:rPr>
+        <w:u w:val="none"/>
+      </w:rPr>
+    </w:lvl>
+    <w:lvl w:ilvl="1">
+      <w:start w:val="1"/>
+      <w:numFmt w:val="bullet"/>
+      <w:lvlText w:val="○"/>
+      <w:lvlJc w:val="left"/>
+      <w:pPr>
+        <w:ind w:left="1440" w:hanging="360"/>
+      </w:pPr>
+      <w:rPr>
+        <w:u w:val="none"/>
+      </w:rPr>
+    </w:lvl>
+    <w:lvl w:ilvl="2">
+      <w:start w:val="1"/>
+      <w:numFmt w:val="bullet"/>
+      <w:lvlText w:val="■"/>
+      <w:lvlJc w:val="left"/>
+      <w:pPr>
+        <w:ind w:left="2160" w:hanging="360"/>
+      </w:pPr>
+      <w:rPr>
+        <w:u w:val="none"/>
+      </w:rPr>
+    </w:lvl>
+    <w:lvl w:ilvl="3">
+      <w:start w:val="1"/>
+      <w:numFmt w:val="bullet"/>
+      <w:lvlText w:val="●"/>
+      <w:lvlJc w:val="left"/>
+      <w:pPr>
+        <w:ind w:left="2880" w:hanging="360"/>
+      </w:pPr>
+      <w:rPr>
+        <w:u w:val="none"/>
+      </w:rPr>
+    </w:lvl>
+    <w:lvl w:ilvl="4">
+      <w:start w:val="1"/>
+      <w:numFmt w:val="bullet"/>
+      <w:lvlText w:val="○"/>
+      <w:lvlJc w:val="left"/>
+      <w:pPr>
+        <w:ind w:left="3600" w:hanging="360"/>
+      </w:pPr>
+      <w:rPr>
+        <w:u w:val="none"/>
+      </w:rPr>
+    </w:lvl>
+    <w:lvl w:ilvl="5">
+      <w:start w:val="1"/>
+      <w:numFmt w:val="bullet"/>
+      <w:lvlText w:val="■"/>
+      <w:lvlJc w:val="left"/>
+      <w:pPr>
+        <w:ind w:left="4320" w:hanging="360"/>
+      </w:pPr>
+      <w:rPr>
+        <w:u w:val="none"/>
+      </w:rPr>
+    </w:lvl>
+    <w:lvl w:ilvl="6">
+      <w:start w:val="1"/>
+      <w:numFmt w:val="bullet"/>
+      <w:lvlText w:val="●"/>
+      <w:lvlJc w:val="left"/>
+      <w:pPr>
+        <w:ind w:left="5040" w:hanging="360"/>
+      </w:pPr>
+      <w:rPr>
+        <w:u w:val="none"/>
+      </w:rPr>
+    </w:lvl>
+    <w:lvl w:ilvl="7">
+      <w:start w:val="1"/>
+      <w:numFmt w:val="bullet"/>
+      <w:lvlText w:val="○"/>
+      <w:lvlJc w:val="left"/>
+      <w:pPr>
+        <w:ind w:left="5760" w:hanging="360"/>
+      </w:pPr>
+      <w:rPr>
+        <w:u w:val="none"/>
+      </w:rPr>
+    </w:lvl>
+    <w:lvl w:ilvl="8">
+      <w:start w:val="1"/>
+      <w:numFmt w:val="bullet"/>
+      <w:lvlText w:val="■"/>
+      <w:lvlJc w:val="left"/>
+      <w:pPr>
+        <w:ind w:left="6480" w:hanging="360"/>
+      </w:pPr>
+      <w:rPr>
+        <w:u w:val="none"/>
+      </w:rPr>
+    </w:lvl>
+  </w:abstractNum>
+  <w:abstractNum w:abstractNumId="6">
+    <w:lvl w:ilvl="0">
+      <w:start w:val="1"/>
       <w:numFmt w:val="decimal"/>
-      <w:lvlText w:val="%1."/>
-      <w:lvlJc w:val="left"/>
-      <w:pPr>
-        <w:ind w:left="720" w:hanging="360"/>
+      <w:lvlText w:val="%1)"/>
+      <w:lvlJc w:val="left"/>
+      <w:pPr>
+        <w:ind w:left="2160" w:hanging="360"/>
       </w:pPr>
       <w:rPr>
         <w:u w:val="none"/>
@@ -5442,10 +6941,10 @@
     <w:lvl w:ilvl="1">
       <w:start w:val="1"/>
       <w:numFmt w:val="lowerLetter"/>
-      <w:lvlText w:val="%2."/>
-      <w:lvlJc w:val="left"/>
-      <w:pPr>
-        <w:ind w:left="1440" w:hanging="360"/>
+      <w:lvlText w:val="%2)"/>
+      <w:lvlJc w:val="left"/>
+      <w:pPr>
+        <w:ind w:left="2880" w:hanging="360"/>
       </w:pPr>
       <w:rPr>
         <w:u w:val="none"/>
@@ -5454,10 +6953,10 @@
     <w:lvl w:ilvl="2">
       <w:start w:val="1"/>
       <w:numFmt w:val="lowerRoman"/>
-      <w:lvlText w:val="%3."/>
+      <w:lvlText w:val="%3)"/>
       <w:lvlJc w:val="right"/>
       <w:pPr>
-        <w:ind w:left="2160" w:hanging="360"/>
+        <w:ind w:left="3600" w:hanging="360"/>
       </w:pPr>
       <w:rPr>
         <w:u w:val="none"/>
@@ -5466,10 +6965,10 @@
     <w:lvl w:ilvl="3">
       <w:start w:val="1"/>
       <w:numFmt w:val="decimal"/>
-      <w:lvlText w:val="%4."/>
-      <w:lvlJc w:val="left"/>
-      <w:pPr>
-        <w:ind w:left="2880" w:hanging="360"/>
+      <w:lvlText w:val="(%4)"/>
+      <w:lvlJc w:val="left"/>
+      <w:pPr>
+        <w:ind w:left="4320" w:hanging="360"/>
       </w:pPr>
       <w:rPr>
         <w:u w:val="none"/>
@@ -5478,10 +6977,10 @@
     <w:lvl w:ilvl="4">
       <w:start w:val="1"/>
       <w:numFmt w:val="lowerLetter"/>
-      <w:lvlText w:val="%5."/>
-      <w:lvlJc w:val="left"/>
-      <w:pPr>
-        <w:ind w:left="3600" w:hanging="360"/>
+      <w:lvlText w:val="(%5)"/>
+      <w:lvlJc w:val="left"/>
+      <w:pPr>
+        <w:ind w:left="5040" w:hanging="360"/>
       </w:pPr>
       <w:rPr>
         <w:u w:val="none"/>
@@ -5490,10 +6989,10 @@
     <w:lvl w:ilvl="5">
       <w:start w:val="1"/>
       <w:numFmt w:val="lowerRoman"/>
-      <w:lvlText w:val="%6."/>
+      <w:lvlText w:val="(%6)"/>
       <w:lvlJc w:val="right"/>
       <w:pPr>
-        <w:ind w:left="4320" w:hanging="360"/>
+        <w:ind w:left="5760" w:hanging="360"/>
       </w:pPr>
       <w:rPr>
         <w:u w:val="none"/>
@@ -5505,7 +7004,7 @@
       <w:lvlText w:val="%7."/>
       <w:lvlJc w:val="left"/>
       <w:pPr>
-        <w:ind w:left="5040" w:hanging="360"/>
+        <w:ind w:left="6480" w:hanging="360"/>
       </w:pPr>
       <w:rPr>
         <w:u w:val="none"/>
@@ -5517,7 +7016,7 @@
       <w:lvlText w:val="%8."/>
       <w:lvlJc w:val="left"/>
       <w:pPr>
-        <w:ind w:left="5760" w:hanging="360"/>
+        <w:ind w:left="7200" w:hanging="360"/>
       </w:pPr>
       <w:rPr>
         <w:u w:val="none"/>
@@ -5529,116 +7028,6 @@
       <w:lvlText w:val="%9."/>
       <w:lvlJc w:val="right"/>
       <w:pPr>
-        <w:ind w:left="6480" w:hanging="360"/>
-      </w:pPr>
-      <w:rPr>
-        <w:u w:val="none"/>
-      </w:rPr>
-    </w:lvl>
-  </w:abstractNum>
-  <w:abstractNum w:abstractNumId="6">
-    <w:lvl w:ilvl="0">
-      <w:start w:val="1"/>
-      <w:numFmt w:val="decimal"/>
-      <w:lvlText w:val="%1)"/>
-      <w:lvlJc w:val="left"/>
-      <w:pPr>
-        <w:ind w:left="2160" w:hanging="360"/>
-      </w:pPr>
-      <w:rPr>
-        <w:u w:val="none"/>
-      </w:rPr>
-    </w:lvl>
-    <w:lvl w:ilvl="1">
-      <w:start w:val="1"/>
-      <w:numFmt w:val="lowerLetter"/>
-      <w:lvlText w:val="%2)"/>
-      <w:lvlJc w:val="left"/>
-      <w:pPr>
-        <w:ind w:left="2880" w:hanging="360"/>
-      </w:pPr>
-      <w:rPr>
-        <w:u w:val="none"/>
-      </w:rPr>
-    </w:lvl>
-    <w:lvl w:ilvl="2">
-      <w:start w:val="1"/>
-      <w:numFmt w:val="lowerRoman"/>
-      <w:lvlText w:val="%3)"/>
-      <w:lvlJc w:val="right"/>
-      <w:pPr>
-        <w:ind w:left="3600" w:hanging="360"/>
-      </w:pPr>
-      <w:rPr>
-        <w:u w:val="none"/>
-      </w:rPr>
-    </w:lvl>
-    <w:lvl w:ilvl="3">
-      <w:start w:val="1"/>
-      <w:numFmt w:val="decimal"/>
-      <w:lvlText w:val="(%4)"/>
-      <w:lvlJc w:val="left"/>
-      <w:pPr>
-        <w:ind w:left="4320" w:hanging="360"/>
-      </w:pPr>
-      <w:rPr>
-        <w:u w:val="none"/>
-      </w:rPr>
-    </w:lvl>
-    <w:lvl w:ilvl="4">
-      <w:start w:val="1"/>
-      <w:numFmt w:val="lowerLetter"/>
-      <w:lvlText w:val="(%5)"/>
-      <w:lvlJc w:val="left"/>
-      <w:pPr>
-        <w:ind w:left="5040" w:hanging="360"/>
-      </w:pPr>
-      <w:rPr>
-        <w:u w:val="none"/>
-      </w:rPr>
-    </w:lvl>
-    <w:lvl w:ilvl="5">
-      <w:start w:val="1"/>
-      <w:numFmt w:val="lowerRoman"/>
-      <w:lvlText w:val="(%6)"/>
-      <w:lvlJc w:val="right"/>
-      <w:pPr>
-        <w:ind w:left="5760" w:hanging="360"/>
-      </w:pPr>
-      <w:rPr>
-        <w:u w:val="none"/>
-      </w:rPr>
-    </w:lvl>
-    <w:lvl w:ilvl="6">
-      <w:start w:val="1"/>
-      <w:numFmt w:val="decimal"/>
-      <w:lvlText w:val="%7."/>
-      <w:lvlJc w:val="left"/>
-      <w:pPr>
-        <w:ind w:left="6480" w:hanging="360"/>
-      </w:pPr>
-      <w:rPr>
-        <w:u w:val="none"/>
-      </w:rPr>
-    </w:lvl>
-    <w:lvl w:ilvl="7">
-      <w:start w:val="1"/>
-      <w:numFmt w:val="lowerLetter"/>
-      <w:lvlText w:val="%8."/>
-      <w:lvlJc w:val="left"/>
-      <w:pPr>
-        <w:ind w:left="7200" w:hanging="360"/>
-      </w:pPr>
-      <w:rPr>
-        <w:u w:val="none"/>
-      </w:rPr>
-    </w:lvl>
-    <w:lvl w:ilvl="8">
-      <w:start w:val="1"/>
-      <w:numFmt w:val="lowerRoman"/>
-      <w:lvlText w:val="%9."/>
-      <w:lvlJc w:val="right"/>
-      <w:pPr>
         <w:ind w:left="7920" w:hanging="360"/>
       </w:pPr>
       <w:rPr>
@@ -5750,6 +7139,886 @@
       <w:lvlJc w:val="left"/>
       <w:pPr>
         <w:ind w:left="7920" w:hanging="360"/>
+      </w:pPr>
+      <w:rPr>
+        <w:u w:val="none"/>
+      </w:rPr>
+    </w:lvl>
+  </w:abstractNum>
+  <w:abstractNum w:abstractNumId="8">
+    <w:lvl w:ilvl="0">
+      <w:start w:val="1"/>
+      <w:numFmt w:val="bullet"/>
+      <w:lvlText w:val="●"/>
+      <w:lvlJc w:val="left"/>
+      <w:pPr>
+        <w:ind w:left="720" w:hanging="360"/>
+      </w:pPr>
+      <w:rPr>
+        <w:u w:val="none"/>
+      </w:rPr>
+    </w:lvl>
+    <w:lvl w:ilvl="1">
+      <w:start w:val="1"/>
+      <w:numFmt w:val="bullet"/>
+      <w:lvlText w:val="○"/>
+      <w:lvlJc w:val="left"/>
+      <w:pPr>
+        <w:ind w:left="1440" w:hanging="360"/>
+      </w:pPr>
+      <w:rPr>
+        <w:u w:val="none"/>
+      </w:rPr>
+    </w:lvl>
+    <w:lvl w:ilvl="2">
+      <w:start w:val="1"/>
+      <w:numFmt w:val="bullet"/>
+      <w:lvlText w:val="■"/>
+      <w:lvlJc w:val="left"/>
+      <w:pPr>
+        <w:ind w:left="2160" w:hanging="360"/>
+      </w:pPr>
+      <w:rPr>
+        <w:u w:val="none"/>
+      </w:rPr>
+    </w:lvl>
+    <w:lvl w:ilvl="3">
+      <w:start w:val="1"/>
+      <w:numFmt w:val="bullet"/>
+      <w:lvlText w:val="●"/>
+      <w:lvlJc w:val="left"/>
+      <w:pPr>
+        <w:ind w:left="2880" w:hanging="360"/>
+      </w:pPr>
+      <w:rPr>
+        <w:u w:val="none"/>
+      </w:rPr>
+    </w:lvl>
+    <w:lvl w:ilvl="4">
+      <w:start w:val="1"/>
+      <w:numFmt w:val="bullet"/>
+      <w:lvlText w:val="○"/>
+      <w:lvlJc w:val="left"/>
+      <w:pPr>
+        <w:ind w:left="3600" w:hanging="360"/>
+      </w:pPr>
+      <w:rPr>
+        <w:u w:val="none"/>
+      </w:rPr>
+    </w:lvl>
+    <w:lvl w:ilvl="5">
+      <w:start w:val="1"/>
+      <w:numFmt w:val="bullet"/>
+      <w:lvlText w:val="■"/>
+      <w:lvlJc w:val="left"/>
+      <w:pPr>
+        <w:ind w:left="4320" w:hanging="360"/>
+      </w:pPr>
+      <w:rPr>
+        <w:u w:val="none"/>
+      </w:rPr>
+    </w:lvl>
+    <w:lvl w:ilvl="6">
+      <w:start w:val="1"/>
+      <w:numFmt w:val="bullet"/>
+      <w:lvlText w:val="●"/>
+      <w:lvlJc w:val="left"/>
+      <w:pPr>
+        <w:ind w:left="5040" w:hanging="360"/>
+      </w:pPr>
+      <w:rPr>
+        <w:u w:val="none"/>
+      </w:rPr>
+    </w:lvl>
+    <w:lvl w:ilvl="7">
+      <w:start w:val="1"/>
+      <w:numFmt w:val="bullet"/>
+      <w:lvlText w:val="○"/>
+      <w:lvlJc w:val="left"/>
+      <w:pPr>
+        <w:ind w:left="5760" w:hanging="360"/>
+      </w:pPr>
+      <w:rPr>
+        <w:u w:val="none"/>
+      </w:rPr>
+    </w:lvl>
+    <w:lvl w:ilvl="8">
+      <w:start w:val="1"/>
+      <w:numFmt w:val="bullet"/>
+      <w:lvlText w:val="■"/>
+      <w:lvlJc w:val="left"/>
+      <w:pPr>
+        <w:ind w:left="6480" w:hanging="360"/>
+      </w:pPr>
+      <w:rPr>
+        <w:u w:val="none"/>
+      </w:rPr>
+    </w:lvl>
+  </w:abstractNum>
+  <w:abstractNum w:abstractNumId="9">
+    <w:lvl w:ilvl="0">
+      <w:start w:val="1"/>
+      <w:numFmt w:val="bullet"/>
+      <w:lvlText w:val="-"/>
+      <w:lvlJc w:val="left"/>
+      <w:pPr>
+        <w:ind w:left="2160" w:hanging="360"/>
+      </w:pPr>
+      <w:rPr>
+        <w:u w:val="none"/>
+      </w:rPr>
+    </w:lvl>
+    <w:lvl w:ilvl="1">
+      <w:start w:val="1"/>
+      <w:numFmt w:val="bullet"/>
+      <w:lvlText w:val="-"/>
+      <w:lvlJc w:val="left"/>
+      <w:pPr>
+        <w:ind w:left="2880" w:hanging="360"/>
+      </w:pPr>
+      <w:rPr>
+        <w:u w:val="none"/>
+      </w:rPr>
+    </w:lvl>
+    <w:lvl w:ilvl="2">
+      <w:start w:val="1"/>
+      <w:numFmt w:val="bullet"/>
+      <w:lvlText w:val="-"/>
+      <w:lvlJc w:val="left"/>
+      <w:pPr>
+        <w:ind w:left="3600" w:hanging="360"/>
+      </w:pPr>
+      <w:rPr>
+        <w:u w:val="none"/>
+      </w:rPr>
+    </w:lvl>
+    <w:lvl w:ilvl="3">
+      <w:start w:val="1"/>
+      <w:numFmt w:val="bullet"/>
+      <w:lvlText w:val="-"/>
+      <w:lvlJc w:val="left"/>
+      <w:pPr>
+        <w:ind w:left="4320" w:hanging="360"/>
+      </w:pPr>
+      <w:rPr>
+        <w:u w:val="none"/>
+      </w:rPr>
+    </w:lvl>
+    <w:lvl w:ilvl="4">
+      <w:start w:val="1"/>
+      <w:numFmt w:val="bullet"/>
+      <w:lvlText w:val="-"/>
+      <w:lvlJc w:val="left"/>
+      <w:pPr>
+        <w:ind w:left="5040" w:hanging="360"/>
+      </w:pPr>
+      <w:rPr>
+        <w:u w:val="none"/>
+      </w:rPr>
+    </w:lvl>
+    <w:lvl w:ilvl="5">
+      <w:start w:val="1"/>
+      <w:numFmt w:val="bullet"/>
+      <w:lvlText w:val="-"/>
+      <w:lvlJc w:val="left"/>
+      <w:pPr>
+        <w:ind w:left="5760" w:hanging="360"/>
+      </w:pPr>
+      <w:rPr>
+        <w:u w:val="none"/>
+      </w:rPr>
+    </w:lvl>
+    <w:lvl w:ilvl="6">
+      <w:start w:val="1"/>
+      <w:numFmt w:val="bullet"/>
+      <w:lvlText w:val="-"/>
+      <w:lvlJc w:val="left"/>
+      <w:pPr>
+        <w:ind w:left="6480" w:hanging="360"/>
+      </w:pPr>
+      <w:rPr>
+        <w:u w:val="none"/>
+      </w:rPr>
+    </w:lvl>
+    <w:lvl w:ilvl="7">
+      <w:start w:val="1"/>
+      <w:numFmt w:val="bullet"/>
+      <w:lvlText w:val="-"/>
+      <w:lvlJc w:val="left"/>
+      <w:pPr>
+        <w:ind w:left="7200" w:hanging="360"/>
+      </w:pPr>
+      <w:rPr>
+        <w:u w:val="none"/>
+      </w:rPr>
+    </w:lvl>
+    <w:lvl w:ilvl="8">
+      <w:start w:val="1"/>
+      <w:numFmt w:val="bullet"/>
+      <w:lvlText w:val="-"/>
+      <w:lvlJc w:val="left"/>
+      <w:pPr>
+        <w:ind w:left="7920" w:hanging="360"/>
+      </w:pPr>
+      <w:rPr>
+        <w:u w:val="none"/>
+      </w:rPr>
+    </w:lvl>
+  </w:abstractNum>
+  <w:abstractNum w:abstractNumId="10">
+    <w:lvl w:ilvl="0">
+      <w:start w:val="1"/>
+      <w:numFmt w:val="bullet"/>
+      <w:lvlText w:val="●"/>
+      <w:lvlJc w:val="left"/>
+      <w:pPr>
+        <w:ind w:left="3600" w:hanging="360"/>
+      </w:pPr>
+      <w:rPr>
+        <w:u w:val="none"/>
+      </w:rPr>
+    </w:lvl>
+    <w:lvl w:ilvl="1">
+      <w:start w:val="1"/>
+      <w:numFmt w:val="bullet"/>
+      <w:lvlText w:val="○"/>
+      <w:lvlJc w:val="left"/>
+      <w:pPr>
+        <w:ind w:left="4320" w:hanging="360"/>
+      </w:pPr>
+      <w:rPr>
+        <w:u w:val="none"/>
+      </w:rPr>
+    </w:lvl>
+    <w:lvl w:ilvl="2">
+      <w:start w:val="1"/>
+      <w:numFmt w:val="bullet"/>
+      <w:lvlText w:val="■"/>
+      <w:lvlJc w:val="left"/>
+      <w:pPr>
+        <w:ind w:left="5040" w:hanging="360"/>
+      </w:pPr>
+      <w:rPr>
+        <w:u w:val="none"/>
+      </w:rPr>
+    </w:lvl>
+    <w:lvl w:ilvl="3">
+      <w:start w:val="1"/>
+      <w:numFmt w:val="bullet"/>
+      <w:lvlText w:val="●"/>
+      <w:lvlJc w:val="left"/>
+      <w:pPr>
+        <w:ind w:left="5760" w:hanging="360"/>
+      </w:pPr>
+      <w:rPr>
+        <w:u w:val="none"/>
+      </w:rPr>
+    </w:lvl>
+    <w:lvl w:ilvl="4">
+      <w:start w:val="1"/>
+      <w:numFmt w:val="bullet"/>
+      <w:lvlText w:val="○"/>
+      <w:lvlJc w:val="left"/>
+      <w:pPr>
+        <w:ind w:left="6480" w:hanging="360"/>
+      </w:pPr>
+      <w:rPr>
+        <w:u w:val="none"/>
+      </w:rPr>
+    </w:lvl>
+    <w:lvl w:ilvl="5">
+      <w:start w:val="1"/>
+      <w:numFmt w:val="bullet"/>
+      <w:lvlText w:val="■"/>
+      <w:lvlJc w:val="left"/>
+      <w:pPr>
+        <w:ind w:left="7200" w:hanging="360"/>
+      </w:pPr>
+      <w:rPr>
+        <w:u w:val="none"/>
+      </w:rPr>
+    </w:lvl>
+    <w:lvl w:ilvl="6">
+      <w:start w:val="1"/>
+      <w:numFmt w:val="bullet"/>
+      <w:lvlText w:val="●"/>
+      <w:lvlJc w:val="left"/>
+      <w:pPr>
+        <w:ind w:left="7920" w:hanging="360"/>
+      </w:pPr>
+      <w:rPr>
+        <w:u w:val="none"/>
+      </w:rPr>
+    </w:lvl>
+    <w:lvl w:ilvl="7">
+      <w:start w:val="1"/>
+      <w:numFmt w:val="bullet"/>
+      <w:lvlText w:val="○"/>
+      <w:lvlJc w:val="left"/>
+      <w:pPr>
+        <w:ind w:left="8640" w:hanging="360"/>
+      </w:pPr>
+      <w:rPr>
+        <w:u w:val="none"/>
+      </w:rPr>
+    </w:lvl>
+    <w:lvl w:ilvl="8">
+      <w:start w:val="1"/>
+      <w:numFmt w:val="bullet"/>
+      <w:lvlText w:val="■"/>
+      <w:lvlJc w:val="left"/>
+      <w:pPr>
+        <w:ind w:left="9360" w:hanging="360"/>
+      </w:pPr>
+      <w:rPr>
+        <w:u w:val="none"/>
+      </w:rPr>
+    </w:lvl>
+  </w:abstractNum>
+  <w:abstractNum w:abstractNumId="11">
+    <w:lvl w:ilvl="0">
+      <w:start w:val="1"/>
+      <w:numFmt w:val="bullet"/>
+      <w:lvlText w:val="●"/>
+      <w:lvlJc w:val="left"/>
+      <w:pPr>
+        <w:ind w:left="3600" w:hanging="360"/>
+      </w:pPr>
+      <w:rPr>
+        <w:u w:val="none"/>
+      </w:rPr>
+    </w:lvl>
+    <w:lvl w:ilvl="1">
+      <w:start w:val="1"/>
+      <w:numFmt w:val="bullet"/>
+      <w:lvlText w:val="○"/>
+      <w:lvlJc w:val="left"/>
+      <w:pPr>
+        <w:ind w:left="4320" w:hanging="360"/>
+      </w:pPr>
+      <w:rPr>
+        <w:u w:val="none"/>
+      </w:rPr>
+    </w:lvl>
+    <w:lvl w:ilvl="2">
+      <w:start w:val="1"/>
+      <w:numFmt w:val="bullet"/>
+      <w:lvlText w:val="■"/>
+      <w:lvlJc w:val="left"/>
+      <w:pPr>
+        <w:ind w:left="5040" w:hanging="360"/>
+      </w:pPr>
+      <w:rPr>
+        <w:u w:val="none"/>
+      </w:rPr>
+    </w:lvl>
+    <w:lvl w:ilvl="3">
+      <w:start w:val="1"/>
+      <w:numFmt w:val="bullet"/>
+      <w:lvlText w:val="●"/>
+      <w:lvlJc w:val="left"/>
+      <w:pPr>
+        <w:ind w:left="5760" w:hanging="360"/>
+      </w:pPr>
+      <w:rPr>
+        <w:u w:val="none"/>
+      </w:rPr>
+    </w:lvl>
+    <w:lvl w:ilvl="4">
+      <w:start w:val="1"/>
+      <w:numFmt w:val="bullet"/>
+      <w:lvlText w:val="○"/>
+      <w:lvlJc w:val="left"/>
+      <w:pPr>
+        <w:ind w:left="6480" w:hanging="360"/>
+      </w:pPr>
+      <w:rPr>
+        <w:u w:val="none"/>
+      </w:rPr>
+    </w:lvl>
+    <w:lvl w:ilvl="5">
+      <w:start w:val="1"/>
+      <w:numFmt w:val="bullet"/>
+      <w:lvlText w:val="■"/>
+      <w:lvlJc w:val="left"/>
+      <w:pPr>
+        <w:ind w:left="7200" w:hanging="360"/>
+      </w:pPr>
+      <w:rPr>
+        <w:u w:val="none"/>
+      </w:rPr>
+    </w:lvl>
+    <w:lvl w:ilvl="6">
+      <w:start w:val="1"/>
+      <w:numFmt w:val="bullet"/>
+      <w:lvlText w:val="●"/>
+      <w:lvlJc w:val="left"/>
+      <w:pPr>
+        <w:ind w:left="7920" w:hanging="360"/>
+      </w:pPr>
+      <w:rPr>
+        <w:u w:val="none"/>
+      </w:rPr>
+    </w:lvl>
+    <w:lvl w:ilvl="7">
+      <w:start w:val="1"/>
+      <w:numFmt w:val="bullet"/>
+      <w:lvlText w:val="○"/>
+      <w:lvlJc w:val="left"/>
+      <w:pPr>
+        <w:ind w:left="8640" w:hanging="360"/>
+      </w:pPr>
+      <w:rPr>
+        <w:u w:val="none"/>
+      </w:rPr>
+    </w:lvl>
+    <w:lvl w:ilvl="8">
+      <w:start w:val="1"/>
+      <w:numFmt w:val="bullet"/>
+      <w:lvlText w:val="■"/>
+      <w:lvlJc w:val="left"/>
+      <w:pPr>
+        <w:ind w:left="9360" w:hanging="360"/>
+      </w:pPr>
+      <w:rPr>
+        <w:u w:val="none"/>
+      </w:rPr>
+    </w:lvl>
+  </w:abstractNum>
+  <w:abstractNum w:abstractNumId="12">
+    <w:lvl w:ilvl="0">
+      <w:start w:val="1"/>
+      <w:numFmt w:val="bullet"/>
+      <w:lvlText w:val="●"/>
+      <w:lvlJc w:val="left"/>
+      <w:pPr>
+        <w:ind w:left="720" w:hanging="360"/>
+      </w:pPr>
+      <w:rPr>
+        <w:u w:val="none"/>
+      </w:rPr>
+    </w:lvl>
+    <w:lvl w:ilvl="1">
+      <w:start w:val="1"/>
+      <w:numFmt w:val="bullet"/>
+      <w:lvlText w:val="○"/>
+      <w:lvlJc w:val="left"/>
+      <w:pPr>
+        <w:ind w:left="1440" w:hanging="360"/>
+      </w:pPr>
+      <w:rPr>
+        <w:u w:val="none"/>
+      </w:rPr>
+    </w:lvl>
+    <w:lvl w:ilvl="2">
+      <w:start w:val="1"/>
+      <w:numFmt w:val="bullet"/>
+      <w:lvlText w:val="■"/>
+      <w:lvlJc w:val="left"/>
+      <w:pPr>
+        <w:ind w:left="2160" w:hanging="360"/>
+      </w:pPr>
+      <w:rPr>
+        <w:u w:val="none"/>
+      </w:rPr>
+    </w:lvl>
+    <w:lvl w:ilvl="3">
+      <w:start w:val="1"/>
+      <w:numFmt w:val="bullet"/>
+      <w:lvlText w:val="●"/>
+      <w:lvlJc w:val="left"/>
+      <w:pPr>
+        <w:ind w:left="2880" w:hanging="360"/>
+      </w:pPr>
+      <w:rPr>
+        <w:u w:val="none"/>
+      </w:rPr>
+    </w:lvl>
+    <w:lvl w:ilvl="4">
+      <w:start w:val="1"/>
+      <w:numFmt w:val="bullet"/>
+      <w:lvlText w:val="○"/>
+      <w:lvlJc w:val="left"/>
+      <w:pPr>
+        <w:ind w:left="3600" w:hanging="360"/>
+      </w:pPr>
+      <w:rPr>
+        <w:u w:val="none"/>
+      </w:rPr>
+    </w:lvl>
+    <w:lvl w:ilvl="5">
+      <w:start w:val="1"/>
+      <w:numFmt w:val="bullet"/>
+      <w:lvlText w:val="■"/>
+      <w:lvlJc w:val="left"/>
+      <w:pPr>
+        <w:ind w:left="4320" w:hanging="360"/>
+      </w:pPr>
+      <w:rPr>
+        <w:u w:val="none"/>
+      </w:rPr>
+    </w:lvl>
+    <w:lvl w:ilvl="6">
+      <w:start w:val="1"/>
+      <w:numFmt w:val="bullet"/>
+      <w:lvlText w:val="●"/>
+      <w:lvlJc w:val="left"/>
+      <w:pPr>
+        <w:ind w:left="5040" w:hanging="360"/>
+      </w:pPr>
+      <w:rPr>
+        <w:u w:val="none"/>
+      </w:rPr>
+    </w:lvl>
+    <w:lvl w:ilvl="7">
+      <w:start w:val="1"/>
+      <w:numFmt w:val="bullet"/>
+      <w:lvlText w:val="○"/>
+      <w:lvlJc w:val="left"/>
+      <w:pPr>
+        <w:ind w:left="5760" w:hanging="360"/>
+      </w:pPr>
+      <w:rPr>
+        <w:u w:val="none"/>
+      </w:rPr>
+    </w:lvl>
+    <w:lvl w:ilvl="8">
+      <w:start w:val="1"/>
+      <w:numFmt w:val="bullet"/>
+      <w:lvlText w:val="■"/>
+      <w:lvlJc w:val="left"/>
+      <w:pPr>
+        <w:ind w:left="6480" w:hanging="360"/>
+      </w:pPr>
+      <w:rPr>
+        <w:u w:val="none"/>
+      </w:rPr>
+    </w:lvl>
+  </w:abstractNum>
+  <w:abstractNum w:abstractNumId="13">
+    <w:lvl w:ilvl="0">
+      <w:start w:val="1"/>
+      <w:numFmt w:val="bullet"/>
+      <w:lvlText w:val="●"/>
+      <w:lvlJc w:val="left"/>
+      <w:pPr>
+        <w:ind w:left="3600" w:hanging="360"/>
+      </w:pPr>
+      <w:rPr>
+        <w:u w:val="none"/>
+      </w:rPr>
+    </w:lvl>
+    <w:lvl w:ilvl="1">
+      <w:start w:val="1"/>
+      <w:numFmt w:val="bullet"/>
+      <w:lvlText w:val="○"/>
+      <w:lvlJc w:val="left"/>
+      <w:pPr>
+        <w:ind w:left="4320" w:hanging="360"/>
+      </w:pPr>
+      <w:rPr>
+        <w:u w:val="none"/>
+      </w:rPr>
+    </w:lvl>
+    <w:lvl w:ilvl="2">
+      <w:start w:val="1"/>
+      <w:numFmt w:val="bullet"/>
+      <w:lvlText w:val="■"/>
+      <w:lvlJc w:val="left"/>
+      <w:pPr>
+        <w:ind w:left="5040" w:hanging="360"/>
+      </w:pPr>
+      <w:rPr>
+        <w:u w:val="none"/>
+      </w:rPr>
+    </w:lvl>
+    <w:lvl w:ilvl="3">
+      <w:start w:val="1"/>
+      <w:numFmt w:val="bullet"/>
+      <w:lvlText w:val="●"/>
+      <w:lvlJc w:val="left"/>
+      <w:pPr>
+        <w:ind w:left="5760" w:hanging="360"/>
+      </w:pPr>
+      <w:rPr>
+        <w:u w:val="none"/>
+      </w:rPr>
+    </w:lvl>
+    <w:lvl w:ilvl="4">
+      <w:start w:val="1"/>
+      <w:numFmt w:val="bullet"/>
+      <w:lvlText w:val="○"/>
+      <w:lvlJc w:val="left"/>
+      <w:pPr>
+        <w:ind w:left="6480" w:hanging="360"/>
+      </w:pPr>
+      <w:rPr>
+        <w:u w:val="none"/>
+      </w:rPr>
+    </w:lvl>
+    <w:lvl w:ilvl="5">
+      <w:start w:val="1"/>
+      <w:numFmt w:val="bullet"/>
+      <w:lvlText w:val="■"/>
+      <w:lvlJc w:val="left"/>
+      <w:pPr>
+        <w:ind w:left="7200" w:hanging="360"/>
+      </w:pPr>
+      <w:rPr>
+        <w:u w:val="none"/>
+      </w:rPr>
+    </w:lvl>
+    <w:lvl w:ilvl="6">
+      <w:start w:val="1"/>
+      <w:numFmt w:val="bullet"/>
+      <w:lvlText w:val="●"/>
+      <w:lvlJc w:val="left"/>
+      <w:pPr>
+        <w:ind w:left="7920" w:hanging="360"/>
+      </w:pPr>
+      <w:rPr>
+        <w:u w:val="none"/>
+      </w:rPr>
+    </w:lvl>
+    <w:lvl w:ilvl="7">
+      <w:start w:val="1"/>
+      <w:numFmt w:val="bullet"/>
+      <w:lvlText w:val="○"/>
+      <w:lvlJc w:val="left"/>
+      <w:pPr>
+        <w:ind w:left="8640" w:hanging="360"/>
+      </w:pPr>
+      <w:rPr>
+        <w:u w:val="none"/>
+      </w:rPr>
+    </w:lvl>
+    <w:lvl w:ilvl="8">
+      <w:start w:val="1"/>
+      <w:numFmt w:val="bullet"/>
+      <w:lvlText w:val="■"/>
+      <w:lvlJc w:val="left"/>
+      <w:pPr>
+        <w:ind w:left="9360" w:hanging="360"/>
+      </w:pPr>
+      <w:rPr>
+        <w:u w:val="none"/>
+      </w:rPr>
+    </w:lvl>
+  </w:abstractNum>
+  <w:abstractNum w:abstractNumId="14">
+    <w:lvl w:ilvl="0">
+      <w:start w:val="1"/>
+      <w:numFmt w:val="bullet"/>
+      <w:lvlText w:val="-"/>
+      <w:lvlJc w:val="left"/>
+      <w:pPr>
+        <w:ind w:left="2160" w:hanging="360"/>
+      </w:pPr>
+      <w:rPr>
+        <w:u w:val="none"/>
+      </w:rPr>
+    </w:lvl>
+    <w:lvl w:ilvl="1">
+      <w:start w:val="1"/>
+      <w:numFmt w:val="bullet"/>
+      <w:lvlText w:val="-"/>
+      <w:lvlJc w:val="left"/>
+      <w:pPr>
+        <w:ind w:left="2880" w:hanging="360"/>
+      </w:pPr>
+      <w:rPr>
+        <w:u w:val="none"/>
+      </w:rPr>
+    </w:lvl>
+    <w:lvl w:ilvl="2">
+      <w:start w:val="1"/>
+      <w:numFmt w:val="bullet"/>
+      <w:lvlText w:val="-"/>
+      <w:lvlJc w:val="left"/>
+      <w:pPr>
+        <w:ind w:left="3600" w:hanging="360"/>
+      </w:pPr>
+      <w:rPr>
+        <w:u w:val="none"/>
+      </w:rPr>
+    </w:lvl>
+    <w:lvl w:ilvl="3">
+      <w:start w:val="1"/>
+      <w:numFmt w:val="bullet"/>
+      <w:lvlText w:val="-"/>
+      <w:lvlJc w:val="left"/>
+      <w:pPr>
+        <w:ind w:left="4320" w:hanging="360"/>
+      </w:pPr>
+      <w:rPr>
+        <w:u w:val="none"/>
+      </w:rPr>
+    </w:lvl>
+    <w:lvl w:ilvl="4">
+      <w:start w:val="1"/>
+      <w:numFmt w:val="bullet"/>
+      <w:lvlText w:val="-"/>
+      <w:lvlJc w:val="left"/>
+      <w:pPr>
+        <w:ind w:left="5040" w:hanging="360"/>
+      </w:pPr>
+      <w:rPr>
+        <w:u w:val="none"/>
+      </w:rPr>
+    </w:lvl>
+    <w:lvl w:ilvl="5">
+      <w:start w:val="1"/>
+      <w:numFmt w:val="bullet"/>
+      <w:lvlText w:val="-"/>
+      <w:lvlJc w:val="left"/>
+      <w:pPr>
+        <w:ind w:left="5760" w:hanging="360"/>
+      </w:pPr>
+      <w:rPr>
+        <w:u w:val="none"/>
+      </w:rPr>
+    </w:lvl>
+    <w:lvl w:ilvl="6">
+      <w:start w:val="1"/>
+      <w:numFmt w:val="bullet"/>
+      <w:lvlText w:val="-"/>
+      <w:lvlJc w:val="left"/>
+      <w:pPr>
+        <w:ind w:left="6480" w:hanging="360"/>
+      </w:pPr>
+      <w:rPr>
+        <w:u w:val="none"/>
+      </w:rPr>
+    </w:lvl>
+    <w:lvl w:ilvl="7">
+      <w:start w:val="1"/>
+      <w:numFmt w:val="bullet"/>
+      <w:lvlText w:val="-"/>
+      <w:lvlJc w:val="left"/>
+      <w:pPr>
+        <w:ind w:left="7200" w:hanging="360"/>
+      </w:pPr>
+      <w:rPr>
+        <w:u w:val="none"/>
+      </w:rPr>
+    </w:lvl>
+    <w:lvl w:ilvl="8">
+      <w:start w:val="1"/>
+      <w:numFmt w:val="bullet"/>
+      <w:lvlText w:val="-"/>
+      <w:lvlJc w:val="left"/>
+      <w:pPr>
+        <w:ind w:left="7920" w:hanging="360"/>
+      </w:pPr>
+      <w:rPr>
+        <w:u w:val="none"/>
+      </w:rPr>
+    </w:lvl>
+  </w:abstractNum>
+  <w:abstractNum w:abstractNumId="15">
+    <w:lvl w:ilvl="0">
+      <w:start w:val="1"/>
+      <w:numFmt w:val="bullet"/>
+      <w:lvlText w:val="●"/>
+      <w:lvlJc w:val="left"/>
+      <w:pPr>
+        <w:ind w:left="720" w:hanging="360"/>
+      </w:pPr>
+      <w:rPr>
+        <w:u w:val="none"/>
+      </w:rPr>
+    </w:lvl>
+    <w:lvl w:ilvl="1">
+      <w:start w:val="1"/>
+      <w:numFmt w:val="bullet"/>
+      <w:lvlText w:val="○"/>
+      <w:lvlJc w:val="left"/>
+      <w:pPr>
+        <w:ind w:left="1440" w:hanging="360"/>
+      </w:pPr>
+      <w:rPr>
+        <w:u w:val="none"/>
+      </w:rPr>
+    </w:lvl>
+    <w:lvl w:ilvl="2">
+      <w:start w:val="1"/>
+      <w:numFmt w:val="bullet"/>
+      <w:lvlText w:val="■"/>
+      <w:lvlJc w:val="left"/>
+      <w:pPr>
+        <w:ind w:left="2160" w:hanging="360"/>
+      </w:pPr>
+      <w:rPr>
+        <w:u w:val="none"/>
+      </w:rPr>
+    </w:lvl>
+    <w:lvl w:ilvl="3">
+      <w:start w:val="1"/>
+      <w:numFmt w:val="bullet"/>
+      <w:lvlText w:val="●"/>
+      <w:lvlJc w:val="left"/>
+      <w:pPr>
+        <w:ind w:left="2880" w:hanging="360"/>
+      </w:pPr>
+      <w:rPr>
+        <w:u w:val="none"/>
+      </w:rPr>
+    </w:lvl>
+    <w:lvl w:ilvl="4">
+      <w:start w:val="1"/>
+      <w:numFmt w:val="bullet"/>
+      <w:lvlText w:val="○"/>
+      <w:lvlJc w:val="left"/>
+      <w:pPr>
+        <w:ind w:left="3600" w:hanging="360"/>
+      </w:pPr>
+      <w:rPr>
+        <w:u w:val="none"/>
+      </w:rPr>
+    </w:lvl>
+    <w:lvl w:ilvl="5">
+      <w:start w:val="1"/>
+      <w:numFmt w:val="bullet"/>
+      <w:lvlText w:val="■"/>
+      <w:lvlJc w:val="left"/>
+      <w:pPr>
+        <w:ind w:left="4320" w:hanging="360"/>
+      </w:pPr>
+      <w:rPr>
+        <w:u w:val="none"/>
+      </w:rPr>
+    </w:lvl>
+    <w:lvl w:ilvl="6">
+      <w:start w:val="1"/>
+      <w:numFmt w:val="bullet"/>
+      <w:lvlText w:val="●"/>
+      <w:lvlJc w:val="left"/>
+      <w:pPr>
+        <w:ind w:left="5040" w:hanging="360"/>
+      </w:pPr>
+      <w:rPr>
+        <w:u w:val="none"/>
+      </w:rPr>
+    </w:lvl>
+    <w:lvl w:ilvl="7">
+      <w:start w:val="1"/>
+      <w:numFmt w:val="bullet"/>
+      <w:lvlText w:val="○"/>
+      <w:lvlJc w:val="left"/>
+      <w:pPr>
+        <w:ind w:left="5760" w:hanging="360"/>
+      </w:pPr>
+      <w:rPr>
+        <w:u w:val="none"/>
+      </w:rPr>
+    </w:lvl>
+    <w:lvl w:ilvl="8">
+      <w:start w:val="1"/>
+      <w:numFmt w:val="bullet"/>
+      <w:lvlText w:val="■"/>
+      <w:lvlJc w:val="left"/>
+      <w:pPr>
+        <w:ind w:left="6480" w:hanging="360"/>
       </w:pPr>
       <w:rPr>
         <w:u w:val="none"/>
@@ -5776,6 +8045,30 @@
   </w:num>
   <w:num w:numId="7">
     <w:abstractNumId w:val="7"/>
+  </w:num>
+  <w:num w:numId="8">
+    <w:abstractNumId w:val="8"/>
+  </w:num>
+  <w:num w:numId="9">
+    <w:abstractNumId w:val="9"/>
+  </w:num>
+  <w:num w:numId="10">
+    <w:abstractNumId w:val="10"/>
+  </w:num>
+  <w:num w:numId="11">
+    <w:abstractNumId w:val="11"/>
+  </w:num>
+  <w:num w:numId="12">
+    <w:abstractNumId w:val="12"/>
+  </w:num>
+  <w:num w:numId="13">
+    <w:abstractNumId w:val="13"/>
+  </w:num>
+  <w:num w:numId="14">
+    <w:abstractNumId w:val="14"/>
+  </w:num>
+  <w:num w:numId="15">
+    <w:abstractNumId w:val="15"/>
   </w:num>
 </w:numbering>
 </file>
@@ -5986,6 +8279,19 @@
     </w:tblPr>
   </w:style>
   <w:style w:type="table" w:styleId="Table5">
+    <w:basedOn w:val="TableNormal"/>
+    <w:tblPr>
+      <w:tblStyleRowBandSize w:val="1"/>
+      <w:tblStyleColBandSize w:val="1"/>
+      <w:tblCellMar>
+        <w:top w:w="100.0" w:type="dxa"/>
+        <w:left w:w="100.0" w:type="dxa"/>
+        <w:bottom w:w="100.0" w:type="dxa"/>
+        <w:right w:w="100.0" w:type="dxa"/>
+      </w:tblCellMar>
+    </w:tblPr>
+  </w:style>
+  <w:style w:type="table" w:styleId="Table6">
     <w:basedOn w:val="TableNormal"/>
     <w:tblPr>
       <w:tblStyleRowBandSize w:val="1"/>

</xml_diff>